<commit_message>
Inclusão do layout padrão no template 4.5
</commit_message>
<xml_diff>
--- a/4.5 Projeto de Interfaces.docx
+++ b/4.5 Projeto de Interfaces.docx
@@ -1,6 +1,6 @@
 
 <file path=word/document.xml><?xml version="1.0" encoding="utf-8"?>
-<w:document xmlns:ve="http://schemas.openxmlformats.org/markup-compatibility/2006" xmlns:o="urn:schemas-microsoft-com:office:office" xmlns:r="http://schemas.openxmlformats.org/officeDocument/2006/relationships" xmlns:m="http://schemas.openxmlformats.org/officeDocument/2006/math" xmlns:v="urn:schemas-microsoft-com:vml" xmlns:wp="http://schemas.openxmlformats.org/drawingml/2006/wordprocessingDrawing" xmlns:w10="urn:schemas-microsoft-com:office:word" xmlns:w="http://schemas.openxmlformats.org/wordprocessingml/2006/main" xmlns:wne="http://schemas.microsoft.com/office/word/2006/wordml">
+<w:document xmlns:wpc="http://schemas.microsoft.com/office/word/2010/wordprocessingCanvas" xmlns:mc="http://schemas.openxmlformats.org/markup-compatibility/2006" xmlns:o="urn:schemas-microsoft-com:office:office" xmlns:r="http://schemas.openxmlformats.org/officeDocument/2006/relationships" xmlns:m="http://schemas.openxmlformats.org/officeDocument/2006/math" xmlns:v="urn:schemas-microsoft-com:vml" xmlns:wp14="http://schemas.microsoft.com/office/word/2010/wordprocessingDrawing" xmlns:wp="http://schemas.openxmlformats.org/drawingml/2006/wordprocessingDrawing" xmlns:w10="urn:schemas-microsoft-com:office:word" xmlns:w="http://schemas.openxmlformats.org/wordprocessingml/2006/main" xmlns:w14="http://schemas.microsoft.com/office/word/2010/wordml" xmlns:wpg="http://schemas.microsoft.com/office/word/2010/wordprocessingGroup" xmlns:wpi="http://schemas.microsoft.com/office/word/2010/wordprocessingInk" xmlns:wne="http://schemas.microsoft.com/office/word/2006/wordml" xmlns:wps="http://schemas.microsoft.com/office/word/2010/wordprocessingShape" mc:Ignorable="w14 wp14">
   <w:body>
     <w:tbl>
       <w:tblPr>
@@ -18,7 +18,7 @@
           <w:left w:w="70" w:type="dxa"/>
           <w:right w:w="70" w:type="dxa"/>
         </w:tblCellMar>
-        <w:tblLook w:val="0000"/>
+        <w:tblLook w:val="0000" w:firstRow="0" w:lastRow="0" w:firstColumn="0" w:lastColumn="0" w:noHBand="0" w:noVBand="0"/>
       </w:tblPr>
       <w:tblGrid>
         <w:gridCol w:w="9283"/>
@@ -59,7 +59,23 @@
                 <w:rFonts w:ascii="Arial" w:hAnsi="Arial" w:cs="Arial"/>
                 <w:b/>
               </w:rPr>
-              <w:t xml:space="preserve"> (mínimo de 10 guidelines)</w:t>
+              <w:t xml:space="preserve"> (mínimo de 10 </w:t>
+            </w:r>
+            <w:proofErr w:type="spellStart"/>
+            <w:r>
+              <w:rPr>
+                <w:rFonts w:ascii="Arial" w:hAnsi="Arial" w:cs="Arial"/>
+                <w:b/>
+              </w:rPr>
+              <w:t>guidelines</w:t>
+            </w:r>
+            <w:proofErr w:type="spellEnd"/>
+            <w:r>
+              <w:rPr>
+                <w:rFonts w:ascii="Arial" w:hAnsi="Arial" w:cs="Arial"/>
+                <w:b/>
+              </w:rPr>
+              <w:t>)</w:t>
             </w:r>
           </w:p>
         </w:tc>
@@ -101,7 +117,7 @@
                 <w:insideH w:val="single" w:sz="18" w:space="0" w:color="FFFFFF"/>
                 <w:insideV w:val="single" w:sz="18" w:space="0" w:color="FFFFFF"/>
               </w:tblBorders>
-              <w:tblLook w:val="0080"/>
+              <w:tblLook w:val="0080" w:firstRow="0" w:lastRow="0" w:firstColumn="1" w:lastColumn="0" w:noHBand="0" w:noVBand="0"/>
             </w:tblPr>
             <w:tblGrid>
               <w:gridCol w:w="1922"/>
@@ -123,12 +139,30 @@
                       <w:b/>
                     </w:rPr>
                   </w:pPr>
+                  <w:proofErr w:type="spellStart"/>
                   <w:r>
                     <w:rPr>
                       <w:rFonts w:ascii="Arial" w:eastAsia="Calibri" w:hAnsi="Arial" w:cs="Arial"/>
                       <w:b/>
                     </w:rPr>
-                    <w:t>Guideline  01</w:t>
+                    <w:t>Guideline</w:t>
+                  </w:r>
+                  <w:proofErr w:type="spellEnd"/>
+                  <w:proofErr w:type="gramStart"/>
+                  <w:r>
+                    <w:rPr>
+                      <w:rFonts w:ascii="Arial" w:eastAsia="Calibri" w:hAnsi="Arial" w:cs="Arial"/>
+                      <w:b/>
+                    </w:rPr>
+                    <w:t xml:space="preserve">  </w:t>
+                  </w:r>
+                  <w:proofErr w:type="gramEnd"/>
+                  <w:r>
+                    <w:rPr>
+                      <w:rFonts w:ascii="Arial" w:eastAsia="Calibri" w:hAnsi="Arial" w:cs="Arial"/>
+                      <w:b/>
+                    </w:rPr>
+                    <w:t>01</w:t>
                   </w:r>
                 </w:p>
               </w:tc>
@@ -149,15 +183,24 @@
                       <w:rFonts w:ascii="Arial" w:eastAsia="Calibri" w:hAnsi="Arial" w:cs="Arial"/>
                       <w:b/>
                     </w:rPr>
-                    <w:t>BOTÕES AUTO-</w:t>
-                  </w:r>
+                    <w:t xml:space="preserve">BOTÕES </w:t>
+                  </w:r>
+                  <w:proofErr w:type="gramStart"/>
                   <w:r>
                     <w:rPr>
                       <w:rFonts w:ascii="Arial" w:eastAsia="Calibri" w:hAnsi="Arial" w:cs="Arial"/>
                       <w:b/>
                     </w:rPr>
+                    <w:t>AUTO-</w:t>
+                  </w:r>
+                  <w:r>
+                    <w:rPr>
+                      <w:rFonts w:ascii="Arial" w:eastAsia="Calibri" w:hAnsi="Arial" w:cs="Arial"/>
+                      <w:b/>
+                    </w:rPr>
                     <w:t>EXPLICATIVOS</w:t>
                   </w:r>
+                  <w:proofErr w:type="gramEnd"/>
                 </w:p>
               </w:tc>
             </w:tr>
@@ -202,6 +245,7 @@
                     </w:rPr>
                     <w:t>Todo botão deve ter um “</w:t>
                   </w:r>
+                  <w:proofErr w:type="spellStart"/>
                   <w:r>
                     <w:rPr>
                       <w:rFonts w:ascii="Arial" w:eastAsia="Calibri" w:hAnsi="Arial" w:cs="Arial"/>
@@ -209,12 +253,37 @@
                     </w:rPr>
                     <w:t>caption</w:t>
                   </w:r>
-                  <w:r>
-                    <w:rPr>
-                      <w:rFonts w:ascii="Arial" w:eastAsia="Calibri" w:hAnsi="Arial" w:cs="Arial"/>
-                    </w:rPr>
-                    <w:t>” (label) com texto auto-explicativo</w:t>
-                  </w:r>
+                  <w:proofErr w:type="spellEnd"/>
+                  <w:r>
+                    <w:rPr>
+                      <w:rFonts w:ascii="Arial" w:eastAsia="Calibri" w:hAnsi="Arial" w:cs="Arial"/>
+                    </w:rPr>
+                    <w:t>” (</w:t>
+                  </w:r>
+                  <w:proofErr w:type="spellStart"/>
+                  <w:r>
+                    <w:rPr>
+                      <w:rFonts w:ascii="Arial" w:eastAsia="Calibri" w:hAnsi="Arial" w:cs="Arial"/>
+                    </w:rPr>
+                    <w:t>label</w:t>
+                  </w:r>
+                  <w:proofErr w:type="spellEnd"/>
+                  <w:r>
+                    <w:rPr>
+                      <w:rFonts w:ascii="Arial" w:eastAsia="Calibri" w:hAnsi="Arial" w:cs="Arial"/>
+                    </w:rPr>
+                    <w:t xml:space="preserve">) com texto </w:t>
+                  </w:r>
+                  <w:proofErr w:type="spellStart"/>
+                  <w:proofErr w:type="gramStart"/>
+                  <w:r>
+                    <w:rPr>
+                      <w:rFonts w:ascii="Arial" w:eastAsia="Calibri" w:hAnsi="Arial" w:cs="Arial"/>
+                    </w:rPr>
+                    <w:t>auto-explicativo</w:t>
+                  </w:r>
+                  <w:proofErr w:type="spellEnd"/>
+                  <w:proofErr w:type="gramEnd"/>
                 </w:p>
               </w:tc>
             </w:tr>
@@ -327,7 +396,7 @@
                 <w:insideH w:val="single" w:sz="18" w:space="0" w:color="FFFFFF"/>
                 <w:insideV w:val="single" w:sz="18" w:space="0" w:color="FFFFFF"/>
               </w:tblBorders>
-              <w:tblLook w:val="0080"/>
+              <w:tblLook w:val="0080" w:firstRow="0" w:lastRow="0" w:firstColumn="1" w:lastColumn="0" w:noHBand="0" w:noVBand="0"/>
             </w:tblPr>
             <w:tblGrid>
               <w:gridCol w:w="1927"/>
@@ -349,12 +418,30 @@
                       <w:b/>
                     </w:rPr>
                   </w:pPr>
+                  <w:proofErr w:type="spellStart"/>
                   <w:r>
                     <w:rPr>
                       <w:rFonts w:ascii="Arial" w:eastAsia="Calibri" w:hAnsi="Arial" w:cs="Arial"/>
                       <w:b/>
                     </w:rPr>
-                    <w:t>Guideline  02</w:t>
+                    <w:t>Guideline</w:t>
+                  </w:r>
+                  <w:proofErr w:type="spellEnd"/>
+                  <w:proofErr w:type="gramStart"/>
+                  <w:r>
+                    <w:rPr>
+                      <w:rFonts w:ascii="Arial" w:eastAsia="Calibri" w:hAnsi="Arial" w:cs="Arial"/>
+                      <w:b/>
+                    </w:rPr>
+                    <w:t xml:space="preserve">  </w:t>
+                  </w:r>
+                  <w:proofErr w:type="gramEnd"/>
+                  <w:r>
+                    <w:rPr>
+                      <w:rFonts w:ascii="Arial" w:eastAsia="Calibri" w:hAnsi="Arial" w:cs="Arial"/>
+                      <w:b/>
+                    </w:rPr>
+                    <w:t>02</w:t>
                   </w:r>
                 </w:p>
               </w:tc>
@@ -418,7 +505,21 @@
                     <w:rPr>
                       <w:rFonts w:ascii="Arial" w:eastAsia="Calibri" w:hAnsi="Arial" w:cs="Arial"/>
                     </w:rPr>
-                    <w:t xml:space="preserve">Os textos devem usar fonte Verdana com </w:t>
+                    <w:t xml:space="preserve">Os textos devem usar fonte </w:t>
+                  </w:r>
+                  <w:proofErr w:type="spellStart"/>
+                  <w:r>
+                    <w:rPr>
+                      <w:rFonts w:ascii="Arial" w:eastAsia="Calibri" w:hAnsi="Arial" w:cs="Arial"/>
+                    </w:rPr>
+                    <w:t>Verdana</w:t>
+                  </w:r>
+                  <w:proofErr w:type="spellEnd"/>
+                  <w:r>
+                    <w:rPr>
+                      <w:rFonts w:ascii="Arial" w:eastAsia="Calibri" w:hAnsi="Arial" w:cs="Arial"/>
+                    </w:rPr>
+                    <w:t xml:space="preserve"> com </w:t>
                   </w:r>
                   <w:r>
                     <w:rPr>
@@ -542,7 +643,7 @@
                 <w:insideH w:val="single" w:sz="18" w:space="0" w:color="FFFFFF"/>
                 <w:insideV w:val="single" w:sz="18" w:space="0" w:color="FFFFFF"/>
               </w:tblBorders>
-              <w:tblLook w:val="0080"/>
+              <w:tblLook w:val="0080" w:firstRow="0" w:lastRow="0" w:firstColumn="1" w:lastColumn="0" w:noHBand="0" w:noVBand="0"/>
             </w:tblPr>
             <w:tblGrid>
               <w:gridCol w:w="1926"/>
@@ -564,6 +665,7 @@
                       <w:b/>
                     </w:rPr>
                   </w:pPr>
+                  <w:proofErr w:type="spellStart"/>
                   <w:r>
                     <w:rPr>
                       <w:rFonts w:ascii="Arial" w:eastAsia="Calibri" w:hAnsi="Arial" w:cs="Arial"/>
@@ -571,6 +673,8 @@
                     </w:rPr>
                     <w:t>Guideline</w:t>
                   </w:r>
+                  <w:proofErr w:type="spellEnd"/>
+                  <w:proofErr w:type="gramStart"/>
                   <w:r>
                     <w:rPr>
                       <w:rFonts w:ascii="Arial" w:eastAsia="Calibri" w:hAnsi="Arial" w:cs="Arial"/>
@@ -585,6 +689,7 @@
                     </w:rPr>
                     <w:t xml:space="preserve"> </w:t>
                   </w:r>
+                  <w:proofErr w:type="gramEnd"/>
                   <w:r>
                     <w:rPr>
                       <w:rFonts w:ascii="Arial" w:eastAsia="Calibri" w:hAnsi="Arial" w:cs="Arial"/>
@@ -613,12 +718,21 @@
                     </w:rPr>
                     <w:t xml:space="preserve">FORNECER </w:t>
                   </w:r>
+                  <w:proofErr w:type="gramStart"/>
                   <w:r>
                     <w:rPr>
                       <w:rFonts w:ascii="Arial" w:eastAsia="Calibri" w:hAnsi="Arial" w:cs="Arial"/>
                       <w:b/>
                     </w:rPr>
-                    <w:t>FEEDBACK DO PROCESSO</w:t>
+                    <w:t>FEEDBACK</w:t>
+                  </w:r>
+                  <w:proofErr w:type="gramEnd"/>
+                  <w:r>
+                    <w:rPr>
+                      <w:rFonts w:ascii="Arial" w:eastAsia="Calibri" w:hAnsi="Arial" w:cs="Arial"/>
+                      <w:b/>
+                    </w:rPr>
+                    <w:t xml:space="preserve"> DO PROCESSO</w:t>
                   </w:r>
                 </w:p>
               </w:tc>
@@ -669,11 +783,33 @@
                     </w:rPr>
                     <w:t xml:space="preserve">fornecer </w:t>
                   </w:r>
-                  <w:r>
-                    <w:rPr>
-                      <w:rFonts w:ascii="Arial" w:eastAsia="Calibri" w:hAnsi="Arial" w:cs="Arial"/>
-                    </w:rPr>
-                    <w:t>feedback de todos os processos de execução demorada ou feitos em “back-end”</w:t>
+                  <w:proofErr w:type="gramStart"/>
+                  <w:r>
+                    <w:rPr>
+                      <w:rFonts w:ascii="Arial" w:eastAsia="Calibri" w:hAnsi="Arial" w:cs="Arial"/>
+                    </w:rPr>
+                    <w:t>feedback</w:t>
+                  </w:r>
+                  <w:proofErr w:type="gramEnd"/>
+                  <w:r>
+                    <w:rPr>
+                      <w:rFonts w:ascii="Arial" w:eastAsia="Calibri" w:hAnsi="Arial" w:cs="Arial"/>
+                    </w:rPr>
+                    <w:t xml:space="preserve"> de todos os processos de execução demorada ou feitos em “</w:t>
+                  </w:r>
+                  <w:proofErr w:type="spellStart"/>
+                  <w:r>
+                    <w:rPr>
+                      <w:rFonts w:ascii="Arial" w:eastAsia="Calibri" w:hAnsi="Arial" w:cs="Arial"/>
+                    </w:rPr>
+                    <w:t>back-end</w:t>
+                  </w:r>
+                  <w:proofErr w:type="spellEnd"/>
+                  <w:r>
+                    <w:rPr>
+                      <w:rFonts w:ascii="Arial" w:eastAsia="Calibri" w:hAnsi="Arial" w:cs="Arial"/>
+                    </w:rPr>
+                    <w:t>”</w:t>
                   </w:r>
                 </w:p>
               </w:tc>
@@ -789,7 +925,6 @@
         <w:br w:type="page"/>
       </w:r>
     </w:p>
-    <w:p/>
     <w:tbl>
       <w:tblPr>
         <w:tblW w:w="0" w:type="auto"/>
@@ -806,7 +941,7 @@
           <w:left w:w="70" w:type="dxa"/>
           <w:right w:w="70" w:type="dxa"/>
         </w:tblCellMar>
-        <w:tblLook w:val="0000"/>
+        <w:tblLook w:val="0000" w:firstRow="0" w:lastRow="0" w:firstColumn="0" w:lastColumn="0" w:noHBand="0" w:noVBand="0"/>
       </w:tblPr>
       <w:tblGrid>
         <w:gridCol w:w="9283"/>
@@ -833,15 +968,18 @@
                 <w:rFonts w:ascii="Arial" w:hAnsi="Arial" w:cs="Arial"/>
                 <w:b/>
               </w:rPr>
-              <w:t>2</w:t>
-            </w:r>
-            <w:r>
-              <w:rPr>
-                <w:rFonts w:ascii="Arial" w:hAnsi="Arial" w:cs="Arial"/>
-                <w:b/>
-              </w:rPr>
-              <w:t xml:space="preserve"> –  </w:t>
-            </w:r>
+              <w:lastRenderedPageBreak/>
+              <w:t>2 –</w:t>
+            </w:r>
+            <w:proofErr w:type="gramStart"/>
+            <w:r>
+              <w:rPr>
+                <w:rFonts w:ascii="Arial" w:hAnsi="Arial" w:cs="Arial"/>
+                <w:b/>
+              </w:rPr>
+              <w:t xml:space="preserve">  </w:t>
+            </w:r>
+            <w:proofErr w:type="gramEnd"/>
             <w:r>
               <w:rPr>
                 <w:rFonts w:ascii="Arial" w:hAnsi="Arial" w:cs="Arial"/>
@@ -879,26 +1017,23 @@
                 <w:rFonts w:ascii="Arial" w:hAnsi="Arial" w:cs="Arial"/>
                 <w:b/>
                 <w:bCs/>
-                <w:color w:val="808080" w:themeColor="background1" w:themeShade="80"/>
-              </w:rPr>
-            </w:pPr>
-            <w:r>
-              <w:rPr>
-                <w:rFonts w:ascii="Arial" w:hAnsi="Arial" w:cs="Arial"/>
-                <w:b/>
-                <w:bCs/>
-                <w:color w:val="808080" w:themeColor="background1" w:themeShade="80"/>
-              </w:rPr>
-              <w:t>FORMULÁRIO</w:t>
-            </w:r>
-            <w:r>
-              <w:rPr>
-                <w:rFonts w:ascii="Arial" w:hAnsi="Arial" w:cs="Arial"/>
-                <w:b/>
-                <w:bCs/>
-                <w:color w:val="808080" w:themeColor="background1" w:themeShade="80"/>
-              </w:rPr>
-              <w:t xml:space="preserve"> PARA ENTRADA E EXIBIÇÃO DE DADOS</w:t>
+              </w:rPr>
+            </w:pPr>
+            <w:r>
+              <w:rPr>
+                <w:rFonts w:ascii="Arial" w:hAnsi="Arial" w:cs="Arial"/>
+                <w:b/>
+                <w:bCs/>
+              </w:rPr>
+              <w:t xml:space="preserve">FORMULÁRIO PARA </w:t>
+            </w:r>
+            <w:r>
+              <w:rPr>
+                <w:rFonts w:ascii="Arial" w:hAnsi="Arial" w:cs="Arial"/>
+                <w:b/>
+                <w:bCs/>
+              </w:rPr>
+              <w:t>LOGIN</w:t>
             </w:r>
           </w:p>
           <w:p>
@@ -908,325 +1043,6 @@
               <w:rPr>
                 <w:rFonts w:ascii="Arial" w:hAnsi="Arial" w:cs="Arial"/>
                 <w:b/>
-                <w:bCs/>
-                <w:color w:val="808080" w:themeColor="background1" w:themeShade="80"/>
-              </w:rPr>
-            </w:pPr>
-          </w:p>
-          <w:p>
-            <w:pPr>
-              <w:pStyle w:val="Cabealho"/>
-              <w:jc w:val="both"/>
-              <w:rPr>
-                <w:rFonts w:ascii="Arial" w:hAnsi="Arial" w:cs="Arial"/>
-                <w:bCs/>
-                <w:color w:val="808080" w:themeColor="background1" w:themeShade="80"/>
-              </w:rPr>
-            </w:pPr>
-          </w:p>
-          <w:p>
-            <w:pPr>
-              <w:pStyle w:val="Cabealho"/>
-              <w:jc w:val="both"/>
-              <w:rPr>
-                <w:rFonts w:ascii="Arial" w:hAnsi="Arial" w:cs="Arial"/>
-                <w:bCs/>
-                <w:color w:val="808080" w:themeColor="background1" w:themeShade="80"/>
-              </w:rPr>
-            </w:pPr>
-          </w:p>
-          <w:p>
-            <w:pPr>
-              <w:pStyle w:val="Cabealho"/>
-              <w:jc w:val="both"/>
-              <w:rPr>
-                <w:rFonts w:ascii="Arial" w:hAnsi="Arial" w:cs="Arial"/>
-                <w:bCs/>
-                <w:color w:val="808080" w:themeColor="background1" w:themeShade="80"/>
-              </w:rPr>
-            </w:pPr>
-          </w:p>
-          <w:p>
-            <w:pPr>
-              <w:pStyle w:val="Cabealho"/>
-              <w:jc w:val="both"/>
-              <w:rPr>
-                <w:rFonts w:ascii="Arial" w:hAnsi="Arial" w:cs="Arial"/>
-                <w:bCs/>
-                <w:color w:val="808080" w:themeColor="background1" w:themeShade="80"/>
-              </w:rPr>
-            </w:pPr>
-          </w:p>
-          <w:p>
-            <w:pPr>
-              <w:pStyle w:val="Cabealho"/>
-              <w:jc w:val="both"/>
-              <w:rPr>
-                <w:rFonts w:ascii="Arial" w:hAnsi="Arial" w:cs="Arial"/>
-                <w:bCs/>
-                <w:color w:val="808080" w:themeColor="background1" w:themeShade="80"/>
-              </w:rPr>
-            </w:pPr>
-          </w:p>
-          <w:p>
-            <w:pPr>
-              <w:pStyle w:val="Cabealho"/>
-              <w:jc w:val="both"/>
-              <w:rPr>
-                <w:rFonts w:ascii="Arial" w:hAnsi="Arial" w:cs="Arial"/>
-                <w:bCs/>
-                <w:color w:val="808080" w:themeColor="background1" w:themeShade="80"/>
-              </w:rPr>
-            </w:pPr>
-          </w:p>
-          <w:p>
-            <w:pPr>
-              <w:pStyle w:val="Cabealho"/>
-              <w:jc w:val="both"/>
-              <w:rPr>
-                <w:rFonts w:ascii="Arial" w:hAnsi="Arial" w:cs="Arial"/>
-                <w:bCs/>
-                <w:color w:val="808080" w:themeColor="background1" w:themeShade="80"/>
-              </w:rPr>
-            </w:pPr>
-          </w:p>
-          <w:p>
-            <w:pPr>
-              <w:pStyle w:val="Cabealho"/>
-              <w:jc w:val="both"/>
-              <w:rPr>
-                <w:rFonts w:ascii="Arial" w:hAnsi="Arial" w:cs="Arial"/>
-                <w:bCs/>
-                <w:color w:val="808080" w:themeColor="background1" w:themeShade="80"/>
-              </w:rPr>
-            </w:pPr>
-          </w:p>
-          <w:p>
-            <w:pPr>
-              <w:pStyle w:val="Cabealho"/>
-              <w:jc w:val="both"/>
-              <w:rPr>
-                <w:rFonts w:ascii="Arial" w:hAnsi="Arial" w:cs="Arial"/>
-                <w:bCs/>
-                <w:color w:val="808080" w:themeColor="background1" w:themeShade="80"/>
-              </w:rPr>
-            </w:pPr>
-          </w:p>
-          <w:p>
-            <w:pPr>
-              <w:pStyle w:val="Cabealho"/>
-              <w:jc w:val="both"/>
-              <w:rPr>
-                <w:rFonts w:ascii="Arial" w:hAnsi="Arial" w:cs="Arial"/>
-                <w:bCs/>
-                <w:color w:val="808080" w:themeColor="background1" w:themeShade="80"/>
-              </w:rPr>
-            </w:pPr>
-          </w:p>
-          <w:p>
-            <w:pPr>
-              <w:pStyle w:val="Cabealho"/>
-              <w:jc w:val="both"/>
-              <w:rPr>
-                <w:rFonts w:ascii="Arial" w:hAnsi="Arial" w:cs="Arial"/>
-                <w:bCs/>
-                <w:color w:val="808080" w:themeColor="background1" w:themeShade="80"/>
-              </w:rPr>
-            </w:pPr>
-          </w:p>
-          <w:p>
-            <w:pPr>
-              <w:pStyle w:val="Cabealho"/>
-              <w:jc w:val="both"/>
-              <w:rPr>
-                <w:rFonts w:ascii="Arial" w:hAnsi="Arial" w:cs="Arial"/>
-                <w:bCs/>
-                <w:color w:val="808080" w:themeColor="background1" w:themeShade="80"/>
-              </w:rPr>
-            </w:pPr>
-          </w:p>
-          <w:p>
-            <w:pPr>
-              <w:pStyle w:val="Cabealho"/>
-              <w:jc w:val="both"/>
-              <w:rPr>
-                <w:rFonts w:ascii="Arial" w:hAnsi="Arial" w:cs="Arial"/>
-                <w:bCs/>
-                <w:color w:val="808080" w:themeColor="background1" w:themeShade="80"/>
-              </w:rPr>
-            </w:pPr>
-          </w:p>
-          <w:p>
-            <w:pPr>
-              <w:pStyle w:val="Cabealho"/>
-              <w:jc w:val="both"/>
-              <w:rPr>
-                <w:rFonts w:ascii="Arial" w:hAnsi="Arial" w:cs="Arial"/>
-                <w:bCs/>
-                <w:color w:val="808080" w:themeColor="background1" w:themeShade="80"/>
-              </w:rPr>
-            </w:pPr>
-          </w:p>
-          <w:p>
-            <w:pPr>
-              <w:pStyle w:val="Cabealho"/>
-              <w:jc w:val="both"/>
-              <w:rPr>
-                <w:rFonts w:ascii="Arial" w:hAnsi="Arial" w:cs="Arial"/>
-                <w:bCs/>
-                <w:color w:val="808080" w:themeColor="background1" w:themeShade="80"/>
-              </w:rPr>
-            </w:pPr>
-          </w:p>
-          <w:p>
-            <w:pPr>
-              <w:pStyle w:val="Cabealho"/>
-              <w:jc w:val="both"/>
-              <w:rPr>
-                <w:rFonts w:ascii="Arial" w:hAnsi="Arial" w:cs="Arial"/>
-                <w:bCs/>
-                <w:color w:val="808080" w:themeColor="background1" w:themeShade="80"/>
-              </w:rPr>
-            </w:pPr>
-          </w:p>
-          <w:p>
-            <w:pPr>
-              <w:pStyle w:val="Cabealho"/>
-              <w:jc w:val="both"/>
-              <w:rPr>
-                <w:rFonts w:ascii="Arial" w:hAnsi="Arial" w:cs="Arial"/>
-                <w:bCs/>
-                <w:color w:val="808080" w:themeColor="background1" w:themeShade="80"/>
-              </w:rPr>
-            </w:pPr>
-          </w:p>
-          <w:p>
-            <w:pPr>
-              <w:pStyle w:val="Cabealho"/>
-              <w:jc w:val="both"/>
-              <w:rPr>
-                <w:rFonts w:ascii="Arial" w:hAnsi="Arial" w:cs="Arial"/>
-                <w:bCs/>
-                <w:color w:val="808080" w:themeColor="background1" w:themeShade="80"/>
-              </w:rPr>
-            </w:pPr>
-          </w:p>
-          <w:p>
-            <w:pPr>
-              <w:pStyle w:val="Cabealho"/>
-              <w:jc w:val="both"/>
-              <w:rPr>
-                <w:rFonts w:ascii="Arial" w:hAnsi="Arial" w:cs="Arial"/>
-                <w:bCs/>
-                <w:color w:val="808080" w:themeColor="background1" w:themeShade="80"/>
-              </w:rPr>
-            </w:pPr>
-          </w:p>
-          <w:p>
-            <w:pPr>
-              <w:pStyle w:val="Cabealho"/>
-              <w:jc w:val="both"/>
-              <w:rPr>
-                <w:rFonts w:ascii="Arial" w:hAnsi="Arial" w:cs="Arial"/>
-                <w:bCs/>
-                <w:color w:val="808080" w:themeColor="background1" w:themeShade="80"/>
-              </w:rPr>
-            </w:pPr>
-          </w:p>
-          <w:p>
-            <w:pPr>
-              <w:pStyle w:val="Cabealho"/>
-              <w:jc w:val="both"/>
-              <w:rPr>
-                <w:rFonts w:ascii="Arial" w:hAnsi="Arial" w:cs="Arial"/>
-                <w:bCs/>
-                <w:color w:val="808080" w:themeColor="background1" w:themeShade="80"/>
-              </w:rPr>
-            </w:pPr>
-          </w:p>
-          <w:p>
-            <w:pPr>
-              <w:pStyle w:val="Cabealho"/>
-              <w:jc w:val="both"/>
-              <w:rPr>
-                <w:rFonts w:ascii="Arial" w:hAnsi="Arial" w:cs="Arial"/>
-                <w:bCs/>
-                <w:color w:val="808080" w:themeColor="background1" w:themeShade="80"/>
-              </w:rPr>
-            </w:pPr>
-          </w:p>
-          <w:p>
-            <w:pPr>
-              <w:pStyle w:val="Cabealho"/>
-              <w:jc w:val="both"/>
-              <w:rPr>
-                <w:rFonts w:ascii="Arial" w:hAnsi="Arial" w:cs="Arial"/>
-                <w:bCs/>
-                <w:color w:val="808080" w:themeColor="background1" w:themeShade="80"/>
-              </w:rPr>
-            </w:pPr>
-          </w:p>
-          <w:p>
-            <w:pPr>
-              <w:pStyle w:val="Cabealho"/>
-              <w:jc w:val="both"/>
-              <w:rPr>
-                <w:rFonts w:ascii="Arial" w:hAnsi="Arial" w:cs="Arial"/>
-                <w:bCs/>
-                <w:color w:val="808080" w:themeColor="background1" w:themeShade="80"/>
-              </w:rPr>
-            </w:pPr>
-          </w:p>
-          <w:p>
-            <w:pPr>
-              <w:pStyle w:val="Cabealho"/>
-              <w:jc w:val="both"/>
-              <w:rPr>
-                <w:rFonts w:ascii="Arial" w:hAnsi="Arial" w:cs="Arial"/>
-                <w:bCs/>
-                <w:color w:val="808080" w:themeColor="background1" w:themeShade="80"/>
-              </w:rPr>
-            </w:pPr>
-          </w:p>
-          <w:p>
-            <w:pPr>
-              <w:pStyle w:val="Cabealho"/>
-              <w:jc w:val="both"/>
-              <w:rPr>
-                <w:rFonts w:ascii="Arial" w:hAnsi="Arial" w:cs="Arial"/>
-                <w:bCs/>
-                <w:color w:val="808080" w:themeColor="background1" w:themeShade="80"/>
-              </w:rPr>
-            </w:pPr>
-          </w:p>
-          <w:p>
-            <w:pPr>
-              <w:pStyle w:val="Cabealho"/>
-              <w:jc w:val="both"/>
-              <w:rPr>
-                <w:rFonts w:ascii="Arial" w:hAnsi="Arial" w:cs="Arial"/>
-                <w:bCs/>
-                <w:color w:val="808080" w:themeColor="background1" w:themeShade="80"/>
-              </w:rPr>
-            </w:pPr>
-          </w:p>
-          <w:p>
-            <w:pPr>
-              <w:pStyle w:val="Cabealho"/>
-              <w:jc w:val="both"/>
-              <w:rPr>
-                <w:rFonts w:ascii="Arial" w:hAnsi="Arial" w:cs="Arial"/>
-                <w:bCs/>
-                <w:color w:val="808080" w:themeColor="background1" w:themeShade="80"/>
-              </w:rPr>
-            </w:pPr>
-          </w:p>
-          <w:p>
-            <w:pPr>
-              <w:pStyle w:val="Cabealho"/>
-              <w:jc w:val="both"/>
-              <w:rPr>
-                <w:rFonts w:ascii="Arial" w:hAnsi="Arial" w:cs="Arial"/>
                 <w:bCs/>
                 <w:color w:val="808080" w:themeColor="background1" w:themeShade="80"/>
               </w:rPr>
@@ -1251,26 +1067,10 @@
                 <w:lang w:eastAsia="pt-BR"/>
               </w:rPr>
               <w:drawing>
-                <wp:anchor distT="0" distB="0" distL="114300" distR="114300" simplePos="0" relativeHeight="251661312" behindDoc="1" locked="0" layoutInCell="1" allowOverlap="1">
-                  <wp:simplePos x="0" y="0"/>
-                  <wp:positionH relativeFrom="column">
-                    <wp:posOffset>199390</wp:posOffset>
-                  </wp:positionH>
-                  <wp:positionV relativeFrom="paragraph">
-                    <wp:posOffset>-4500245</wp:posOffset>
-                  </wp:positionV>
-                  <wp:extent cx="5365115" cy="4333875"/>
-                  <wp:effectExtent l="19050" t="0" r="6985" b="0"/>
-                  <wp:wrapTight wrapText="bothSides">
-                    <wp:wrapPolygon edited="0">
-                      <wp:start x="-77" y="0"/>
-                      <wp:lineTo x="-77" y="21553"/>
-                      <wp:lineTo x="21628" y="21553"/>
-                      <wp:lineTo x="21628" y="0"/>
-                      <wp:lineTo x="-77" y="0"/>
-                    </wp:wrapPolygon>
-                  </wp:wrapTight>
-                  <wp:docPr id="2" name="Imagem 4" descr="Desenho21"/>
+                <wp:inline distT="0" distB="0" distL="0" distR="0">
+                  <wp:extent cx="5760085" cy="3637280"/>
+                  <wp:effectExtent l="0" t="0" r="0" b="0"/>
+                  <wp:docPr id="25" name="Imagem 25"/>
                   <wp:cNvGraphicFramePr>
                     <a:graphicFrameLocks xmlns:a="http://schemas.openxmlformats.org/drawingml/2006/main" noChangeAspect="1"/>
                   </wp:cNvGraphicFramePr>
@@ -1278,834 +1078,36 @@
                     <a:graphicData uri="http://schemas.openxmlformats.org/drawingml/2006/picture">
                       <pic:pic xmlns:pic="http://schemas.openxmlformats.org/drawingml/2006/picture">
                         <pic:nvPicPr>
-                          <pic:cNvPr id="0" name="Picture 4" descr="Desenho21"/>
-                          <pic:cNvPicPr>
-                            <a:picLocks noChangeAspect="1" noChangeArrowheads="1"/>
-                          </pic:cNvPicPr>
+                          <pic:cNvPr id="0" name="1.png"/>
+                          <pic:cNvPicPr/>
                         </pic:nvPicPr>
                         <pic:blipFill>
-                          <a:blip r:embed="rId8" cstate="print"/>
-                          <a:srcRect/>
+                          <a:blip r:embed="rId9">
+                            <a:extLst>
+                              <a:ext uri="{28A0092B-C50C-407E-A947-70E740481C1C}">
+                                <a14:useLocalDpi xmlns:a14="http://schemas.microsoft.com/office/drawing/2010/main" val="0"/>
+                              </a:ext>
+                            </a:extLst>
+                          </a:blip>
                           <a:stretch>
                             <a:fillRect/>
                           </a:stretch>
                         </pic:blipFill>
-                        <pic:spPr bwMode="auto">
+                        <pic:spPr>
                           <a:xfrm>
                             <a:off x="0" y="0"/>
-                            <a:ext cx="5365115" cy="4333875"/>
+                            <a:ext cx="5760085" cy="3637280"/>
                           </a:xfrm>
                           <a:prstGeom prst="rect">
                             <a:avLst/>
                           </a:prstGeom>
-                          <a:noFill/>
-                          <a:ln w="9525">
-                            <a:noFill/>
-                            <a:miter lim="800000"/>
-                            <a:headEnd/>
-                            <a:tailEnd/>
-                          </a:ln>
                         </pic:spPr>
                       </pic:pic>
                     </a:graphicData>
                   </a:graphic>
-                </wp:anchor>
+                </wp:inline>
               </w:drawing>
             </w:r>
-          </w:p>
-          <w:p>
-            <w:pPr>
-              <w:pStyle w:val="Cabealho"/>
-              <w:jc w:val="both"/>
-              <w:rPr>
-                <w:rFonts w:ascii="Arial" w:hAnsi="Arial" w:cs="Arial"/>
-                <w:bCs/>
-                <w:color w:val="808080" w:themeColor="background1" w:themeShade="80"/>
-              </w:rPr>
-            </w:pPr>
-          </w:p>
-          <w:p>
-            <w:pPr>
-              <w:pStyle w:val="Cabealho"/>
-              <w:jc w:val="both"/>
-              <w:rPr>
-                <w:rFonts w:ascii="Arial" w:hAnsi="Arial" w:cs="Arial"/>
-                <w:bCs/>
-                <w:color w:val="808080" w:themeColor="background1" w:themeShade="80"/>
-              </w:rPr>
-            </w:pPr>
-          </w:p>
-          <w:p>
-            <w:pPr>
-              <w:pStyle w:val="Cabealho"/>
-              <w:jc w:val="both"/>
-              <w:rPr>
-                <w:rFonts w:ascii="Arial" w:hAnsi="Arial" w:cs="Arial"/>
-                <w:bCs/>
-                <w:color w:val="808080" w:themeColor="background1" w:themeShade="80"/>
-              </w:rPr>
-            </w:pPr>
-          </w:p>
-          <w:p>
-            <w:pPr>
-              <w:pStyle w:val="Cabealho"/>
-              <w:jc w:val="both"/>
-              <w:rPr>
-                <w:rFonts w:ascii="Arial" w:hAnsi="Arial" w:cs="Arial"/>
-                <w:bCs/>
-                <w:color w:val="808080" w:themeColor="background1" w:themeShade="80"/>
-              </w:rPr>
-            </w:pPr>
-          </w:p>
-          <w:p>
-            <w:pPr>
-              <w:pStyle w:val="Cabealho"/>
-              <w:jc w:val="both"/>
-              <w:rPr>
-                <w:rFonts w:ascii="Arial" w:hAnsi="Arial" w:cs="Arial"/>
-                <w:bCs/>
-                <w:color w:val="808080" w:themeColor="background1" w:themeShade="80"/>
-              </w:rPr>
-            </w:pPr>
-          </w:p>
-          <w:p>
-            <w:pPr>
-              <w:pStyle w:val="Cabealho"/>
-              <w:jc w:val="both"/>
-              <w:rPr>
-                <w:rFonts w:ascii="Arial" w:hAnsi="Arial" w:cs="Arial"/>
-                <w:bCs/>
-                <w:color w:val="808080" w:themeColor="background1" w:themeShade="80"/>
-              </w:rPr>
-            </w:pPr>
-          </w:p>
-          <w:p>
-            <w:pPr>
-              <w:pStyle w:val="Cabealho"/>
-              <w:jc w:val="both"/>
-              <w:rPr>
-                <w:rFonts w:ascii="Arial" w:hAnsi="Arial" w:cs="Arial"/>
-                <w:bCs/>
-                <w:color w:val="808080" w:themeColor="background1" w:themeShade="80"/>
-              </w:rPr>
-            </w:pPr>
-          </w:p>
-          <w:p>
-            <w:pPr>
-              <w:pStyle w:val="Cabealho"/>
-              <w:jc w:val="both"/>
-              <w:rPr>
-                <w:rFonts w:ascii="Arial" w:hAnsi="Arial" w:cs="Arial"/>
-                <w:bCs/>
-                <w:color w:val="808080" w:themeColor="background1" w:themeShade="80"/>
-              </w:rPr>
-            </w:pPr>
-          </w:p>
-          <w:p>
-            <w:pPr>
-              <w:pStyle w:val="Cabealho"/>
-              <w:jc w:val="both"/>
-              <w:rPr>
-                <w:rFonts w:ascii="Arial" w:hAnsi="Arial" w:cs="Arial"/>
-                <w:bCs/>
-                <w:color w:val="808080" w:themeColor="background1" w:themeShade="80"/>
-              </w:rPr>
-            </w:pPr>
-          </w:p>
-          <w:p>
-            <w:pPr>
-              <w:pStyle w:val="Cabealho"/>
-              <w:jc w:val="both"/>
-              <w:rPr>
-                <w:rFonts w:ascii="Arial" w:hAnsi="Arial" w:cs="Arial"/>
-                <w:bCs/>
-                <w:color w:val="808080" w:themeColor="background1" w:themeShade="80"/>
-              </w:rPr>
-            </w:pPr>
-          </w:p>
-          <w:p>
-            <w:pPr>
-              <w:pStyle w:val="Cabealho"/>
-              <w:jc w:val="both"/>
-              <w:rPr>
-                <w:rFonts w:ascii="Arial" w:hAnsi="Arial" w:cs="Arial"/>
-                <w:bCs/>
-                <w:color w:val="808080" w:themeColor="background1" w:themeShade="80"/>
-              </w:rPr>
-            </w:pPr>
-          </w:p>
-          <w:p>
-            <w:pPr>
-              <w:pStyle w:val="Cabealho"/>
-              <w:jc w:val="both"/>
-              <w:rPr>
-                <w:rFonts w:ascii="Arial" w:hAnsi="Arial" w:cs="Arial"/>
-                <w:bCs/>
-                <w:color w:val="808080" w:themeColor="background1" w:themeShade="80"/>
-              </w:rPr>
-            </w:pPr>
-          </w:p>
-          <w:p>
-            <w:pPr>
-              <w:pStyle w:val="Cabealho"/>
-              <w:jc w:val="both"/>
-              <w:rPr>
-                <w:rFonts w:ascii="Arial" w:hAnsi="Arial" w:cs="Arial"/>
-                <w:bCs/>
-                <w:color w:val="808080" w:themeColor="background1" w:themeShade="80"/>
-              </w:rPr>
-            </w:pPr>
-          </w:p>
-          <w:p>
-            <w:pPr>
-              <w:pStyle w:val="Cabealho"/>
-              <w:jc w:val="both"/>
-              <w:rPr>
-                <w:rFonts w:ascii="Arial" w:hAnsi="Arial" w:cs="Arial"/>
-                <w:bCs/>
-                <w:color w:val="808080" w:themeColor="background1" w:themeShade="80"/>
-              </w:rPr>
-            </w:pPr>
-          </w:p>
-          <w:p>
-            <w:pPr>
-              <w:pStyle w:val="Cabealho"/>
-              <w:jc w:val="both"/>
-              <w:rPr>
-                <w:rFonts w:ascii="Arial" w:hAnsi="Arial" w:cs="Arial"/>
-                <w:bCs/>
-                <w:color w:val="808080" w:themeColor="background1" w:themeShade="80"/>
-              </w:rPr>
-            </w:pPr>
-          </w:p>
-          <w:p>
-            <w:pPr>
-              <w:pStyle w:val="Cabealho"/>
-              <w:jc w:val="both"/>
-              <w:rPr>
-                <w:rFonts w:ascii="Arial" w:hAnsi="Arial" w:cs="Arial"/>
-                <w:bCs/>
-                <w:color w:val="808080" w:themeColor="background1" w:themeShade="80"/>
-              </w:rPr>
-            </w:pPr>
-          </w:p>
-          <w:p>
-            <w:pPr>
-              <w:pStyle w:val="Cabealho"/>
-              <w:jc w:val="both"/>
-              <w:rPr>
-                <w:rFonts w:ascii="Arial" w:hAnsi="Arial" w:cs="Arial"/>
-                <w:bCs/>
-                <w:color w:val="808080" w:themeColor="background1" w:themeShade="80"/>
-              </w:rPr>
-            </w:pPr>
-          </w:p>
-          <w:p>
-            <w:pPr>
-              <w:pStyle w:val="Cabealho"/>
-              <w:jc w:val="both"/>
-              <w:rPr>
-                <w:rFonts w:ascii="Arial" w:hAnsi="Arial" w:cs="Arial"/>
-                <w:bCs/>
-                <w:color w:val="808080" w:themeColor="background1" w:themeShade="80"/>
-              </w:rPr>
-            </w:pPr>
-          </w:p>
-          <w:p>
-            <w:pPr>
-              <w:pStyle w:val="Cabealho"/>
-              <w:jc w:val="both"/>
-              <w:rPr>
-                <w:rFonts w:ascii="Arial" w:hAnsi="Arial" w:cs="Arial"/>
-                <w:bCs/>
-                <w:color w:val="808080" w:themeColor="background1" w:themeShade="80"/>
-              </w:rPr>
-            </w:pPr>
-          </w:p>
-          <w:p>
-            <w:pPr>
-              <w:pStyle w:val="Cabealho"/>
-              <w:jc w:val="both"/>
-              <w:rPr>
-                <w:rFonts w:ascii="Arial" w:hAnsi="Arial" w:cs="Arial"/>
-                <w:b/>
-                <w:bCs/>
-                <w:color w:val="808080" w:themeColor="background1" w:themeShade="80"/>
-              </w:rPr>
-            </w:pPr>
-            <w:r>
-              <w:rPr>
-                <w:rFonts w:ascii="Arial" w:hAnsi="Arial" w:cs="Arial"/>
-                <w:bCs/>
-                <w:color w:val="808080" w:themeColor="background1" w:themeShade="80"/>
-              </w:rPr>
-              <w:t xml:space="preserve"> </w:t>
-            </w:r>
-            <w:r>
-              <w:rPr>
-                <w:rFonts w:ascii="Arial" w:hAnsi="Arial" w:cs="Arial"/>
-                <w:b/>
-                <w:bCs/>
-                <w:color w:val="808080" w:themeColor="background1" w:themeShade="80"/>
-              </w:rPr>
-              <w:t>FORMULÁRIO PARA  PESQUISA</w:t>
-            </w:r>
-          </w:p>
-          <w:p>
-            <w:pPr>
-              <w:pStyle w:val="Cabealho"/>
-              <w:jc w:val="both"/>
-              <w:rPr>
-                <w:rFonts w:ascii="Arial" w:hAnsi="Arial" w:cs="Arial"/>
-                <w:bCs/>
-                <w:color w:val="808080" w:themeColor="background1" w:themeShade="80"/>
-              </w:rPr>
-            </w:pPr>
-            <w:r>
-              <w:rPr>
-                <w:rFonts w:ascii="Arial" w:hAnsi="Arial" w:cs="Arial"/>
-                <w:bCs/>
-                <w:noProof/>
-                <w:color w:val="808080" w:themeColor="background1" w:themeShade="80"/>
-                <w:lang w:eastAsia="pt-BR"/>
-              </w:rPr>
-              <w:drawing>
-                <wp:anchor distT="0" distB="0" distL="114300" distR="114300" simplePos="0" relativeHeight="251660288" behindDoc="1" locked="0" layoutInCell="1" allowOverlap="1">
-                  <wp:simplePos x="0" y="0"/>
-                  <wp:positionH relativeFrom="column">
-                    <wp:posOffset>432435</wp:posOffset>
-                  </wp:positionH>
-                  <wp:positionV relativeFrom="paragraph">
-                    <wp:posOffset>162560</wp:posOffset>
-                  </wp:positionV>
-                  <wp:extent cx="5143500" cy="3884295"/>
-                  <wp:effectExtent l="19050" t="0" r="0" b="0"/>
-                  <wp:wrapTight wrapText="bothSides">
-                    <wp:wrapPolygon edited="0">
-                      <wp:start x="-80" y="0"/>
-                      <wp:lineTo x="-80" y="21505"/>
-                      <wp:lineTo x="21600" y="21505"/>
-                      <wp:lineTo x="21600" y="0"/>
-                      <wp:lineTo x="-80" y="0"/>
-                    </wp:wrapPolygon>
-                  </wp:wrapTight>
-                  <wp:docPr id="3" name="Imagem 1" descr="Desenho20"/>
-                  <wp:cNvGraphicFramePr>
-                    <a:graphicFrameLocks xmlns:a="http://schemas.openxmlformats.org/drawingml/2006/main" noChangeAspect="1"/>
-                  </wp:cNvGraphicFramePr>
-                  <a:graphic xmlns:a="http://schemas.openxmlformats.org/drawingml/2006/main">
-                    <a:graphicData uri="http://schemas.openxmlformats.org/drawingml/2006/picture">
-                      <pic:pic xmlns:pic="http://schemas.openxmlformats.org/drawingml/2006/picture">
-                        <pic:nvPicPr>
-                          <pic:cNvPr id="0" name="Picture 1" descr="Desenho20"/>
-                          <pic:cNvPicPr>
-                            <a:picLocks noChangeAspect="1" noChangeArrowheads="1"/>
-                          </pic:cNvPicPr>
-                        </pic:nvPicPr>
-                        <pic:blipFill>
-                          <a:blip r:embed="rId9" cstate="print"/>
-                          <a:srcRect/>
-                          <a:stretch>
-                            <a:fillRect/>
-                          </a:stretch>
-                        </pic:blipFill>
-                        <pic:spPr bwMode="auto">
-                          <a:xfrm>
-                            <a:off x="0" y="0"/>
-                            <a:ext cx="5143500" cy="3884295"/>
-                          </a:xfrm>
-                          <a:prstGeom prst="rect">
-                            <a:avLst/>
-                          </a:prstGeom>
-                          <a:noFill/>
-                          <a:ln w="9525">
-                            <a:noFill/>
-                            <a:miter lim="800000"/>
-                            <a:headEnd/>
-                            <a:tailEnd/>
-                          </a:ln>
-                        </pic:spPr>
-                      </pic:pic>
-                    </a:graphicData>
-                  </a:graphic>
-                </wp:anchor>
-              </w:drawing>
-            </w:r>
-          </w:p>
-          <w:p>
-            <w:pPr>
-              <w:pStyle w:val="Cabealho"/>
-              <w:jc w:val="both"/>
-              <w:rPr>
-                <w:rFonts w:ascii="Arial" w:hAnsi="Arial" w:cs="Arial"/>
-                <w:bCs/>
-                <w:color w:val="808080" w:themeColor="background1" w:themeShade="80"/>
-              </w:rPr>
-            </w:pPr>
-          </w:p>
-          <w:p>
-            <w:pPr>
-              <w:pStyle w:val="Cabealho"/>
-              <w:jc w:val="both"/>
-              <w:rPr>
-                <w:rFonts w:ascii="Arial" w:hAnsi="Arial" w:cs="Arial"/>
-                <w:bCs/>
-                <w:color w:val="808080" w:themeColor="background1" w:themeShade="80"/>
-              </w:rPr>
-            </w:pPr>
-          </w:p>
-          <w:p>
-            <w:pPr>
-              <w:pStyle w:val="Cabealho"/>
-              <w:jc w:val="both"/>
-              <w:rPr>
-                <w:rFonts w:ascii="Arial" w:hAnsi="Arial" w:cs="Arial"/>
-                <w:bCs/>
-                <w:color w:val="808080" w:themeColor="background1" w:themeShade="80"/>
-              </w:rPr>
-            </w:pPr>
-          </w:p>
-          <w:p>
-            <w:pPr>
-              <w:pStyle w:val="Cabealho"/>
-              <w:jc w:val="both"/>
-              <w:rPr>
-                <w:rFonts w:ascii="Arial" w:hAnsi="Arial" w:cs="Arial"/>
-                <w:bCs/>
-                <w:color w:val="808080" w:themeColor="background1" w:themeShade="80"/>
-              </w:rPr>
-            </w:pPr>
-          </w:p>
-          <w:p>
-            <w:pPr>
-              <w:pStyle w:val="Cabealho"/>
-              <w:jc w:val="both"/>
-              <w:rPr>
-                <w:rFonts w:ascii="Arial" w:hAnsi="Arial" w:cs="Arial"/>
-                <w:bCs/>
-                <w:color w:val="808080" w:themeColor="background1" w:themeShade="80"/>
-              </w:rPr>
-            </w:pPr>
-          </w:p>
-          <w:p>
-            <w:pPr>
-              <w:pStyle w:val="Cabealho"/>
-              <w:rPr>
-                <w:rFonts w:ascii="Arial" w:hAnsi="Arial" w:cs="Arial"/>
-                <w:b/>
-                <w:bCs/>
-              </w:rPr>
-            </w:pPr>
-          </w:p>
-          <w:p>
-            <w:pPr>
-              <w:pStyle w:val="Cabealho"/>
-              <w:rPr>
-                <w:rFonts w:ascii="Arial" w:hAnsi="Arial" w:cs="Arial"/>
-                <w:b/>
-                <w:bCs/>
-              </w:rPr>
-            </w:pPr>
-          </w:p>
-          <w:p>
-            <w:pPr>
-              <w:pStyle w:val="Cabealho"/>
-              <w:rPr>
-                <w:rFonts w:ascii="Arial" w:hAnsi="Arial" w:cs="Arial"/>
-                <w:b/>
-                <w:bCs/>
-              </w:rPr>
-            </w:pPr>
-          </w:p>
-          <w:p>
-            <w:pPr>
-              <w:pStyle w:val="Cabealho"/>
-              <w:rPr>
-                <w:rFonts w:ascii="Arial" w:hAnsi="Arial" w:cs="Arial"/>
-                <w:b/>
-                <w:bCs/>
-              </w:rPr>
-            </w:pPr>
-          </w:p>
-          <w:p>
-            <w:pPr>
-              <w:pStyle w:val="Cabealho"/>
-              <w:rPr>
-                <w:rFonts w:ascii="Arial" w:hAnsi="Arial" w:cs="Arial"/>
-                <w:b/>
-                <w:bCs/>
-              </w:rPr>
-            </w:pPr>
-          </w:p>
-          <w:p>
-            <w:pPr>
-              <w:pStyle w:val="Cabealho"/>
-              <w:rPr>
-                <w:rFonts w:ascii="Arial" w:hAnsi="Arial" w:cs="Arial"/>
-                <w:b/>
-                <w:bCs/>
-              </w:rPr>
-            </w:pPr>
-          </w:p>
-          <w:p>
-            <w:pPr>
-              <w:pStyle w:val="Cabealho"/>
-              <w:rPr>
-                <w:rFonts w:ascii="Arial" w:hAnsi="Arial" w:cs="Arial"/>
-                <w:b/>
-                <w:bCs/>
-              </w:rPr>
-            </w:pPr>
-          </w:p>
-          <w:p>
-            <w:pPr>
-              <w:pStyle w:val="Cabealho"/>
-              <w:rPr>
-                <w:rFonts w:ascii="Arial" w:hAnsi="Arial" w:cs="Arial"/>
-                <w:b/>
-                <w:bCs/>
-              </w:rPr>
-            </w:pPr>
-          </w:p>
-          <w:p>
-            <w:pPr>
-              <w:pStyle w:val="Cabealho"/>
-              <w:rPr>
-                <w:rFonts w:ascii="Arial" w:hAnsi="Arial" w:cs="Arial"/>
-                <w:b/>
-                <w:bCs/>
-              </w:rPr>
-            </w:pPr>
-          </w:p>
-          <w:p>
-            <w:pPr>
-              <w:pStyle w:val="Cabealho"/>
-              <w:rPr>
-                <w:rFonts w:ascii="Arial" w:hAnsi="Arial" w:cs="Arial"/>
-                <w:b/>
-                <w:bCs/>
-              </w:rPr>
-            </w:pPr>
-          </w:p>
-          <w:p>
-            <w:pPr>
-              <w:pStyle w:val="Cabealho"/>
-              <w:rPr>
-                <w:rFonts w:ascii="Arial" w:hAnsi="Arial" w:cs="Arial"/>
-                <w:b/>
-                <w:bCs/>
-              </w:rPr>
-            </w:pPr>
-          </w:p>
-          <w:p>
-            <w:pPr>
-              <w:pStyle w:val="Cabealho"/>
-              <w:rPr>
-                <w:rFonts w:ascii="Arial" w:hAnsi="Arial" w:cs="Arial"/>
-                <w:b/>
-                <w:bCs/>
-              </w:rPr>
-            </w:pPr>
-          </w:p>
-          <w:p>
-            <w:pPr>
-              <w:pStyle w:val="Cabealho"/>
-              <w:rPr>
-                <w:rFonts w:ascii="Arial" w:hAnsi="Arial" w:cs="Arial"/>
-                <w:b/>
-                <w:bCs/>
-              </w:rPr>
-            </w:pPr>
-          </w:p>
-          <w:p>
-            <w:pPr>
-              <w:pStyle w:val="Cabealho"/>
-              <w:rPr>
-                <w:rFonts w:ascii="Arial" w:hAnsi="Arial" w:cs="Arial"/>
-                <w:b/>
-                <w:bCs/>
-              </w:rPr>
-            </w:pPr>
-          </w:p>
-          <w:p>
-            <w:pPr>
-              <w:pStyle w:val="Cabealho"/>
-              <w:rPr>
-                <w:rFonts w:ascii="Arial" w:hAnsi="Arial" w:cs="Arial"/>
-                <w:b/>
-                <w:bCs/>
-              </w:rPr>
-            </w:pPr>
-          </w:p>
-          <w:p>
-            <w:pPr>
-              <w:pStyle w:val="Cabealho"/>
-              <w:rPr>
-                <w:rFonts w:ascii="Arial" w:hAnsi="Arial" w:cs="Arial"/>
-                <w:b/>
-                <w:bCs/>
-              </w:rPr>
-            </w:pPr>
-          </w:p>
-          <w:p>
-            <w:pPr>
-              <w:pStyle w:val="Cabealho"/>
-              <w:rPr>
-                <w:rFonts w:ascii="Arial" w:hAnsi="Arial" w:cs="Arial"/>
-                <w:b/>
-                <w:bCs/>
-              </w:rPr>
-            </w:pPr>
-          </w:p>
-          <w:p>
-            <w:pPr>
-              <w:pStyle w:val="Cabealho"/>
-              <w:rPr>
-                <w:rFonts w:ascii="Arial" w:hAnsi="Arial" w:cs="Arial"/>
-                <w:b/>
-                <w:bCs/>
-              </w:rPr>
-            </w:pPr>
-          </w:p>
-          <w:p>
-            <w:pPr>
-              <w:pStyle w:val="Cabealho"/>
-              <w:rPr>
-                <w:rFonts w:ascii="Arial" w:hAnsi="Arial" w:cs="Arial"/>
-                <w:b/>
-                <w:bCs/>
-              </w:rPr>
-            </w:pPr>
-          </w:p>
-          <w:p>
-            <w:pPr>
-              <w:pStyle w:val="Cabealho"/>
-              <w:rPr>
-                <w:rFonts w:ascii="Arial" w:hAnsi="Arial" w:cs="Arial"/>
-                <w:b/>
-                <w:bCs/>
-              </w:rPr>
-            </w:pPr>
-          </w:p>
-          <w:p>
-            <w:pPr>
-              <w:pStyle w:val="Cabealho"/>
-              <w:rPr>
-                <w:rFonts w:ascii="Arial" w:hAnsi="Arial" w:cs="Arial"/>
-                <w:b/>
-                <w:bCs/>
-              </w:rPr>
-            </w:pPr>
-          </w:p>
-          <w:p>
-            <w:pPr>
-              <w:pStyle w:val="Cabealho"/>
-              <w:rPr>
-                <w:rFonts w:ascii="Arial" w:hAnsi="Arial" w:cs="Arial"/>
-                <w:b/>
-                <w:bCs/>
-              </w:rPr>
-            </w:pPr>
-          </w:p>
-          <w:p>
-            <w:pPr>
-              <w:pStyle w:val="Cabealho"/>
-              <w:rPr>
-                <w:rFonts w:ascii="Arial" w:hAnsi="Arial" w:cs="Arial"/>
-                <w:b/>
-                <w:bCs/>
-              </w:rPr>
-            </w:pPr>
-          </w:p>
-          <w:p>
-            <w:pPr>
-              <w:pStyle w:val="Cabealho"/>
-              <w:rPr>
-                <w:rFonts w:ascii="Arial" w:hAnsi="Arial" w:cs="Arial"/>
-                <w:b/>
-                <w:bCs/>
-              </w:rPr>
-            </w:pPr>
-          </w:p>
-          <w:p>
-            <w:pPr>
-              <w:pStyle w:val="Cabealho"/>
-              <w:rPr>
-                <w:rFonts w:ascii="Arial" w:hAnsi="Arial" w:cs="Arial"/>
-                <w:b/>
-                <w:bCs/>
-              </w:rPr>
-            </w:pPr>
-          </w:p>
-          <w:p>
-            <w:pPr>
-              <w:pStyle w:val="Cabealho"/>
-              <w:rPr>
-                <w:rFonts w:ascii="Arial" w:hAnsi="Arial" w:cs="Arial"/>
-                <w:b/>
-                <w:bCs/>
-              </w:rPr>
-            </w:pPr>
-          </w:p>
-          <w:p>
-            <w:pPr>
-              <w:pStyle w:val="Cabealho"/>
-              <w:rPr>
-                <w:rFonts w:ascii="Arial" w:hAnsi="Arial" w:cs="Arial"/>
-                <w:b/>
-                <w:bCs/>
-              </w:rPr>
-            </w:pPr>
-          </w:p>
-          <w:p>
-            <w:pPr>
-              <w:pStyle w:val="Cabealho"/>
-              <w:rPr>
-                <w:rFonts w:ascii="Arial" w:hAnsi="Arial" w:cs="Arial"/>
-                <w:b/>
-                <w:bCs/>
-              </w:rPr>
-            </w:pPr>
-          </w:p>
-          <w:p>
-            <w:pPr>
-              <w:pStyle w:val="Cabealho"/>
-              <w:rPr>
-                <w:rFonts w:ascii="Arial" w:hAnsi="Arial" w:cs="Arial"/>
-                <w:b/>
-                <w:bCs/>
-              </w:rPr>
-            </w:pPr>
-          </w:p>
-          <w:p>
-            <w:pPr>
-              <w:pStyle w:val="Cabealho"/>
-              <w:rPr>
-                <w:rFonts w:ascii="Arial" w:hAnsi="Arial" w:cs="Arial"/>
-                <w:b/>
-                <w:bCs/>
-              </w:rPr>
-            </w:pPr>
-          </w:p>
-          <w:p>
-            <w:pPr>
-              <w:pStyle w:val="Cabealho"/>
-              <w:rPr>
-                <w:rFonts w:ascii="Arial" w:hAnsi="Arial" w:cs="Arial"/>
-                <w:b/>
-                <w:bCs/>
-              </w:rPr>
-            </w:pPr>
-          </w:p>
-          <w:p>
-            <w:pPr>
-              <w:pStyle w:val="Cabealho"/>
-              <w:rPr>
-                <w:rFonts w:ascii="Arial" w:hAnsi="Arial" w:cs="Arial"/>
-                <w:b/>
-                <w:bCs/>
-              </w:rPr>
-            </w:pPr>
-          </w:p>
-          <w:p>
-            <w:pPr>
-              <w:pStyle w:val="Cabealho"/>
-              <w:rPr>
-                <w:rFonts w:ascii="Arial" w:hAnsi="Arial" w:cs="Arial"/>
-                <w:b/>
-                <w:bCs/>
-              </w:rPr>
-            </w:pPr>
-          </w:p>
-          <w:p>
-            <w:pPr>
-              <w:pStyle w:val="Cabealho"/>
-              <w:rPr>
-                <w:rFonts w:ascii="Arial" w:hAnsi="Arial" w:cs="Arial"/>
-                <w:b/>
-                <w:bCs/>
-              </w:rPr>
-            </w:pPr>
-          </w:p>
-          <w:p>
-            <w:pPr>
-              <w:pStyle w:val="Cabealho"/>
-              <w:rPr>
-                <w:rFonts w:ascii="Arial" w:hAnsi="Arial" w:cs="Arial"/>
-                <w:b/>
-                <w:bCs/>
-              </w:rPr>
-            </w:pPr>
-          </w:p>
-          <w:p>
-            <w:pPr>
-              <w:pStyle w:val="Cabealho"/>
-              <w:rPr>
-                <w:rFonts w:ascii="Arial" w:hAnsi="Arial" w:cs="Arial"/>
-                <w:b/>
-                <w:bCs/>
-              </w:rPr>
-            </w:pPr>
-          </w:p>
-          <w:p>
-            <w:pPr>
-              <w:pStyle w:val="Cabealho"/>
-              <w:rPr>
-                <w:rFonts w:ascii="Arial" w:hAnsi="Arial" w:cs="Arial"/>
-                <w:b/>
-                <w:bCs/>
-              </w:rPr>
-            </w:pPr>
-          </w:p>
-          <w:p>
-            <w:pPr>
-              <w:pStyle w:val="Cabealho"/>
-              <w:rPr>
-                <w:rFonts w:ascii="Arial" w:hAnsi="Arial" w:cs="Arial"/>
-                <w:b/>
-                <w:bCs/>
-              </w:rPr>
-            </w:pPr>
-          </w:p>
-          <w:p>
-            <w:pPr>
-              <w:pStyle w:val="Cabealho"/>
-              <w:rPr>
-                <w:rFonts w:ascii="Arial" w:hAnsi="Arial" w:cs="Arial"/>
-                <w:b/>
-                <w:bCs/>
-              </w:rPr>
-            </w:pPr>
-          </w:p>
-          <w:p>
-            <w:pPr>
-              <w:pStyle w:val="Cabealho"/>
-              <w:rPr>
-                <w:rFonts w:ascii="Arial" w:hAnsi="Arial" w:cs="Arial"/>
-                <w:b/>
-                <w:bCs/>
-              </w:rPr>
-            </w:pPr>
-          </w:p>
-          <w:p>
-            <w:pPr>
-              <w:pStyle w:val="Cabealho"/>
-              <w:rPr>
-                <w:rFonts w:ascii="Arial" w:hAnsi="Arial" w:cs="Arial"/>
-                <w:b/>
-                <w:bCs/>
-              </w:rPr>
-            </w:pPr>
-          </w:p>
-          <w:p>
-            <w:pPr>
-              <w:pStyle w:val="Cabealho"/>
-              <w:rPr>
-                <w:rFonts w:ascii="Arial" w:hAnsi="Arial" w:cs="Arial"/>
-                <w:b/>
-                <w:bCs/>
-              </w:rPr>
-            </w:pPr>
           </w:p>
           <w:p>
             <w:pPr>
@@ -2120,6 +1122,21 @@
         </w:tc>
       </w:tr>
     </w:tbl>
+    <w:p/>
+    <w:p/>
+    <w:p/>
+    <w:p/>
+    <w:p/>
+    <w:p/>
+    <w:p/>
+    <w:p/>
+    <w:p/>
+    <w:p/>
+    <w:p/>
+    <w:p>
+      <w:bookmarkStart w:id="0" w:name="_GoBack"/>
+      <w:bookmarkEnd w:id="0"/>
+    </w:p>
     <w:p/>
     <w:p/>
     <w:tbl>
@@ -2138,7 +1155,7 @@
           <w:left w:w="70" w:type="dxa"/>
           <w:right w:w="70" w:type="dxa"/>
         </w:tblCellMar>
-        <w:tblLook w:val="0000"/>
+        <w:tblLook w:val="0000" w:firstRow="0" w:lastRow="0" w:firstColumn="0" w:lastColumn="0" w:noHBand="0" w:noVBand="0"/>
       </w:tblPr>
       <w:tblGrid>
         <w:gridCol w:w="9283"/>
@@ -2166,42 +1183,30 @@
                 <w:b/>
               </w:rPr>
               <w:lastRenderedPageBreak/>
-              <w:t>3</w:t>
-            </w:r>
-            <w:r>
-              <w:rPr>
-                <w:rFonts w:ascii="Arial" w:hAnsi="Arial" w:cs="Arial"/>
-                <w:b/>
-              </w:rPr>
-              <w:t xml:space="preserve"> – </w:t>
-            </w:r>
-            <w:r>
-              <w:rPr>
-                <w:rFonts w:ascii="Arial" w:hAnsi="Arial" w:cs="Arial"/>
-                <w:b/>
-              </w:rPr>
-              <w:t>MAPA DE NAVEGAÇÃO</w:t>
-            </w:r>
-            <w:r>
-              <w:rPr>
-                <w:rFonts w:ascii="Arial" w:hAnsi="Arial" w:cs="Arial"/>
-                <w:b/>
-              </w:rPr>
-              <w:t xml:space="preserve"> </w:t>
-            </w:r>
-            <w:r>
-              <w:rPr>
-                <w:rFonts w:ascii="Arial" w:hAnsi="Arial" w:cs="Arial"/>
-                <w:b/>
-              </w:rPr>
-              <w:t xml:space="preserve"> (opcional - somente se adequado)</w:t>
-            </w:r>
-            <w:r>
-              <w:rPr>
-                <w:rFonts w:ascii="Arial" w:hAnsi="Arial" w:cs="Arial"/>
-                <w:b/>
-              </w:rPr>
-              <w:t xml:space="preserve"> </w:t>
+              <w:t>2</w:t>
+            </w:r>
+            <w:r>
+              <w:rPr>
+                <w:rFonts w:ascii="Arial" w:hAnsi="Arial" w:cs="Arial"/>
+                <w:b/>
+              </w:rPr>
+              <w:t xml:space="preserve"> –</w:t>
+            </w:r>
+            <w:proofErr w:type="gramStart"/>
+            <w:r>
+              <w:rPr>
+                <w:rFonts w:ascii="Arial" w:hAnsi="Arial" w:cs="Arial"/>
+                <w:b/>
+              </w:rPr>
+              <w:t xml:space="preserve">  </w:t>
+            </w:r>
+            <w:proofErr w:type="gramEnd"/>
+            <w:r>
+              <w:rPr>
+                <w:rFonts w:ascii="Arial" w:hAnsi="Arial" w:cs="Arial"/>
+                <w:b/>
+              </w:rPr>
+              <w:t>LAYOUT PADRÃO</w:t>
             </w:r>
           </w:p>
         </w:tc>
@@ -2228,6 +1233,34 @@
           <w:p>
             <w:pPr>
               <w:pStyle w:val="Cabealho"/>
+              <w:jc w:val="both"/>
+              <w:rPr>
+                <w:rFonts w:ascii="Arial" w:hAnsi="Arial" w:cs="Arial"/>
+                <w:b/>
+                <w:bCs/>
+              </w:rPr>
+            </w:pPr>
+            <w:r>
+              <w:rPr>
+                <w:rFonts w:ascii="Arial" w:hAnsi="Arial" w:cs="Arial"/>
+                <w:b/>
+                <w:bCs/>
+              </w:rPr>
+              <w:t xml:space="preserve">FORMULÁRIO PARA </w:t>
+            </w:r>
+            <w:r>
+              <w:rPr>
+                <w:rFonts w:ascii="Arial" w:hAnsi="Arial" w:cs="Arial"/>
+                <w:b/>
+                <w:bCs/>
+              </w:rPr>
+              <w:t>CADASTRO E EDIÇÃO</w:t>
+            </w:r>
+          </w:p>
+          <w:p>
+            <w:pPr>
+              <w:pStyle w:val="Cabealho"/>
+              <w:jc w:val="both"/>
               <w:rPr>
                 <w:rFonts w:ascii="Arial" w:hAnsi="Arial" w:cs="Arial"/>
                 <w:b/>
@@ -2239,9 +1272,9 @@
           <w:p>
             <w:pPr>
               <w:pStyle w:val="Cabealho"/>
-              <w:rPr>
-                <w:rFonts w:ascii="Arial" w:hAnsi="Arial" w:cs="Arial"/>
-                <w:b/>
+              <w:jc w:val="both"/>
+              <w:rPr>
+                <w:rFonts w:ascii="Arial" w:hAnsi="Arial" w:cs="Arial"/>
                 <w:bCs/>
                 <w:color w:val="808080" w:themeColor="background1" w:themeShade="80"/>
               </w:rPr>
@@ -2249,14 +1282,856 @@
             <w:r>
               <w:rPr>
                 <w:rFonts w:ascii="Arial" w:hAnsi="Arial" w:cs="Arial"/>
-                <w:b/>
                 <w:bCs/>
                 <w:noProof/>
                 <w:color w:val="808080" w:themeColor="background1" w:themeShade="80"/>
                 <w:lang w:eastAsia="pt-BR"/>
               </w:rPr>
               <w:drawing>
+                <wp:inline distT="0" distB="0" distL="0" distR="0" wp14:anchorId="0A568146" wp14:editId="33AA03B7">
+                  <wp:extent cx="5760085" cy="3686810"/>
+                  <wp:effectExtent l="0" t="0" r="0" b="0"/>
+                  <wp:docPr id="4" name="Imagem 4"/>
+                  <wp:cNvGraphicFramePr>
+                    <a:graphicFrameLocks xmlns:a="http://schemas.openxmlformats.org/drawingml/2006/main" noChangeAspect="1"/>
+                  </wp:cNvGraphicFramePr>
+                  <a:graphic xmlns:a="http://schemas.openxmlformats.org/drawingml/2006/main">
+                    <a:graphicData uri="http://schemas.openxmlformats.org/drawingml/2006/picture">
+                      <pic:pic xmlns:pic="http://schemas.openxmlformats.org/drawingml/2006/picture">
+                        <pic:nvPicPr>
+                          <pic:cNvPr id="0" name="1.png"/>
+                          <pic:cNvPicPr/>
+                        </pic:nvPicPr>
+                        <pic:blipFill>
+                          <a:blip r:embed="rId10">
+                            <a:extLst>
+                              <a:ext uri="{28A0092B-C50C-407E-A947-70E740481C1C}">
+                                <a14:useLocalDpi xmlns:a14="http://schemas.microsoft.com/office/drawing/2010/main" val="0"/>
+                              </a:ext>
+                            </a:extLst>
+                          </a:blip>
+                          <a:stretch>
+                            <a:fillRect/>
+                          </a:stretch>
+                        </pic:blipFill>
+                        <pic:spPr>
+                          <a:xfrm>
+                            <a:off x="0" y="0"/>
+                            <a:ext cx="5760085" cy="3686810"/>
+                          </a:xfrm>
+                          <a:prstGeom prst="rect">
+                            <a:avLst/>
+                          </a:prstGeom>
+                        </pic:spPr>
+                      </pic:pic>
+                    </a:graphicData>
+                  </a:graphic>
+                </wp:inline>
+              </w:drawing>
+            </w:r>
+          </w:p>
+          <w:p>
+            <w:pPr>
+              <w:pStyle w:val="Cabealho"/>
+              <w:rPr>
+                <w:rFonts w:ascii="Arial" w:hAnsi="Arial" w:cs="Arial"/>
+                <w:b/>
+                <w:bCs/>
+              </w:rPr>
+            </w:pPr>
+          </w:p>
+        </w:tc>
+      </w:tr>
+    </w:tbl>
+    <w:p/>
+    <w:p/>
+    <w:p/>
+    <w:p/>
+    <w:p/>
+    <w:p/>
+    <w:p/>
+    <w:p/>
+    <w:p/>
+    <w:p/>
+    <w:p/>
+    <w:p/>
+    <w:p/>
+    <w:tbl>
+      <w:tblPr>
+        <w:tblW w:w="0" w:type="auto"/>
+        <w:tblInd w:w="-72" w:type="dxa"/>
+        <w:tblBorders>
+          <w:top w:val="single" w:sz="4" w:space="0" w:color="auto"/>
+          <w:left w:val="single" w:sz="4" w:space="0" w:color="auto"/>
+          <w:bottom w:val="single" w:sz="4" w:space="0" w:color="auto"/>
+          <w:right w:val="single" w:sz="4" w:space="0" w:color="auto"/>
+          <w:insideH w:val="single" w:sz="4" w:space="0" w:color="auto"/>
+          <w:insideV w:val="single" w:sz="4" w:space="0" w:color="auto"/>
+        </w:tblBorders>
+        <w:tblCellMar>
+          <w:left w:w="70" w:type="dxa"/>
+          <w:right w:w="70" w:type="dxa"/>
+        </w:tblCellMar>
+        <w:tblLook w:val="0000" w:firstRow="0" w:lastRow="0" w:firstColumn="0" w:lastColumn="0" w:noHBand="0" w:noVBand="0"/>
+      </w:tblPr>
+      <w:tblGrid>
+        <w:gridCol w:w="9283"/>
+      </w:tblGrid>
+      <w:tr>
+        <w:tc>
+          <w:tcPr>
+            <w:tcW w:w="9283" w:type="dxa"/>
+            <w:tcBorders>
+              <w:bottom w:val="single" w:sz="4" w:space="0" w:color="auto"/>
+            </w:tcBorders>
+            <w:shd w:val="clear" w:color="auto" w:fill="BFBFBF" w:themeFill="background1" w:themeFillShade="BF"/>
+          </w:tcPr>
+          <w:p>
+            <w:pPr>
+              <w:pStyle w:val="Cabealho"/>
+              <w:rPr>
+                <w:rFonts w:ascii="Arial" w:hAnsi="Arial" w:cs="Arial"/>
+                <w:b/>
+              </w:rPr>
+            </w:pPr>
+            <w:r>
+              <w:rPr>
+                <w:rFonts w:ascii="Arial" w:hAnsi="Arial" w:cs="Arial"/>
+                <w:b/>
+              </w:rPr>
+              <w:lastRenderedPageBreak/>
+              <w:t>2 –</w:t>
+            </w:r>
+            <w:proofErr w:type="gramStart"/>
+            <w:r>
+              <w:rPr>
+                <w:rFonts w:ascii="Arial" w:hAnsi="Arial" w:cs="Arial"/>
+                <w:b/>
+              </w:rPr>
+              <w:t xml:space="preserve">  </w:t>
+            </w:r>
+            <w:proofErr w:type="gramEnd"/>
+            <w:r>
+              <w:rPr>
+                <w:rFonts w:ascii="Arial" w:hAnsi="Arial" w:cs="Arial"/>
+                <w:b/>
+              </w:rPr>
+              <w:t>LAYOUT PADRÃO</w:t>
+            </w:r>
+          </w:p>
+        </w:tc>
+      </w:tr>
+      <w:tr>
+        <w:tc>
+          <w:tcPr>
+            <w:tcW w:w="9283" w:type="dxa"/>
+            <w:tcBorders>
+              <w:bottom w:val="single" w:sz="4" w:space="0" w:color="auto"/>
+            </w:tcBorders>
+          </w:tcPr>
+          <w:p>
+            <w:pPr>
+              <w:pStyle w:val="Cabealho"/>
+              <w:rPr>
+                <w:rFonts w:ascii="Arial" w:hAnsi="Arial" w:cs="Arial"/>
+                <w:b/>
+                <w:bCs/>
+                <w:color w:val="808080" w:themeColor="background1" w:themeShade="80"/>
+              </w:rPr>
+            </w:pPr>
+          </w:p>
+          <w:p>
+            <w:pPr>
+              <w:pStyle w:val="Cabealho"/>
+              <w:jc w:val="both"/>
+              <w:rPr>
+                <w:rFonts w:ascii="Arial" w:hAnsi="Arial" w:cs="Arial"/>
+                <w:b/>
+                <w:bCs/>
+              </w:rPr>
+            </w:pPr>
+            <w:r>
+              <w:rPr>
+                <w:rFonts w:ascii="Arial" w:hAnsi="Arial" w:cs="Arial"/>
+                <w:b/>
+                <w:bCs/>
+              </w:rPr>
+              <w:t xml:space="preserve">FORMULÁRIO PARA </w:t>
+            </w:r>
+            <w:r>
+              <w:rPr>
+                <w:rFonts w:ascii="Arial" w:hAnsi="Arial" w:cs="Arial"/>
+                <w:b/>
+                <w:bCs/>
+              </w:rPr>
+              <w:t>CONSULTA</w:t>
+            </w:r>
+          </w:p>
+          <w:p>
+            <w:pPr>
+              <w:pStyle w:val="Cabealho"/>
+              <w:jc w:val="both"/>
+              <w:rPr>
+                <w:rFonts w:ascii="Arial" w:hAnsi="Arial" w:cs="Arial"/>
+                <w:b/>
+                <w:bCs/>
+                <w:color w:val="808080" w:themeColor="background1" w:themeShade="80"/>
+              </w:rPr>
+            </w:pPr>
+          </w:p>
+          <w:p>
+            <w:pPr>
+              <w:pStyle w:val="Cabealho"/>
+              <w:jc w:val="both"/>
+              <w:rPr>
+                <w:rFonts w:ascii="Arial" w:hAnsi="Arial" w:cs="Arial"/>
+                <w:bCs/>
+                <w:color w:val="808080" w:themeColor="background1" w:themeShade="80"/>
+              </w:rPr>
+            </w:pPr>
+            <w:r>
+              <w:rPr>
+                <w:rFonts w:ascii="Arial" w:hAnsi="Arial" w:cs="Arial"/>
+                <w:bCs/>
+                <w:noProof/>
+                <w:color w:val="808080" w:themeColor="background1" w:themeShade="80"/>
+                <w:lang w:eastAsia="pt-BR"/>
+              </w:rPr>
+              <w:drawing>
                 <wp:inline distT="0" distB="0" distL="0" distR="0">
+                  <wp:extent cx="5760085" cy="3668395"/>
+                  <wp:effectExtent l="0" t="0" r="0" b="0"/>
+                  <wp:docPr id="15" name="Imagem 15"/>
+                  <wp:cNvGraphicFramePr>
+                    <a:graphicFrameLocks xmlns:a="http://schemas.openxmlformats.org/drawingml/2006/main" noChangeAspect="1"/>
+                  </wp:cNvGraphicFramePr>
+                  <a:graphic xmlns:a="http://schemas.openxmlformats.org/drawingml/2006/main">
+                    <a:graphicData uri="http://schemas.openxmlformats.org/drawingml/2006/picture">
+                      <pic:pic xmlns:pic="http://schemas.openxmlformats.org/drawingml/2006/picture">
+                        <pic:nvPicPr>
+                          <pic:cNvPr id="0" name="2.png"/>
+                          <pic:cNvPicPr/>
+                        </pic:nvPicPr>
+                        <pic:blipFill>
+                          <a:blip r:embed="rId11">
+                            <a:extLst>
+                              <a:ext uri="{28A0092B-C50C-407E-A947-70E740481C1C}">
+                                <a14:useLocalDpi xmlns:a14="http://schemas.microsoft.com/office/drawing/2010/main" val="0"/>
+                              </a:ext>
+                            </a:extLst>
+                          </a:blip>
+                          <a:stretch>
+                            <a:fillRect/>
+                          </a:stretch>
+                        </pic:blipFill>
+                        <pic:spPr>
+                          <a:xfrm>
+                            <a:off x="0" y="0"/>
+                            <a:ext cx="5760085" cy="3668395"/>
+                          </a:xfrm>
+                          <a:prstGeom prst="rect">
+                            <a:avLst/>
+                          </a:prstGeom>
+                        </pic:spPr>
+                      </pic:pic>
+                    </a:graphicData>
+                  </a:graphic>
+                </wp:inline>
+              </w:drawing>
+            </w:r>
+          </w:p>
+          <w:p>
+            <w:pPr>
+              <w:pStyle w:val="Cabealho"/>
+              <w:rPr>
+                <w:rFonts w:ascii="Arial" w:hAnsi="Arial" w:cs="Arial"/>
+                <w:b/>
+                <w:bCs/>
+              </w:rPr>
+            </w:pPr>
+          </w:p>
+        </w:tc>
+      </w:tr>
+    </w:tbl>
+    <w:p/>
+    <w:p/>
+    <w:p/>
+    <w:p/>
+    <w:p/>
+    <w:p/>
+    <w:p/>
+    <w:p/>
+    <w:p/>
+    <w:p/>
+    <w:p/>
+    <w:p/>
+    <w:p/>
+    <w:tbl>
+      <w:tblPr>
+        <w:tblW w:w="0" w:type="auto"/>
+        <w:tblInd w:w="-72" w:type="dxa"/>
+        <w:tblBorders>
+          <w:top w:val="single" w:sz="4" w:space="0" w:color="auto"/>
+          <w:left w:val="single" w:sz="4" w:space="0" w:color="auto"/>
+          <w:bottom w:val="single" w:sz="4" w:space="0" w:color="auto"/>
+          <w:right w:val="single" w:sz="4" w:space="0" w:color="auto"/>
+          <w:insideH w:val="single" w:sz="4" w:space="0" w:color="auto"/>
+          <w:insideV w:val="single" w:sz="4" w:space="0" w:color="auto"/>
+        </w:tblBorders>
+        <w:tblCellMar>
+          <w:left w:w="70" w:type="dxa"/>
+          <w:right w:w="70" w:type="dxa"/>
+        </w:tblCellMar>
+        <w:tblLook w:val="0000" w:firstRow="0" w:lastRow="0" w:firstColumn="0" w:lastColumn="0" w:noHBand="0" w:noVBand="0"/>
+      </w:tblPr>
+      <w:tblGrid>
+        <w:gridCol w:w="9283"/>
+      </w:tblGrid>
+      <w:tr>
+        <w:tc>
+          <w:tcPr>
+            <w:tcW w:w="9283" w:type="dxa"/>
+            <w:tcBorders>
+              <w:bottom w:val="single" w:sz="4" w:space="0" w:color="auto"/>
+            </w:tcBorders>
+            <w:shd w:val="clear" w:color="auto" w:fill="BFBFBF" w:themeFill="background1" w:themeFillShade="BF"/>
+          </w:tcPr>
+          <w:p>
+            <w:pPr>
+              <w:pStyle w:val="Cabealho"/>
+              <w:rPr>
+                <w:rFonts w:ascii="Arial" w:hAnsi="Arial" w:cs="Arial"/>
+                <w:b/>
+              </w:rPr>
+            </w:pPr>
+            <w:r>
+              <w:rPr>
+                <w:rFonts w:ascii="Arial" w:hAnsi="Arial" w:cs="Arial"/>
+                <w:b/>
+              </w:rPr>
+              <w:lastRenderedPageBreak/>
+              <w:t>2 –</w:t>
+            </w:r>
+            <w:proofErr w:type="gramStart"/>
+            <w:r>
+              <w:rPr>
+                <w:rFonts w:ascii="Arial" w:hAnsi="Arial" w:cs="Arial"/>
+                <w:b/>
+              </w:rPr>
+              <w:t xml:space="preserve">  </w:t>
+            </w:r>
+            <w:proofErr w:type="gramEnd"/>
+            <w:r>
+              <w:rPr>
+                <w:rFonts w:ascii="Arial" w:hAnsi="Arial" w:cs="Arial"/>
+                <w:b/>
+              </w:rPr>
+              <w:t>LAYOUT PADRÃO</w:t>
+            </w:r>
+          </w:p>
+        </w:tc>
+      </w:tr>
+      <w:tr>
+        <w:tc>
+          <w:tcPr>
+            <w:tcW w:w="9283" w:type="dxa"/>
+            <w:tcBorders>
+              <w:bottom w:val="single" w:sz="4" w:space="0" w:color="auto"/>
+            </w:tcBorders>
+          </w:tcPr>
+          <w:p>
+            <w:pPr>
+              <w:pStyle w:val="Cabealho"/>
+              <w:rPr>
+                <w:rFonts w:ascii="Arial" w:hAnsi="Arial" w:cs="Arial"/>
+                <w:b/>
+                <w:bCs/>
+                <w:color w:val="808080" w:themeColor="background1" w:themeShade="80"/>
+              </w:rPr>
+            </w:pPr>
+          </w:p>
+          <w:p>
+            <w:pPr>
+              <w:pStyle w:val="Cabealho"/>
+              <w:jc w:val="both"/>
+              <w:rPr>
+                <w:rFonts w:ascii="Arial" w:hAnsi="Arial" w:cs="Arial"/>
+                <w:b/>
+                <w:bCs/>
+              </w:rPr>
+            </w:pPr>
+            <w:r>
+              <w:rPr>
+                <w:rFonts w:ascii="Arial" w:hAnsi="Arial" w:cs="Arial"/>
+                <w:b/>
+                <w:bCs/>
+              </w:rPr>
+              <w:t xml:space="preserve">FORMULÁRIO PARA </w:t>
+            </w:r>
+            <w:r>
+              <w:rPr>
+                <w:rFonts w:ascii="Arial" w:hAnsi="Arial" w:cs="Arial"/>
+                <w:b/>
+                <w:bCs/>
+              </w:rPr>
+              <w:t>BLOQUEIO</w:t>
+            </w:r>
+          </w:p>
+          <w:p>
+            <w:pPr>
+              <w:pStyle w:val="Cabealho"/>
+              <w:jc w:val="both"/>
+              <w:rPr>
+                <w:rFonts w:ascii="Arial" w:hAnsi="Arial" w:cs="Arial"/>
+                <w:b/>
+                <w:bCs/>
+                <w:color w:val="808080" w:themeColor="background1" w:themeShade="80"/>
+              </w:rPr>
+            </w:pPr>
+          </w:p>
+          <w:p>
+            <w:pPr>
+              <w:pStyle w:val="Cabealho"/>
+              <w:jc w:val="both"/>
+              <w:rPr>
+                <w:rFonts w:ascii="Arial" w:hAnsi="Arial" w:cs="Arial"/>
+                <w:bCs/>
+                <w:color w:val="808080" w:themeColor="background1" w:themeShade="80"/>
+              </w:rPr>
+            </w:pPr>
+            <w:r>
+              <w:rPr>
+                <w:rFonts w:ascii="Arial" w:hAnsi="Arial" w:cs="Arial"/>
+                <w:bCs/>
+                <w:noProof/>
+                <w:color w:val="808080" w:themeColor="background1" w:themeShade="80"/>
+                <w:lang w:eastAsia="pt-BR"/>
+              </w:rPr>
+              <w:drawing>
+                <wp:inline distT="0" distB="0" distL="0" distR="0">
+                  <wp:extent cx="5760085" cy="3699510"/>
+                  <wp:effectExtent l="0" t="0" r="0" b="0"/>
+                  <wp:docPr id="20" name="Imagem 20"/>
+                  <wp:cNvGraphicFramePr>
+                    <a:graphicFrameLocks xmlns:a="http://schemas.openxmlformats.org/drawingml/2006/main" noChangeAspect="1"/>
+                  </wp:cNvGraphicFramePr>
+                  <a:graphic xmlns:a="http://schemas.openxmlformats.org/drawingml/2006/main">
+                    <a:graphicData uri="http://schemas.openxmlformats.org/drawingml/2006/picture">
+                      <pic:pic xmlns:pic="http://schemas.openxmlformats.org/drawingml/2006/picture">
+                        <pic:nvPicPr>
+                          <pic:cNvPr id="0" name="3.png"/>
+                          <pic:cNvPicPr/>
+                        </pic:nvPicPr>
+                        <pic:blipFill>
+                          <a:blip r:embed="rId12">
+                            <a:extLst>
+                              <a:ext uri="{28A0092B-C50C-407E-A947-70E740481C1C}">
+                                <a14:useLocalDpi xmlns:a14="http://schemas.microsoft.com/office/drawing/2010/main" val="0"/>
+                              </a:ext>
+                            </a:extLst>
+                          </a:blip>
+                          <a:stretch>
+                            <a:fillRect/>
+                          </a:stretch>
+                        </pic:blipFill>
+                        <pic:spPr>
+                          <a:xfrm>
+                            <a:off x="0" y="0"/>
+                            <a:ext cx="5760085" cy="3699510"/>
+                          </a:xfrm>
+                          <a:prstGeom prst="rect">
+                            <a:avLst/>
+                          </a:prstGeom>
+                        </pic:spPr>
+                      </pic:pic>
+                    </a:graphicData>
+                  </a:graphic>
+                </wp:inline>
+              </w:drawing>
+            </w:r>
+          </w:p>
+          <w:p>
+            <w:pPr>
+              <w:pStyle w:val="Cabealho"/>
+              <w:jc w:val="both"/>
+              <w:rPr>
+                <w:rFonts w:ascii="Arial" w:hAnsi="Arial" w:cs="Arial"/>
+                <w:bCs/>
+                <w:color w:val="808080" w:themeColor="background1" w:themeShade="80"/>
+              </w:rPr>
+            </w:pPr>
+          </w:p>
+        </w:tc>
+      </w:tr>
+    </w:tbl>
+    <w:p/>
+    <w:p/>
+    <w:p/>
+    <w:p/>
+    <w:p/>
+    <w:p/>
+    <w:p/>
+    <w:p/>
+    <w:p/>
+    <w:p/>
+    <w:p/>
+    <w:p/>
+    <w:p/>
+    <w:tbl>
+      <w:tblPr>
+        <w:tblW w:w="0" w:type="auto"/>
+        <w:tblInd w:w="-72" w:type="dxa"/>
+        <w:tblBorders>
+          <w:top w:val="single" w:sz="4" w:space="0" w:color="auto"/>
+          <w:left w:val="single" w:sz="4" w:space="0" w:color="auto"/>
+          <w:bottom w:val="single" w:sz="4" w:space="0" w:color="auto"/>
+          <w:right w:val="single" w:sz="4" w:space="0" w:color="auto"/>
+          <w:insideH w:val="single" w:sz="4" w:space="0" w:color="auto"/>
+          <w:insideV w:val="single" w:sz="4" w:space="0" w:color="auto"/>
+        </w:tblBorders>
+        <w:tblCellMar>
+          <w:left w:w="70" w:type="dxa"/>
+          <w:right w:w="70" w:type="dxa"/>
+        </w:tblCellMar>
+        <w:tblLook w:val="0000" w:firstRow="0" w:lastRow="0" w:firstColumn="0" w:lastColumn="0" w:noHBand="0" w:noVBand="0"/>
+      </w:tblPr>
+      <w:tblGrid>
+        <w:gridCol w:w="9283"/>
+      </w:tblGrid>
+      <w:tr>
+        <w:tc>
+          <w:tcPr>
+            <w:tcW w:w="9283" w:type="dxa"/>
+            <w:tcBorders>
+              <w:bottom w:val="single" w:sz="4" w:space="0" w:color="auto"/>
+            </w:tcBorders>
+            <w:shd w:val="clear" w:color="auto" w:fill="BFBFBF" w:themeFill="background1" w:themeFillShade="BF"/>
+          </w:tcPr>
+          <w:p>
+            <w:pPr>
+              <w:pStyle w:val="Cabealho"/>
+              <w:rPr>
+                <w:rFonts w:ascii="Arial" w:hAnsi="Arial" w:cs="Arial"/>
+                <w:b/>
+              </w:rPr>
+            </w:pPr>
+            <w:r>
+              <w:rPr>
+                <w:rFonts w:ascii="Arial" w:hAnsi="Arial" w:cs="Arial"/>
+                <w:b/>
+              </w:rPr>
+              <w:lastRenderedPageBreak/>
+              <w:t>2 –</w:t>
+            </w:r>
+            <w:proofErr w:type="gramStart"/>
+            <w:r>
+              <w:rPr>
+                <w:rFonts w:ascii="Arial" w:hAnsi="Arial" w:cs="Arial"/>
+                <w:b/>
+              </w:rPr>
+              <w:t xml:space="preserve">  </w:t>
+            </w:r>
+            <w:proofErr w:type="gramEnd"/>
+            <w:r>
+              <w:rPr>
+                <w:rFonts w:ascii="Arial" w:hAnsi="Arial" w:cs="Arial"/>
+                <w:b/>
+              </w:rPr>
+              <w:t>LAYOUT PADRÃO</w:t>
+            </w:r>
+          </w:p>
+        </w:tc>
+      </w:tr>
+      <w:tr>
+        <w:tc>
+          <w:tcPr>
+            <w:tcW w:w="9283" w:type="dxa"/>
+            <w:tcBorders>
+              <w:bottom w:val="single" w:sz="4" w:space="0" w:color="auto"/>
+            </w:tcBorders>
+          </w:tcPr>
+          <w:p>
+            <w:pPr>
+              <w:pStyle w:val="Cabealho"/>
+              <w:rPr>
+                <w:rFonts w:ascii="Arial" w:hAnsi="Arial" w:cs="Arial"/>
+                <w:b/>
+                <w:bCs/>
+                <w:color w:val="808080" w:themeColor="background1" w:themeShade="80"/>
+              </w:rPr>
+            </w:pPr>
+          </w:p>
+          <w:p>
+            <w:pPr>
+              <w:pStyle w:val="Cabealho"/>
+              <w:jc w:val="both"/>
+              <w:rPr>
+                <w:rFonts w:ascii="Arial" w:hAnsi="Arial" w:cs="Arial"/>
+                <w:b/>
+                <w:bCs/>
+              </w:rPr>
+            </w:pPr>
+            <w:r>
+              <w:rPr>
+                <w:rFonts w:ascii="Arial" w:hAnsi="Arial" w:cs="Arial"/>
+                <w:b/>
+                <w:bCs/>
+              </w:rPr>
+              <w:t xml:space="preserve">FORMULÁRIO PARA </w:t>
+            </w:r>
+            <w:r>
+              <w:rPr>
+                <w:rFonts w:ascii="Arial" w:hAnsi="Arial" w:cs="Arial"/>
+                <w:b/>
+                <w:bCs/>
+              </w:rPr>
+              <w:t>EXCLUSÃO</w:t>
+            </w:r>
+          </w:p>
+          <w:p>
+            <w:pPr>
+              <w:pStyle w:val="Cabealho"/>
+              <w:jc w:val="both"/>
+              <w:rPr>
+                <w:rFonts w:ascii="Arial" w:hAnsi="Arial" w:cs="Arial"/>
+                <w:b/>
+                <w:bCs/>
+                <w:color w:val="808080" w:themeColor="background1" w:themeShade="80"/>
+              </w:rPr>
+            </w:pPr>
+          </w:p>
+          <w:p>
+            <w:pPr>
+              <w:pStyle w:val="Cabealho"/>
+              <w:jc w:val="both"/>
+              <w:rPr>
+                <w:rFonts w:ascii="Arial" w:hAnsi="Arial" w:cs="Arial"/>
+                <w:bCs/>
+                <w:color w:val="808080" w:themeColor="background1" w:themeShade="80"/>
+              </w:rPr>
+            </w:pPr>
+            <w:r>
+              <w:rPr>
+                <w:rFonts w:ascii="Arial" w:hAnsi="Arial" w:cs="Arial"/>
+                <w:bCs/>
+                <w:noProof/>
+                <w:color w:val="808080" w:themeColor="background1" w:themeShade="80"/>
+                <w:lang w:eastAsia="pt-BR"/>
+              </w:rPr>
+              <w:drawing>
+                <wp:inline distT="0" distB="0" distL="0" distR="0">
+                  <wp:extent cx="5760085" cy="3637280"/>
+                  <wp:effectExtent l="0" t="0" r="0" b="0"/>
+                  <wp:docPr id="21" name="Imagem 21"/>
+                  <wp:cNvGraphicFramePr>
+                    <a:graphicFrameLocks xmlns:a="http://schemas.openxmlformats.org/drawingml/2006/main" noChangeAspect="1"/>
+                  </wp:cNvGraphicFramePr>
+                  <a:graphic xmlns:a="http://schemas.openxmlformats.org/drawingml/2006/main">
+                    <a:graphicData uri="http://schemas.openxmlformats.org/drawingml/2006/picture">
+                      <pic:pic xmlns:pic="http://schemas.openxmlformats.org/drawingml/2006/picture">
+                        <pic:nvPicPr>
+                          <pic:cNvPr id="0" name="4.png"/>
+                          <pic:cNvPicPr/>
+                        </pic:nvPicPr>
+                        <pic:blipFill>
+                          <a:blip r:embed="rId13">
+                            <a:extLst>
+                              <a:ext uri="{28A0092B-C50C-407E-A947-70E740481C1C}">
+                                <a14:useLocalDpi xmlns:a14="http://schemas.microsoft.com/office/drawing/2010/main" val="0"/>
+                              </a:ext>
+                            </a:extLst>
+                          </a:blip>
+                          <a:stretch>
+                            <a:fillRect/>
+                          </a:stretch>
+                        </pic:blipFill>
+                        <pic:spPr>
+                          <a:xfrm>
+                            <a:off x="0" y="0"/>
+                            <a:ext cx="5760085" cy="3637280"/>
+                          </a:xfrm>
+                          <a:prstGeom prst="rect">
+                            <a:avLst/>
+                          </a:prstGeom>
+                        </pic:spPr>
+                      </pic:pic>
+                    </a:graphicData>
+                  </a:graphic>
+                </wp:inline>
+              </w:drawing>
+            </w:r>
+          </w:p>
+          <w:p>
+            <w:pPr>
+              <w:pStyle w:val="Cabealho"/>
+              <w:rPr>
+                <w:rFonts w:ascii="Arial" w:hAnsi="Arial" w:cs="Arial"/>
+                <w:b/>
+                <w:bCs/>
+              </w:rPr>
+            </w:pPr>
+          </w:p>
+        </w:tc>
+      </w:tr>
+    </w:tbl>
+    <w:p/>
+    <w:p/>
+    <w:p/>
+    <w:p/>
+    <w:p/>
+    <w:p/>
+    <w:p/>
+    <w:p/>
+    <w:p/>
+    <w:p/>
+    <w:p/>
+    <w:p/>
+    <w:p/>
+    <w:p/>
+    <w:tbl>
+      <w:tblPr>
+        <w:tblW w:w="0" w:type="auto"/>
+        <w:tblInd w:w="-72" w:type="dxa"/>
+        <w:tblBorders>
+          <w:top w:val="single" w:sz="4" w:space="0" w:color="auto"/>
+          <w:left w:val="single" w:sz="4" w:space="0" w:color="auto"/>
+          <w:bottom w:val="single" w:sz="4" w:space="0" w:color="auto"/>
+          <w:right w:val="single" w:sz="4" w:space="0" w:color="auto"/>
+          <w:insideH w:val="single" w:sz="4" w:space="0" w:color="auto"/>
+          <w:insideV w:val="single" w:sz="4" w:space="0" w:color="auto"/>
+        </w:tblBorders>
+        <w:tblCellMar>
+          <w:left w:w="70" w:type="dxa"/>
+          <w:right w:w="70" w:type="dxa"/>
+        </w:tblCellMar>
+        <w:tblLook w:val="0000" w:firstRow="0" w:lastRow="0" w:firstColumn="0" w:lastColumn="0" w:noHBand="0" w:noVBand="0"/>
+      </w:tblPr>
+      <w:tblGrid>
+        <w:gridCol w:w="9283"/>
+      </w:tblGrid>
+      <w:tr>
+        <w:tc>
+          <w:tcPr>
+            <w:tcW w:w="9283" w:type="dxa"/>
+            <w:tcBorders>
+              <w:bottom w:val="single" w:sz="4" w:space="0" w:color="auto"/>
+            </w:tcBorders>
+            <w:shd w:val="clear" w:color="auto" w:fill="BFBFBF" w:themeFill="background1" w:themeFillShade="BF"/>
+          </w:tcPr>
+          <w:p>
+            <w:pPr>
+              <w:pStyle w:val="Cabealho"/>
+              <w:rPr>
+                <w:rFonts w:ascii="Arial" w:hAnsi="Arial" w:cs="Arial"/>
+                <w:b/>
+              </w:rPr>
+            </w:pPr>
+            <w:r>
+              <w:rPr>
+                <w:rFonts w:ascii="Arial" w:hAnsi="Arial" w:cs="Arial"/>
+                <w:b/>
+              </w:rPr>
+              <w:lastRenderedPageBreak/>
+              <w:t>3</w:t>
+            </w:r>
+            <w:r>
+              <w:rPr>
+                <w:rFonts w:ascii="Arial" w:hAnsi="Arial" w:cs="Arial"/>
+                <w:b/>
+              </w:rPr>
+              <w:t xml:space="preserve"> – </w:t>
+            </w:r>
+            <w:r>
+              <w:rPr>
+                <w:rFonts w:ascii="Arial" w:hAnsi="Arial" w:cs="Arial"/>
+                <w:b/>
+              </w:rPr>
+              <w:t>MAPA DE NAVEGAÇÃO</w:t>
+            </w:r>
+            <w:proofErr w:type="gramStart"/>
+            <w:r>
+              <w:rPr>
+                <w:rFonts w:ascii="Arial" w:hAnsi="Arial" w:cs="Arial"/>
+                <w:b/>
+              </w:rPr>
+              <w:t xml:space="preserve"> </w:t>
+            </w:r>
+            <w:r>
+              <w:rPr>
+                <w:rFonts w:ascii="Arial" w:hAnsi="Arial" w:cs="Arial"/>
+                <w:b/>
+              </w:rPr>
+              <w:t xml:space="preserve"> </w:t>
+            </w:r>
+            <w:proofErr w:type="gramEnd"/>
+            <w:r>
+              <w:rPr>
+                <w:rFonts w:ascii="Arial" w:hAnsi="Arial" w:cs="Arial"/>
+                <w:b/>
+              </w:rPr>
+              <w:t>(opcional - somente se adequado)</w:t>
+            </w:r>
+            <w:r>
+              <w:rPr>
+                <w:rFonts w:ascii="Arial" w:hAnsi="Arial" w:cs="Arial"/>
+                <w:b/>
+              </w:rPr>
+              <w:t xml:space="preserve"> </w:t>
+            </w:r>
+          </w:p>
+        </w:tc>
+      </w:tr>
+      <w:tr>
+        <w:tc>
+          <w:tcPr>
+            <w:tcW w:w="9283" w:type="dxa"/>
+            <w:tcBorders>
+              <w:bottom w:val="single" w:sz="4" w:space="0" w:color="auto"/>
+            </w:tcBorders>
+          </w:tcPr>
+          <w:p>
+            <w:pPr>
+              <w:pStyle w:val="Cabealho"/>
+              <w:rPr>
+                <w:rFonts w:ascii="Arial" w:hAnsi="Arial" w:cs="Arial"/>
+                <w:b/>
+                <w:bCs/>
+                <w:color w:val="808080" w:themeColor="background1" w:themeShade="80"/>
+              </w:rPr>
+            </w:pPr>
+          </w:p>
+          <w:p>
+            <w:pPr>
+              <w:pStyle w:val="Cabealho"/>
+              <w:rPr>
+                <w:rFonts w:ascii="Arial" w:hAnsi="Arial" w:cs="Arial"/>
+                <w:b/>
+                <w:bCs/>
+                <w:color w:val="808080" w:themeColor="background1" w:themeShade="80"/>
+              </w:rPr>
+            </w:pPr>
+          </w:p>
+          <w:p>
+            <w:pPr>
+              <w:pStyle w:val="Cabealho"/>
+              <w:rPr>
+                <w:rFonts w:ascii="Arial" w:hAnsi="Arial" w:cs="Arial"/>
+                <w:b/>
+                <w:bCs/>
+                <w:color w:val="808080" w:themeColor="background1" w:themeShade="80"/>
+              </w:rPr>
+            </w:pPr>
+            <w:r>
+              <w:rPr>
+                <w:rFonts w:ascii="Arial" w:hAnsi="Arial" w:cs="Arial"/>
+                <w:b/>
+                <w:bCs/>
+                <w:noProof/>
+                <w:color w:val="808080" w:themeColor="background1" w:themeShade="80"/>
+                <w:lang w:eastAsia="pt-BR"/>
+              </w:rPr>
+              <w:drawing>
+                <wp:inline distT="0" distB="0" distL="0" distR="0" wp14:anchorId="7E5AC823" wp14:editId="7BBCD156">
                   <wp:extent cx="5612130" cy="1714500"/>
                   <wp:effectExtent l="19050" t="0" r="7620" b="0"/>
                   <wp:docPr id="5" name="Imagem 2" descr="A two-part figure. The top diagram shows a simple linear sequence of pages, organized like a book or magazine. The bottom diagram shows a sequence of pages that also incorporate page sequences that digress from the main sequence of the document, as parallel sequences that divert from and then re-join the main pages."/>
@@ -2271,7 +2146,7 @@
                           </pic:cNvPicPr>
                         </pic:nvPicPr>
                         <pic:blipFill>
-                          <a:blip r:embed="rId10" cstate="print">
+                          <a:blip r:embed="rId14" cstate="print">
                             <a:lum bright="-23000" contrast="40000"/>
                           </a:blip>
                           <a:srcRect t="71471" r="23309"/>
@@ -2574,7 +2449,7 @@
                 <w:lang w:eastAsia="pt-BR"/>
               </w:rPr>
               <w:drawing>
-                <wp:anchor distT="0" distB="0" distL="114300" distR="114300" simplePos="0" relativeHeight="251659264" behindDoc="1" locked="0" layoutInCell="1" allowOverlap="1">
+                <wp:anchor distT="0" distB="0" distL="114300" distR="114300" simplePos="0" relativeHeight="251659264" behindDoc="1" locked="0" layoutInCell="1" allowOverlap="1" wp14:anchorId="15B7BC5E" wp14:editId="44C219D2">
                   <wp:simplePos x="0" y="0"/>
                   <wp:positionH relativeFrom="column">
                     <wp:posOffset>1375410</wp:posOffset>
@@ -2605,7 +2480,7 @@
                           </pic:cNvPicPr>
                         </pic:nvPicPr>
                         <pic:blipFill>
-                          <a:blip r:embed="rId11" cstate="print">
+                          <a:blip r:embed="rId15" cstate="print">
                             <a:lum bright="-18000" contrast="40000"/>
                           </a:blip>
                           <a:srcRect t="11029" r="63261"/>
@@ -2641,8 +2516,8 @@
     </w:tbl>
     <w:p/>
     <w:sectPr>
-      <w:headerReference w:type="default" r:id="rId12"/>
-      <w:footerReference w:type="default" r:id="rId13"/>
+      <w:headerReference w:type="default" r:id="rId16"/>
+      <w:footerReference w:type="default" r:id="rId17"/>
       <w:pgSz w:w="11906" w:h="16838"/>
       <w:pgMar w:top="1134" w:right="1134" w:bottom="1134" w:left="1701" w:header="709" w:footer="709" w:gutter="0"/>
       <w:cols w:space="708"/>
@@ -2653,7 +2528,7 @@
 </file>
 
 <file path=word/endnotes.xml><?xml version="1.0" encoding="utf-8"?>
-<w:endnotes xmlns:ve="http://schemas.openxmlformats.org/markup-compatibility/2006" xmlns:o="urn:schemas-microsoft-com:office:office" xmlns:r="http://schemas.openxmlformats.org/officeDocument/2006/relationships" xmlns:m="http://schemas.openxmlformats.org/officeDocument/2006/math" xmlns:v="urn:schemas-microsoft-com:vml" xmlns:wp="http://schemas.openxmlformats.org/drawingml/2006/wordprocessingDrawing" xmlns:w10="urn:schemas-microsoft-com:office:word" xmlns:w="http://schemas.openxmlformats.org/wordprocessingml/2006/main" xmlns:wne="http://schemas.microsoft.com/office/word/2006/wordml">
+<w:endnotes xmlns:wpc="http://schemas.microsoft.com/office/word/2010/wordprocessingCanvas" xmlns:mc="http://schemas.openxmlformats.org/markup-compatibility/2006" xmlns:o="urn:schemas-microsoft-com:office:office" xmlns:r="http://schemas.openxmlformats.org/officeDocument/2006/relationships" xmlns:m="http://schemas.openxmlformats.org/officeDocument/2006/math" xmlns:v="urn:schemas-microsoft-com:vml" xmlns:wp14="http://schemas.microsoft.com/office/word/2010/wordprocessingDrawing" xmlns:wp="http://schemas.openxmlformats.org/drawingml/2006/wordprocessingDrawing" xmlns:w10="urn:schemas-microsoft-com:office:word" xmlns:w="http://schemas.openxmlformats.org/wordprocessingml/2006/main" xmlns:w14="http://schemas.microsoft.com/office/word/2010/wordml" xmlns:wpg="http://schemas.microsoft.com/office/word/2010/wordprocessingGroup" xmlns:wpi="http://schemas.microsoft.com/office/word/2010/wordprocessingInk" xmlns:wne="http://schemas.microsoft.com/office/word/2006/wordml" xmlns:wps="http://schemas.microsoft.com/office/word/2010/wordprocessingShape" mc:Ignorable="w14 wp14">
   <w:endnote w:type="separator" w:id="-1">
     <w:p>
       <w:pPr>
@@ -2678,7 +2553,7 @@
 </file>
 
 <file path=word/footer1.xml><?xml version="1.0" encoding="utf-8"?>
-<w:ftr xmlns:ve="http://schemas.openxmlformats.org/markup-compatibility/2006" xmlns:o="urn:schemas-microsoft-com:office:office" xmlns:r="http://schemas.openxmlformats.org/officeDocument/2006/relationships" xmlns:m="http://schemas.openxmlformats.org/officeDocument/2006/math" xmlns:v="urn:schemas-microsoft-com:vml" xmlns:wp="http://schemas.openxmlformats.org/drawingml/2006/wordprocessingDrawing" xmlns:w10="urn:schemas-microsoft-com:office:word" xmlns:w="http://schemas.openxmlformats.org/wordprocessingml/2006/main" xmlns:wne="http://schemas.microsoft.com/office/word/2006/wordml">
+<w:ftr xmlns:wpc="http://schemas.microsoft.com/office/word/2010/wordprocessingCanvas" xmlns:mc="http://schemas.openxmlformats.org/markup-compatibility/2006" xmlns:o="urn:schemas-microsoft-com:office:office" xmlns:r="http://schemas.openxmlformats.org/officeDocument/2006/relationships" xmlns:m="http://schemas.openxmlformats.org/officeDocument/2006/math" xmlns:v="urn:schemas-microsoft-com:vml" xmlns:wp14="http://schemas.microsoft.com/office/word/2010/wordprocessingDrawing" xmlns:wp="http://schemas.openxmlformats.org/drawingml/2006/wordprocessingDrawing" xmlns:w10="urn:schemas-microsoft-com:office:word" xmlns:w="http://schemas.openxmlformats.org/wordprocessingml/2006/main" xmlns:w14="http://schemas.microsoft.com/office/word/2010/wordml" xmlns:wpg="http://schemas.microsoft.com/office/word/2010/wordprocessingGroup" xmlns:wpi="http://schemas.microsoft.com/office/word/2010/wordprocessingInk" xmlns:wne="http://schemas.microsoft.com/office/word/2006/wordml" xmlns:wps="http://schemas.microsoft.com/office/word/2010/wordprocessingShape" mc:Ignorable="w14 wp14">
   <w:p>
     <w:pPr>
       <w:pStyle w:val="Rodap"/>
@@ -2711,7 +2586,7 @@
 </file>
 
 <file path=word/footnotes.xml><?xml version="1.0" encoding="utf-8"?>
-<w:footnotes xmlns:ve="http://schemas.openxmlformats.org/markup-compatibility/2006" xmlns:o="urn:schemas-microsoft-com:office:office" xmlns:r="http://schemas.openxmlformats.org/officeDocument/2006/relationships" xmlns:m="http://schemas.openxmlformats.org/officeDocument/2006/math" xmlns:v="urn:schemas-microsoft-com:vml" xmlns:wp="http://schemas.openxmlformats.org/drawingml/2006/wordprocessingDrawing" xmlns:w10="urn:schemas-microsoft-com:office:word" xmlns:w="http://schemas.openxmlformats.org/wordprocessingml/2006/main" xmlns:wne="http://schemas.microsoft.com/office/word/2006/wordml">
+<w:footnotes xmlns:wpc="http://schemas.microsoft.com/office/word/2010/wordprocessingCanvas" xmlns:mc="http://schemas.openxmlformats.org/markup-compatibility/2006" xmlns:o="urn:schemas-microsoft-com:office:office" xmlns:r="http://schemas.openxmlformats.org/officeDocument/2006/relationships" xmlns:m="http://schemas.openxmlformats.org/officeDocument/2006/math" xmlns:v="urn:schemas-microsoft-com:vml" xmlns:wp14="http://schemas.microsoft.com/office/word/2010/wordprocessingDrawing" xmlns:wp="http://schemas.openxmlformats.org/drawingml/2006/wordprocessingDrawing" xmlns:w10="urn:schemas-microsoft-com:office:word" xmlns:w="http://schemas.openxmlformats.org/wordprocessingml/2006/main" xmlns:w14="http://schemas.microsoft.com/office/word/2010/wordml" xmlns:wpg="http://schemas.microsoft.com/office/word/2010/wordprocessingGroup" xmlns:wpi="http://schemas.microsoft.com/office/word/2010/wordprocessingInk" xmlns:wne="http://schemas.microsoft.com/office/word/2006/wordml" xmlns:wps="http://schemas.microsoft.com/office/word/2010/wordprocessingShape" mc:Ignorable="w14 wp14">
   <w:footnote w:type="separator" w:id="-1">
     <w:p>
       <w:pPr>
@@ -2736,13 +2611,13 @@
 </file>
 
 <file path=word/header1.xml><?xml version="1.0" encoding="utf-8"?>
-<w:hdr xmlns:ve="http://schemas.openxmlformats.org/markup-compatibility/2006" xmlns:o="urn:schemas-microsoft-com:office:office" xmlns:r="http://schemas.openxmlformats.org/officeDocument/2006/relationships" xmlns:m="http://schemas.openxmlformats.org/officeDocument/2006/math" xmlns:v="urn:schemas-microsoft-com:vml" xmlns:wp="http://schemas.openxmlformats.org/drawingml/2006/wordprocessingDrawing" xmlns:w10="urn:schemas-microsoft-com:office:word" xmlns:w="http://schemas.openxmlformats.org/wordprocessingml/2006/main" xmlns:wne="http://schemas.microsoft.com/office/word/2006/wordml">
+<w:hdr xmlns:wpc="http://schemas.microsoft.com/office/word/2010/wordprocessingCanvas" xmlns:mc="http://schemas.openxmlformats.org/markup-compatibility/2006" xmlns:o="urn:schemas-microsoft-com:office:office" xmlns:r="http://schemas.openxmlformats.org/officeDocument/2006/relationships" xmlns:m="http://schemas.openxmlformats.org/officeDocument/2006/math" xmlns:v="urn:schemas-microsoft-com:vml" xmlns:wp14="http://schemas.microsoft.com/office/word/2010/wordprocessingDrawing" xmlns:wp="http://schemas.openxmlformats.org/drawingml/2006/wordprocessingDrawing" xmlns:w10="urn:schemas-microsoft-com:office:word" xmlns:w="http://schemas.openxmlformats.org/wordprocessingml/2006/main" xmlns:w14="http://schemas.microsoft.com/office/word/2010/wordml" xmlns:wpg="http://schemas.microsoft.com/office/word/2010/wordprocessingGroup" xmlns:wpi="http://schemas.microsoft.com/office/word/2010/wordprocessingInk" xmlns:wne="http://schemas.microsoft.com/office/word/2006/wordml" xmlns:wps="http://schemas.microsoft.com/office/word/2010/wordprocessingShape" mc:Ignorable="w14 wp14">
   <w:tbl>
     <w:tblPr>
       <w:tblStyle w:val="Tabelacomgrade"/>
       <w:tblW w:w="9211" w:type="dxa"/>
       <w:shd w:val="clear" w:color="auto" w:fill="FFFFFF" w:themeFill="background1"/>
-      <w:tblLook w:val="04A0"/>
+      <w:tblLook w:val="04A0" w:firstRow="1" w:lastRow="0" w:firstColumn="1" w:lastColumn="0" w:noHBand="0" w:noVBand="1"/>
     </w:tblPr>
     <w:tblGrid>
       <w:gridCol w:w="1101"/>
@@ -2764,6 +2639,7 @@
               <w:b/>
             </w:rPr>
           </w:pPr>
+          <w:proofErr w:type="gramStart"/>
           <w:r>
             <w:rPr>
               <w:b/>
@@ -2780,7 +2656,14 @@
             <w:rPr>
               <w:b/>
             </w:rPr>
-            <w:t>PROJETO DAS INTERFACES</w:t>
+            <w:t>PROJETO</w:t>
+          </w:r>
+          <w:proofErr w:type="gramEnd"/>
+          <w:r>
+            <w:rPr>
+              <w:b/>
+            </w:rPr>
+            <w:t xml:space="preserve"> DAS INTERFACES</w:t>
           </w:r>
         </w:p>
       </w:tc>
@@ -2874,7 +2757,7 @@
 </file>
 
 <file path=word/numbering.xml><?xml version="1.0" encoding="utf-8"?>
-<w:numbering xmlns:ve="http://schemas.openxmlformats.org/markup-compatibility/2006" xmlns:o="urn:schemas-microsoft-com:office:office" xmlns:r="http://schemas.openxmlformats.org/officeDocument/2006/relationships" xmlns:m="http://schemas.openxmlformats.org/officeDocument/2006/math" xmlns:v="urn:schemas-microsoft-com:vml" xmlns:wp="http://schemas.openxmlformats.org/drawingml/2006/wordprocessingDrawing" xmlns:w10="urn:schemas-microsoft-com:office:word" xmlns:w="http://schemas.openxmlformats.org/wordprocessingml/2006/main" xmlns:wne="http://schemas.microsoft.com/office/word/2006/wordml">
+<w:numbering xmlns:wpc="http://schemas.microsoft.com/office/word/2010/wordprocessingCanvas" xmlns:mc="http://schemas.openxmlformats.org/markup-compatibility/2006" xmlns:o="urn:schemas-microsoft-com:office:office" xmlns:r="http://schemas.openxmlformats.org/officeDocument/2006/relationships" xmlns:m="http://schemas.openxmlformats.org/officeDocument/2006/math" xmlns:v="urn:schemas-microsoft-com:vml" xmlns:wp14="http://schemas.microsoft.com/office/word/2010/wordprocessingDrawing" xmlns:wp="http://schemas.openxmlformats.org/drawingml/2006/wordprocessingDrawing" xmlns:w10="urn:schemas-microsoft-com:office:word" xmlns:w="http://schemas.openxmlformats.org/wordprocessingml/2006/main" xmlns:w14="http://schemas.microsoft.com/office/word/2010/wordml" xmlns:wpg="http://schemas.microsoft.com/office/word/2010/wordprocessingGroup" xmlns:wpi="http://schemas.microsoft.com/office/word/2010/wordprocessingInk" xmlns:wne="http://schemas.microsoft.com/office/word/2006/wordml" xmlns:wps="http://schemas.microsoft.com/office/word/2010/wordprocessingShape" mc:Ignorable="w14 wp14">
   <w:abstractNum w:abstractNumId="0">
     <w:nsid w:val="07F56507"/>
     <w:multiLevelType w:val="hybridMultilevel"/>
@@ -3158,7 +3041,7 @@
 </file>
 
 <file path=word/styles.xml><?xml version="1.0" encoding="utf-8"?>
-<w:styles xmlns:r="http://schemas.openxmlformats.org/officeDocument/2006/relationships" xmlns:w="http://schemas.openxmlformats.org/wordprocessingml/2006/main">
+<w:styles xmlns:mc="http://schemas.openxmlformats.org/markup-compatibility/2006" xmlns:r="http://schemas.openxmlformats.org/officeDocument/2006/relationships" xmlns:w="http://schemas.openxmlformats.org/wordprocessingml/2006/main" xmlns:w14="http://schemas.microsoft.com/office/word/2010/wordml" mc:Ignorable="w14">
   <w:docDefaults>
     <w:rPrDefault>
       <w:rPr>
@@ -3329,7 +3212,6 @@
     <w:uiPriority w:val="99"/>
     <w:semiHidden/>
     <w:unhideWhenUsed/>
-    <w:qFormat/>
     <w:tblPr>
       <w:tblInd w:w="0" w:type="dxa"/>
       <w:tblCellMar>
@@ -3444,6 +3326,196 @@
         <w:right w:w="108" w:type="dxa"/>
       </w:tblCellMar>
     </w:tblPr>
+  </w:style>
+</w:styles>
+</file>
+
+<file path=word/stylesWithEffects.xml><?xml version="1.0" encoding="utf-8"?>
+<w:styles xmlns:wpc="http://schemas.microsoft.com/office/word/2010/wordprocessingCanvas" xmlns:mc="http://schemas.openxmlformats.org/markup-compatibility/2006" xmlns:o="urn:schemas-microsoft-com:office:office" xmlns:r="http://schemas.openxmlformats.org/officeDocument/2006/relationships" xmlns:m="http://schemas.openxmlformats.org/officeDocument/2006/math" xmlns:v="urn:schemas-microsoft-com:vml" xmlns:wp14="http://schemas.microsoft.com/office/word/2010/wordprocessingDrawing" xmlns:wp="http://schemas.openxmlformats.org/drawingml/2006/wordprocessingDrawing" xmlns:w10="urn:schemas-microsoft-com:office:word" xmlns:w="http://schemas.openxmlformats.org/wordprocessingml/2006/main" xmlns:w14="http://schemas.microsoft.com/office/word/2010/wordml" xmlns:wpg="http://schemas.microsoft.com/office/word/2010/wordprocessingGroup" xmlns:wpi="http://schemas.microsoft.com/office/word/2010/wordprocessingInk" xmlns:wne="http://schemas.microsoft.com/office/word/2006/wordml" xmlns:wps="http://schemas.microsoft.com/office/word/2010/wordprocessingShape" mc:Ignorable="w14 wp14">
+  <w:docDefaults>
+    <w:rPrDefault>
+      <w:rPr>
+        <w:rFonts w:asciiTheme="minorHAnsi" w:eastAsiaTheme="minorEastAsia" w:hAnsiTheme="minorHAnsi" w:cstheme="minorBidi"/>
+        <w:sz w:val="22"/>
+        <w:szCs w:val="22"/>
+        <w:lang w:val="pt-BR" w:eastAsia="pt-BR" w:bidi="ar-SA"/>
+      </w:rPr>
+    </w:rPrDefault>
+    <w:pPrDefault>
+      <w:pPr>
+        <w:spacing w:after="200" w:line="276" w:lineRule="auto"/>
+      </w:pPr>
+    </w:pPrDefault>
+  </w:docDefaults>
+  <w:latentStyles w:defLockedState="0" w:defUIPriority="99" w:defSemiHidden="1" w:defUnhideWhenUsed="1" w:defQFormat="0" w:count="267">
+    <w:lsdException w:name="Normal" w:semiHidden="0" w:uiPriority="0" w:unhideWhenUsed="0" w:qFormat="1"/>
+    <w:lsdException w:name="heading 1" w:semiHidden="0" w:uiPriority="9" w:unhideWhenUsed="0" w:qFormat="1"/>
+    <w:lsdException w:name="heading 2" w:uiPriority="9" w:qFormat="1"/>
+    <w:lsdException w:name="heading 3" w:uiPriority="9" w:qFormat="1"/>
+    <w:lsdException w:name="heading 4" w:uiPriority="9" w:qFormat="1"/>
+    <w:lsdException w:name="heading 5" w:uiPriority="9" w:qFormat="1"/>
+    <w:lsdException w:name="heading 6" w:uiPriority="9" w:qFormat="1"/>
+    <w:lsdException w:name="heading 7" w:uiPriority="9" w:qFormat="1"/>
+    <w:lsdException w:name="heading 8" w:uiPriority="9" w:qFormat="1"/>
+    <w:lsdException w:name="heading 9" w:uiPriority="9" w:qFormat="1"/>
+    <w:lsdException w:name="toc 1" w:uiPriority="39"/>
+    <w:lsdException w:name="toc 2" w:uiPriority="39"/>
+    <w:lsdException w:name="toc 3" w:uiPriority="39"/>
+    <w:lsdException w:name="toc 4" w:uiPriority="39"/>
+    <w:lsdException w:name="toc 5" w:uiPriority="39"/>
+    <w:lsdException w:name="toc 6" w:uiPriority="39"/>
+    <w:lsdException w:name="toc 7" w:uiPriority="39"/>
+    <w:lsdException w:name="toc 8" w:uiPriority="39"/>
+    <w:lsdException w:name="toc 9" w:uiPriority="39"/>
+    <w:lsdException w:name="caption" w:uiPriority="35" w:qFormat="1"/>
+    <w:lsdException w:name="Title" w:semiHidden="0" w:uiPriority="10" w:unhideWhenUsed="0" w:qFormat="1"/>
+    <w:lsdException w:name="Default Paragraph Font" w:uiPriority="1"/>
+    <w:lsdException w:name="Subtitle" w:semiHidden="0" w:uiPriority="11" w:unhideWhenUsed="0" w:qFormat="1"/>
+    <w:lsdException w:name="Strong" w:semiHidden="0" w:uiPriority="22" w:unhideWhenUsed="0" w:qFormat="1"/>
+    <w:lsdException w:name="Emphasis" w:semiHidden="0" w:uiPriority="20" w:unhideWhenUsed="0" w:qFormat="1"/>
+    <w:lsdException w:name="Table Grid" w:semiHidden="0" w:uiPriority="59" w:unhideWhenUsed="0"/>
+    <w:lsdException w:name="Placeholder Text" w:unhideWhenUsed="0"/>
+    <w:lsdException w:name="No Spacing" w:semiHidden="0" w:uiPriority="1" w:unhideWhenUsed="0" w:qFormat="1"/>
+    <w:lsdException w:name="Light Shading" w:semiHidden="0" w:uiPriority="60" w:unhideWhenUsed="0"/>
+    <w:lsdException w:name="Light List" w:semiHidden="0" w:uiPriority="61" w:unhideWhenUsed="0"/>
+    <w:lsdException w:name="Light Grid" w:semiHidden="0" w:uiPriority="62" w:unhideWhenUsed="0"/>
+    <w:lsdException w:name="Medium Shading 1" w:semiHidden="0" w:uiPriority="63" w:unhideWhenUsed="0"/>
+    <w:lsdException w:name="Medium Shading 2" w:semiHidden="0" w:uiPriority="64" w:unhideWhenUsed="0"/>
+    <w:lsdException w:name="Medium List 1" w:semiHidden="0" w:uiPriority="65" w:unhideWhenUsed="0"/>
+    <w:lsdException w:name="Medium List 2" w:semiHidden="0" w:uiPriority="66" w:unhideWhenUsed="0"/>
+    <w:lsdException w:name="Medium Grid 1" w:semiHidden="0" w:uiPriority="67" w:unhideWhenUsed="0"/>
+    <w:lsdException w:name="Medium Grid 2" w:semiHidden="0" w:uiPriority="68" w:unhideWhenUsed="0"/>
+    <w:lsdException w:name="Medium Grid 3" w:semiHidden="0" w:uiPriority="69" w:unhideWhenUsed="0"/>
+    <w:lsdException w:name="Dark List" w:semiHidden="0" w:uiPriority="70" w:unhideWhenUsed="0"/>
+    <w:lsdException w:name="Colorful Shading" w:semiHidden="0" w:uiPriority="71" w:unhideWhenUsed="0"/>
+    <w:lsdException w:name="Colorful List" w:semiHidden="0" w:uiPriority="72" w:unhideWhenUsed="0"/>
+    <w:lsdException w:name="Colorful Grid" w:semiHidden="0" w:uiPriority="73" w:unhideWhenUsed="0"/>
+    <w:lsdException w:name="Light Shading Accent 1" w:semiHidden="0" w:uiPriority="60" w:unhideWhenUsed="0"/>
+    <w:lsdException w:name="Light List Accent 1" w:semiHidden="0" w:uiPriority="61" w:unhideWhenUsed="0"/>
+    <w:lsdException w:name="Light Grid Accent 1" w:semiHidden="0" w:uiPriority="62" w:unhideWhenUsed="0"/>
+    <w:lsdException w:name="Medium Shading 1 Accent 1" w:semiHidden="0" w:uiPriority="63" w:unhideWhenUsed="0"/>
+    <w:lsdException w:name="Medium Shading 2 Accent 1" w:semiHidden="0" w:uiPriority="64" w:unhideWhenUsed="0"/>
+    <w:lsdException w:name="Medium List 1 Accent 1" w:semiHidden="0" w:uiPriority="65" w:unhideWhenUsed="0"/>
+    <w:lsdException w:name="Revision" w:unhideWhenUsed="0"/>
+    <w:lsdException w:name="List Paragraph" w:semiHidden="0" w:uiPriority="34" w:unhideWhenUsed="0" w:qFormat="1"/>
+    <w:lsdException w:name="Quote" w:semiHidden="0" w:uiPriority="29" w:unhideWhenUsed="0" w:qFormat="1"/>
+    <w:lsdException w:name="Intense Quote" w:semiHidden="0" w:uiPriority="30" w:unhideWhenUsed="0" w:qFormat="1"/>
+    <w:lsdException w:name="Medium List 2 Accent 1" w:semiHidden="0" w:uiPriority="66" w:unhideWhenUsed="0"/>
+    <w:lsdException w:name="Medium Grid 1 Accent 1" w:semiHidden="0" w:uiPriority="67" w:unhideWhenUsed="0"/>
+    <w:lsdException w:name="Medium Grid 2 Accent 1" w:semiHidden="0" w:uiPriority="68" w:unhideWhenUsed="0"/>
+    <w:lsdException w:name="Medium Grid 3 Accent 1" w:semiHidden="0" w:uiPriority="69" w:unhideWhenUsed="0"/>
+    <w:lsdException w:name="Dark List Accent 1" w:semiHidden="0" w:uiPriority="70" w:unhideWhenUsed="0"/>
+    <w:lsdException w:name="Colorful Shading Accent 1" w:semiHidden="0" w:uiPriority="71" w:unhideWhenUsed="0"/>
+    <w:lsdException w:name="Colorful List Accent 1" w:semiHidden="0" w:uiPriority="72" w:unhideWhenUsed="0"/>
+    <w:lsdException w:name="Colorful Grid Accent 1" w:semiHidden="0" w:uiPriority="73" w:unhideWhenUsed="0"/>
+    <w:lsdException w:name="Light Shading Accent 2" w:semiHidden="0" w:uiPriority="60" w:unhideWhenUsed="0"/>
+    <w:lsdException w:name="Light List Accent 2" w:semiHidden="0" w:uiPriority="61" w:unhideWhenUsed="0"/>
+    <w:lsdException w:name="Light Grid Accent 2" w:semiHidden="0" w:uiPriority="62" w:unhideWhenUsed="0"/>
+    <w:lsdException w:name="Medium Shading 1 Accent 2" w:semiHidden="0" w:uiPriority="63" w:unhideWhenUsed="0"/>
+    <w:lsdException w:name="Medium Shading 2 Accent 2" w:semiHidden="0" w:uiPriority="64" w:unhideWhenUsed="0"/>
+    <w:lsdException w:name="Medium List 1 Accent 2" w:semiHidden="0" w:uiPriority="65" w:unhideWhenUsed="0"/>
+    <w:lsdException w:name="Medium List 2 Accent 2" w:semiHidden="0" w:uiPriority="66" w:unhideWhenUsed="0"/>
+    <w:lsdException w:name="Medium Grid 1 Accent 2" w:semiHidden="0" w:uiPriority="67" w:unhideWhenUsed="0"/>
+    <w:lsdException w:name="Medium Grid 2 Accent 2" w:semiHidden="0" w:uiPriority="68" w:unhideWhenUsed="0"/>
+    <w:lsdException w:name="Medium Grid 3 Accent 2" w:semiHidden="0" w:uiPriority="69" w:unhideWhenUsed="0"/>
+    <w:lsdException w:name="Dark List Accent 2" w:semiHidden="0" w:uiPriority="70" w:unhideWhenUsed="0"/>
+    <w:lsdException w:name="Colorful Shading Accent 2" w:semiHidden="0" w:uiPriority="71" w:unhideWhenUsed="0"/>
+    <w:lsdException w:name="Colorful List Accent 2" w:semiHidden="0" w:uiPriority="72" w:unhideWhenUsed="0"/>
+    <w:lsdException w:name="Colorful Grid Accent 2" w:semiHidden="0" w:uiPriority="73" w:unhideWhenUsed="0"/>
+    <w:lsdException w:name="Light Shading Accent 3" w:semiHidden="0" w:uiPriority="60" w:unhideWhenUsed="0"/>
+    <w:lsdException w:name="Light List Accent 3" w:semiHidden="0" w:uiPriority="61" w:unhideWhenUsed="0"/>
+    <w:lsdException w:name="Light Grid Accent 3" w:semiHidden="0" w:uiPriority="62" w:unhideWhenUsed="0"/>
+    <w:lsdException w:name="Medium Shading 1 Accent 3" w:semiHidden="0" w:uiPriority="63" w:unhideWhenUsed="0"/>
+    <w:lsdException w:name="Medium Shading 2 Accent 3" w:semiHidden="0" w:uiPriority="64" w:unhideWhenUsed="0"/>
+    <w:lsdException w:name="Medium List 1 Accent 3" w:semiHidden="0" w:uiPriority="65" w:unhideWhenUsed="0"/>
+    <w:lsdException w:name="Medium List 2 Accent 3" w:semiHidden="0" w:uiPriority="66" w:unhideWhenUsed="0"/>
+    <w:lsdException w:name="Medium Grid 1 Accent 3" w:semiHidden="0" w:uiPriority="67" w:unhideWhenUsed="0"/>
+    <w:lsdException w:name="Medium Grid 2 Accent 3" w:semiHidden="0" w:uiPriority="68" w:unhideWhenUsed="0"/>
+    <w:lsdException w:name="Medium Grid 3 Accent 3" w:semiHidden="0" w:uiPriority="69" w:unhideWhenUsed="0"/>
+    <w:lsdException w:name="Dark List Accent 3" w:semiHidden="0" w:uiPriority="70" w:unhideWhenUsed="0"/>
+    <w:lsdException w:name="Colorful Shading Accent 3" w:semiHidden="0" w:uiPriority="71" w:unhideWhenUsed="0"/>
+    <w:lsdException w:name="Colorful List Accent 3" w:semiHidden="0" w:uiPriority="72" w:unhideWhenUsed="0"/>
+    <w:lsdException w:name="Colorful Grid Accent 3" w:semiHidden="0" w:uiPriority="73" w:unhideWhenUsed="0"/>
+    <w:lsdException w:name="Light Shading Accent 4" w:semiHidden="0" w:uiPriority="60" w:unhideWhenUsed="0"/>
+    <w:lsdException w:name="Light List Accent 4" w:semiHidden="0" w:uiPriority="61" w:unhideWhenUsed="0"/>
+    <w:lsdException w:name="Light Grid Accent 4" w:semiHidden="0" w:uiPriority="62" w:unhideWhenUsed="0"/>
+    <w:lsdException w:name="Medium Shading 1 Accent 4" w:semiHidden="0" w:uiPriority="63" w:unhideWhenUsed="0"/>
+    <w:lsdException w:name="Medium Shading 2 Accent 4" w:semiHidden="0" w:uiPriority="64" w:unhideWhenUsed="0"/>
+    <w:lsdException w:name="Medium List 1 Accent 4" w:semiHidden="0" w:uiPriority="65" w:unhideWhenUsed="0"/>
+    <w:lsdException w:name="Medium List 2 Accent 4" w:semiHidden="0" w:uiPriority="66" w:unhideWhenUsed="0"/>
+    <w:lsdException w:name="Medium Grid 1 Accent 4" w:semiHidden="0" w:uiPriority="67" w:unhideWhenUsed="0"/>
+    <w:lsdException w:name="Medium Grid 2 Accent 4" w:semiHidden="0" w:uiPriority="68" w:unhideWhenUsed="0"/>
+    <w:lsdException w:name="Medium Grid 3 Accent 4" w:semiHidden="0" w:uiPriority="69" w:unhideWhenUsed="0"/>
+    <w:lsdException w:name="Dark List Accent 4" w:semiHidden="0" w:uiPriority="70" w:unhideWhenUsed="0"/>
+    <w:lsdException w:name="Colorful Shading Accent 4" w:semiHidden="0" w:uiPriority="71" w:unhideWhenUsed="0"/>
+    <w:lsdException w:name="Colorful List Accent 4" w:semiHidden="0" w:uiPriority="72" w:unhideWhenUsed="0"/>
+    <w:lsdException w:name="Colorful Grid Accent 4" w:semiHidden="0" w:uiPriority="73" w:unhideWhenUsed="0"/>
+    <w:lsdException w:name="Light Shading Accent 5" w:semiHidden="0" w:uiPriority="60" w:unhideWhenUsed="0"/>
+    <w:lsdException w:name="Light List Accent 5" w:semiHidden="0" w:uiPriority="61" w:unhideWhenUsed="0"/>
+    <w:lsdException w:name="Light Grid Accent 5" w:semiHidden="0" w:uiPriority="62" w:unhideWhenUsed="0"/>
+    <w:lsdException w:name="Medium Shading 1 Accent 5" w:semiHidden="0" w:uiPriority="63" w:unhideWhenUsed="0"/>
+    <w:lsdException w:name="Medium Shading 2 Accent 5" w:semiHidden="0" w:uiPriority="64" w:unhideWhenUsed="0"/>
+    <w:lsdException w:name="Medium List 1 Accent 5" w:semiHidden="0" w:uiPriority="65" w:unhideWhenUsed="0"/>
+    <w:lsdException w:name="Medium List 2 Accent 5" w:semiHidden="0" w:uiPriority="66" w:unhideWhenUsed="0"/>
+    <w:lsdException w:name="Medium Grid 1 Accent 5" w:semiHidden="0" w:uiPriority="67" w:unhideWhenUsed="0"/>
+    <w:lsdException w:name="Medium Grid 2 Accent 5" w:semiHidden="0" w:uiPriority="68" w:unhideWhenUsed="0"/>
+    <w:lsdException w:name="Medium Grid 3 Accent 5" w:semiHidden="0" w:uiPriority="69" w:unhideWhenUsed="0"/>
+    <w:lsdException w:name="Dark List Accent 5" w:semiHidden="0" w:uiPriority="70" w:unhideWhenUsed="0"/>
+    <w:lsdException w:name="Colorful Shading Accent 5" w:semiHidden="0" w:uiPriority="71" w:unhideWhenUsed="0"/>
+    <w:lsdException w:name="Colorful List Accent 5" w:semiHidden="0" w:uiPriority="72" w:unhideWhenUsed="0"/>
+    <w:lsdException w:name="Colorful Grid Accent 5" w:semiHidden="0" w:uiPriority="73" w:unhideWhenUsed="0"/>
+    <w:lsdException w:name="Light Shading Accent 6" w:semiHidden="0" w:uiPriority="60" w:unhideWhenUsed="0"/>
+    <w:lsdException w:name="Light List Accent 6" w:semiHidden="0" w:uiPriority="61" w:unhideWhenUsed="0"/>
+    <w:lsdException w:name="Light Grid Accent 6" w:semiHidden="0" w:uiPriority="62" w:unhideWhenUsed="0"/>
+    <w:lsdException w:name="Medium Shading 1 Accent 6" w:semiHidden="0" w:uiPriority="63" w:unhideWhenUsed="0"/>
+    <w:lsdException w:name="Medium Shading 2 Accent 6" w:semiHidden="0" w:uiPriority="64" w:unhideWhenUsed="0"/>
+    <w:lsdException w:name="Medium List 1 Accent 6" w:semiHidden="0" w:uiPriority="65" w:unhideWhenUsed="0"/>
+    <w:lsdException w:name="Medium List 2 Accent 6" w:semiHidden="0" w:uiPriority="66" w:unhideWhenUsed="0"/>
+    <w:lsdException w:name="Medium Grid 1 Accent 6" w:semiHidden="0" w:uiPriority="67" w:unhideWhenUsed="0"/>
+    <w:lsdException w:name="Medium Grid 2 Accent 6" w:semiHidden="0" w:uiPriority="68" w:unhideWhenUsed="0"/>
+    <w:lsdException w:name="Medium Grid 3 Accent 6" w:semiHidden="0" w:uiPriority="69" w:unhideWhenUsed="0"/>
+    <w:lsdException w:name="Dark List Accent 6" w:semiHidden="0" w:uiPriority="70" w:unhideWhenUsed="0"/>
+    <w:lsdException w:name="Colorful Shading Accent 6" w:semiHidden="0" w:uiPriority="71" w:unhideWhenUsed="0"/>
+    <w:lsdException w:name="Colorful List Accent 6" w:semiHidden="0" w:uiPriority="72" w:unhideWhenUsed="0"/>
+    <w:lsdException w:name="Colorful Grid Accent 6" w:semiHidden="0" w:uiPriority="73" w:unhideWhenUsed="0"/>
+    <w:lsdException w:name="Subtle Emphasis" w:semiHidden="0" w:uiPriority="19" w:unhideWhenUsed="0" w:qFormat="1"/>
+    <w:lsdException w:name="Intense Emphasis" w:semiHidden="0" w:uiPriority="21" w:unhideWhenUsed="0" w:qFormat="1"/>
+    <w:lsdException w:name="Subtle Reference" w:semiHidden="0" w:uiPriority="31" w:unhideWhenUsed="0" w:qFormat="1"/>
+    <w:lsdException w:name="Intense Reference" w:semiHidden="0" w:uiPriority="32" w:unhideWhenUsed="0" w:qFormat="1"/>
+    <w:lsdException w:name="Book Title" w:semiHidden="0" w:uiPriority="33" w:unhideWhenUsed="0" w:qFormat="1"/>
+    <w:lsdException w:name="Bibliography" w:uiPriority="37"/>
+    <w:lsdException w:name="TOC Heading" w:uiPriority="39" w:qFormat="1"/>
+  </w:latentStyles>
+  <w:style w:type="paragraph" w:default="1" w:styleId="Normal">
+    <w:name w:val="Normal"/>
+    <w:qFormat/>
+  </w:style>
+  <w:style w:type="character" w:default="1" w:styleId="Fontepargpadro">
+    <w:name w:val="Default Paragraph Font"/>
+    <w:uiPriority w:val="1"/>
+    <w:semiHidden/>
+    <w:unhideWhenUsed/>
+  </w:style>
+  <w:style w:type="table" w:default="1" w:styleId="Tabelanormal">
+    <w:name w:val="Normal Table"/>
+    <w:uiPriority w:val="99"/>
+    <w:semiHidden/>
+    <w:unhideWhenUsed/>
+    <w:tblPr>
+      <w:tblInd w:w="0" w:type="dxa"/>
+      <w:tblCellMar>
+        <w:top w:w="0" w:type="dxa"/>
+        <w:left w:w="108" w:type="dxa"/>
+        <w:bottom w:w="0" w:type="dxa"/>
+        <w:right w:w="108" w:type="dxa"/>
+      </w:tblCellMar>
+    </w:tblPr>
+  </w:style>
+  <w:style w:type="numbering" w:default="1" w:styleId="Semlista">
+    <w:name w:val="No List"/>
+    <w:uiPriority w:val="99"/>
+    <w:semiHidden/>
+    <w:unhideWhenUsed/>
   </w:style>
 </w:styles>
 </file>
@@ -3736,7 +3808,7 @@
 </file>
 
 <file path=customXml/itemProps1.xml><?xml version="1.0" encoding="utf-8"?>
-<ds:datastoreItem xmlns:ds="http://schemas.openxmlformats.org/officeDocument/2006/customXml" ds:itemID="{33E15618-FC66-4824-A6FF-653289C30910}">
+<ds:datastoreItem xmlns:ds="http://schemas.openxmlformats.org/officeDocument/2006/customXml" ds:itemID="{84BC1AAC-958F-4D82-81F7-6C19B34B3454}">
   <ds:schemaRefs>
     <ds:schemaRef ds:uri="http://schemas.openxmlformats.org/officeDocument/2006/bibliography"/>
   </ds:schemaRefs>

</xml_diff>

<commit_message>
Inclusão de guidelines no template 4.5
</commit_message>
<xml_diff>
--- a/4.5 Projeto de Interfaces.docx
+++ b/4.5 Projeto de Interfaces.docx
@@ -99,6 +99,247 @@
               </w:rPr>
             </w:pPr>
           </w:p>
+          <w:tbl>
+            <w:tblPr>
+              <w:tblW w:w="0" w:type="auto"/>
+              <w:tblBorders>
+                <w:insideH w:val="single" w:sz="18" w:space="0" w:color="FFFFFF"/>
+                <w:insideV w:val="single" w:sz="18" w:space="0" w:color="FFFFFF"/>
+              </w:tblBorders>
+              <w:tblLook w:val="0080" w:firstRow="0" w:lastRow="0" w:firstColumn="1" w:lastColumn="0" w:noHBand="0" w:noVBand="0"/>
+            </w:tblPr>
+            <w:tblGrid>
+              <w:gridCol w:w="1925"/>
+              <w:gridCol w:w="7218"/>
+            </w:tblGrid>
+            <w:tr>
+              <w:trPr>
+                <w:trHeight w:val="278"/>
+              </w:trPr>
+              <w:tc>
+                <w:tcPr>
+                  <w:tcW w:w="1939" w:type="dxa"/>
+                  <w:shd w:val="pct5" w:color="000000" w:fill="FFFFFF"/>
+                </w:tcPr>
+                <w:p>
+                  <w:pPr>
+                    <w:rPr>
+                      <w:rFonts w:ascii="Arial" w:eastAsia="Calibri" w:hAnsi="Arial" w:cs="Arial"/>
+                      <w:b/>
+                    </w:rPr>
+                  </w:pPr>
+                  <w:proofErr w:type="spellStart"/>
+                  <w:r>
+                    <w:rPr>
+                      <w:rFonts w:ascii="Arial" w:eastAsia="Calibri" w:hAnsi="Arial" w:cs="Arial"/>
+                      <w:b/>
+                    </w:rPr>
+                    <w:t>Guideline</w:t>
+                  </w:r>
+                  <w:proofErr w:type="spellEnd"/>
+                  <w:proofErr w:type="gramStart"/>
+                  <w:r>
+                    <w:rPr>
+                      <w:rFonts w:ascii="Arial" w:eastAsia="Calibri" w:hAnsi="Arial" w:cs="Arial"/>
+                      <w:b/>
+                    </w:rPr>
+                    <w:t xml:space="preserve"> </w:t>
+                  </w:r>
+                  <w:r>
+                    <w:rPr>
+                      <w:rFonts w:ascii="Arial" w:eastAsia="Calibri" w:hAnsi="Arial" w:cs="Arial"/>
+                      <w:b/>
+                    </w:rPr>
+                    <w:t xml:space="preserve"> </w:t>
+                  </w:r>
+                  <w:proofErr w:type="gramEnd"/>
+                  <w:r>
+                    <w:rPr>
+                      <w:rFonts w:ascii="Arial" w:eastAsia="Calibri" w:hAnsi="Arial" w:cs="Arial"/>
+                      <w:b/>
+                    </w:rPr>
+                    <w:t>0</w:t>
+                  </w:r>
+                  <w:r>
+                    <w:rPr>
+                      <w:rFonts w:ascii="Arial" w:eastAsia="Calibri" w:hAnsi="Arial" w:cs="Arial"/>
+                      <w:b/>
+                    </w:rPr>
+                    <w:t>1</w:t>
+                  </w:r>
+                </w:p>
+              </w:tc>
+              <w:tc>
+                <w:tcPr>
+                  <w:tcW w:w="7348" w:type="dxa"/>
+                  <w:shd w:val="pct5" w:color="000000" w:fill="FFFFFF"/>
+                </w:tcPr>
+                <w:p>
+                  <w:pPr>
+                    <w:rPr>
+                      <w:rFonts w:ascii="Arial" w:eastAsia="Calibri" w:hAnsi="Arial" w:cs="Arial"/>
+                      <w:b/>
+                    </w:rPr>
+                  </w:pPr>
+                  <w:r>
+                    <w:rPr>
+                      <w:rFonts w:ascii="Arial" w:eastAsia="Calibri" w:hAnsi="Arial" w:cs="Arial"/>
+                      <w:b/>
+                    </w:rPr>
+                    <w:t>CONSISTÊNCIA E PADRÕES</w:t>
+                  </w:r>
+                </w:p>
+              </w:tc>
+            </w:tr>
+            <w:tr>
+              <w:trPr>
+                <w:trHeight w:val="261"/>
+              </w:trPr>
+              <w:tc>
+                <w:tcPr>
+                  <w:tcW w:w="1939" w:type="dxa"/>
+                  <w:shd w:val="pct20" w:color="000000" w:fill="FFFFFF"/>
+                </w:tcPr>
+                <w:p>
+                  <w:pPr>
+                    <w:rPr>
+                      <w:rFonts w:ascii="Arial" w:eastAsia="Calibri" w:hAnsi="Arial" w:cs="Arial"/>
+                    </w:rPr>
+                  </w:pPr>
+                  <w:r>
+                    <w:rPr>
+                      <w:rFonts w:ascii="Arial" w:eastAsia="Calibri" w:hAnsi="Arial" w:cs="Arial"/>
+                    </w:rPr>
+                    <w:t>Exemplo</w:t>
+                  </w:r>
+                </w:p>
+              </w:tc>
+              <w:tc>
+                <w:tcPr>
+                  <w:tcW w:w="7348" w:type="dxa"/>
+                  <w:shd w:val="pct20" w:color="000000" w:fill="FFFFFF"/>
+                </w:tcPr>
+                <w:p>
+                  <w:pPr>
+                    <w:rPr>
+                      <w:rFonts w:ascii="Arial" w:eastAsia="Calibri" w:hAnsi="Arial" w:cs="Arial"/>
+                    </w:rPr>
+                  </w:pPr>
+                  <w:r>
+                    <w:rPr>
+                      <w:rFonts w:ascii="Arial" w:eastAsia="Calibri" w:hAnsi="Arial" w:cs="Arial"/>
+                    </w:rPr>
+                    <w:t>Todas as telas devem manter o mesmo padrão referente ao seu tipo de layout definido</w:t>
+                  </w:r>
+                </w:p>
+              </w:tc>
+            </w:tr>
+            <w:tr>
+              <w:trPr>
+                <w:trHeight w:val="261"/>
+              </w:trPr>
+              <w:tc>
+                <w:tcPr>
+                  <w:tcW w:w="1939" w:type="dxa"/>
+                  <w:shd w:val="pct5" w:color="000000" w:fill="FFFFFF"/>
+                </w:tcPr>
+                <w:p>
+                  <w:pPr>
+                    <w:rPr>
+                      <w:rFonts w:ascii="Arial" w:eastAsia="Calibri" w:hAnsi="Arial" w:cs="Arial"/>
+                    </w:rPr>
+                  </w:pPr>
+                  <w:r>
+                    <w:rPr>
+                      <w:rFonts w:ascii="Arial" w:eastAsia="Calibri" w:hAnsi="Arial" w:cs="Arial"/>
+                    </w:rPr>
+                    <w:t>Exceção</w:t>
+                  </w:r>
+                </w:p>
+              </w:tc>
+              <w:tc>
+                <w:tcPr>
+                  <w:tcW w:w="7348" w:type="dxa"/>
+                  <w:shd w:val="pct5" w:color="000000" w:fill="FFFFFF"/>
+                </w:tcPr>
+                <w:p>
+                  <w:pPr>
+                    <w:rPr>
+                      <w:rFonts w:ascii="Arial" w:eastAsia="Calibri" w:hAnsi="Arial" w:cs="Arial"/>
+                    </w:rPr>
+                  </w:pPr>
+                </w:p>
+              </w:tc>
+            </w:tr>
+            <w:tr>
+              <w:trPr>
+                <w:trHeight w:val="261"/>
+              </w:trPr>
+              <w:tc>
+                <w:tcPr>
+                  <w:tcW w:w="1939" w:type="dxa"/>
+                  <w:shd w:val="pct20" w:color="000000" w:fill="FFFFFF"/>
+                </w:tcPr>
+                <w:p>
+                  <w:pPr>
+                    <w:rPr>
+                      <w:rFonts w:ascii="Arial" w:eastAsia="Calibri" w:hAnsi="Arial" w:cs="Arial"/>
+                    </w:rPr>
+                  </w:pPr>
+                  <w:r>
+                    <w:rPr>
+                      <w:rFonts w:ascii="Arial" w:eastAsia="Calibri" w:hAnsi="Arial" w:cs="Arial"/>
+                    </w:rPr>
+                    <w:t>Justificativa</w:t>
+                  </w:r>
+                </w:p>
+              </w:tc>
+              <w:tc>
+                <w:tcPr>
+                  <w:tcW w:w="7348" w:type="dxa"/>
+                  <w:shd w:val="pct20" w:color="000000" w:fill="FFFFFF"/>
+                </w:tcPr>
+                <w:p>
+                  <w:pPr>
+                    <w:rPr>
+                      <w:rFonts w:ascii="Arial" w:eastAsia="Calibri" w:hAnsi="Arial" w:cs="Arial"/>
+                    </w:rPr>
+                  </w:pPr>
+                  <w:r>
+                    <w:rPr>
+                      <w:rFonts w:ascii="Arial" w:eastAsia="Calibri" w:hAnsi="Arial" w:cs="Arial"/>
+                    </w:rPr>
+                    <w:t xml:space="preserve">Os conteúdos das páginas devem ser homogêneos e ter coerência para que os tratamentos e apresentações sejam semelhantes, assim o usuário não perderá tempo tentando entender </w:t>
+                  </w:r>
+                  <w:proofErr w:type="gramStart"/>
+                  <w:r>
+                    <w:rPr>
+                      <w:rFonts w:ascii="Arial" w:eastAsia="Calibri" w:hAnsi="Arial" w:cs="Arial"/>
+                    </w:rPr>
+                    <w:t>a</w:t>
+                  </w:r>
+                  <w:proofErr w:type="gramEnd"/>
+                  <w:r>
+                    <w:rPr>
+                      <w:rFonts w:ascii="Arial" w:eastAsia="Calibri" w:hAnsi="Arial" w:cs="Arial"/>
+                    </w:rPr>
+                    <w:t xml:space="preserve"> singularidade de cada página.</w:t>
+                  </w:r>
+                </w:p>
+              </w:tc>
+            </w:tr>
+          </w:tbl>
+          <w:p>
+            <w:pPr>
+              <w:pStyle w:val="Cabealho"/>
+              <w:jc w:val="both"/>
+              <w:rPr>
+                <w:rFonts w:ascii="Arial" w:hAnsi="Arial" w:cs="Arial"/>
+                <w:bCs/>
+                <w:color w:val="808080" w:themeColor="background1" w:themeShade="80"/>
+              </w:rPr>
+            </w:pPr>
+          </w:p>
           <w:p>
             <w:pPr>
               <w:pStyle w:val="Cabealho"/>
@@ -162,7 +403,7 @@
                       <w:rFonts w:ascii="Arial" w:eastAsia="Calibri" w:hAnsi="Arial" w:cs="Arial"/>
                       <w:b/>
                     </w:rPr>
-                    <w:t>01</w:t>
+                    <w:t>02</w:t>
                   </w:r>
                 </w:p>
               </w:tc>
@@ -441,7 +682,7 @@
                       <w:rFonts w:ascii="Arial" w:eastAsia="Calibri" w:hAnsi="Arial" w:cs="Arial"/>
                       <w:b/>
                     </w:rPr>
-                    <w:t>02</w:t>
+                    <w:t>03</w:t>
                   </w:r>
                 </w:p>
               </w:tc>
@@ -462,7 +703,7 @@
                       <w:rFonts w:ascii="Arial" w:eastAsia="Calibri" w:hAnsi="Arial" w:cs="Arial"/>
                       <w:b/>
                     </w:rPr>
-                    <w:t>DEFINIR TIPO E TAMANHO MÍNIMO DE FONTE</w:t>
+                    <w:t>TIPO E TAMANHO MÍNIMO DE FONTE</w:t>
                   </w:r>
                 </w:p>
               </w:tc>
@@ -507,14 +748,13 @@
                     </w:rPr>
                     <w:t xml:space="preserve">Os textos devem usar fonte </w:t>
                   </w:r>
-                  <w:proofErr w:type="spellStart"/>
-                  <w:r>
-                    <w:rPr>
-                      <w:rFonts w:ascii="Arial" w:eastAsia="Calibri" w:hAnsi="Arial" w:cs="Arial"/>
-                    </w:rPr>
-                    <w:t>Verdana</w:t>
-                  </w:r>
-                  <w:proofErr w:type="spellEnd"/>
+                  <w:r>
+                    <w:rPr>
+                      <w:rFonts w:ascii="Arial" w:eastAsia="Calibri" w:hAnsi="Arial" w:cs="Arial"/>
+                      <w:color w:val="FF0000"/>
+                    </w:rPr>
+                    <w:t>x</w:t>
+                  </w:r>
                   <w:r>
                     <w:rPr>
                       <w:rFonts w:ascii="Arial" w:eastAsia="Calibri" w:hAnsi="Arial" w:cs="Arial"/>
@@ -530,8 +770,15 @@
                   <w:r>
                     <w:rPr>
                       <w:rFonts w:ascii="Arial" w:eastAsia="Calibri" w:hAnsi="Arial" w:cs="Arial"/>
-                    </w:rPr>
-                    <w:t>12 pontos.</w:t>
+                      <w:color w:val="FF0000"/>
+                    </w:rPr>
+                    <w:t>x</w:t>
+                  </w:r>
+                  <w:r>
+                    <w:rPr>
+                      <w:rFonts w:ascii="Arial" w:eastAsia="Calibri" w:hAnsi="Arial" w:cs="Arial"/>
+                    </w:rPr>
+                    <w:t xml:space="preserve"> pontos.</w:t>
                   </w:r>
                 </w:p>
               </w:tc>
@@ -695,7 +942,7 @@
                       <w:rFonts w:ascii="Arial" w:eastAsia="Calibri" w:hAnsi="Arial" w:cs="Arial"/>
                       <w:b/>
                     </w:rPr>
-                    <w:t>03</w:t>
+                    <w:t>04</w:t>
                   </w:r>
                 </w:p>
               </w:tc>
@@ -716,23 +963,7 @@
                       <w:rFonts w:ascii="Arial" w:eastAsia="Calibri" w:hAnsi="Arial" w:cs="Arial"/>
                       <w:b/>
                     </w:rPr>
-                    <w:t xml:space="preserve">FORNECER </w:t>
-                  </w:r>
-                  <w:proofErr w:type="gramStart"/>
-                  <w:r>
-                    <w:rPr>
-                      <w:rFonts w:ascii="Arial" w:eastAsia="Calibri" w:hAnsi="Arial" w:cs="Arial"/>
-                      <w:b/>
-                    </w:rPr>
-                    <w:t>FEEDBACK</w:t>
-                  </w:r>
-                  <w:proofErr w:type="gramEnd"/>
-                  <w:r>
-                    <w:rPr>
-                      <w:rFonts w:ascii="Arial" w:eastAsia="Calibri" w:hAnsi="Arial" w:cs="Arial"/>
-                      <w:b/>
-                    </w:rPr>
-                    <w:t xml:space="preserve"> DO PROCESSO</w:t>
+                    <w:t>PREVENÇÃO DE ERROS</w:t>
                   </w:r>
                 </w:p>
               </w:tc>
@@ -775,41 +1006,7 @@
                     <w:rPr>
                       <w:rFonts w:ascii="Arial" w:eastAsia="Calibri" w:hAnsi="Arial" w:cs="Arial"/>
                     </w:rPr>
-                    <w:t xml:space="preserve">O sistema deve </w:t>
-                  </w:r>
-                  <w:r>
-                    <w:rPr>
-                      <w:rFonts w:ascii="Arial" w:eastAsia="Calibri" w:hAnsi="Arial" w:cs="Arial"/>
-                    </w:rPr>
-                    <w:t xml:space="preserve">fornecer </w:t>
-                  </w:r>
-                  <w:proofErr w:type="gramStart"/>
-                  <w:r>
-                    <w:rPr>
-                      <w:rFonts w:ascii="Arial" w:eastAsia="Calibri" w:hAnsi="Arial" w:cs="Arial"/>
-                    </w:rPr>
-                    <w:t>feedback</w:t>
-                  </w:r>
-                  <w:proofErr w:type="gramEnd"/>
-                  <w:r>
-                    <w:rPr>
-                      <w:rFonts w:ascii="Arial" w:eastAsia="Calibri" w:hAnsi="Arial" w:cs="Arial"/>
-                    </w:rPr>
-                    <w:t xml:space="preserve"> de todos os processos de execução demorada ou feitos em “</w:t>
-                  </w:r>
-                  <w:proofErr w:type="spellStart"/>
-                  <w:r>
-                    <w:rPr>
-                      <w:rFonts w:ascii="Arial" w:eastAsia="Calibri" w:hAnsi="Arial" w:cs="Arial"/>
-                    </w:rPr>
-                    <w:t>back-end</w:t>
-                  </w:r>
-                  <w:proofErr w:type="spellEnd"/>
-                  <w:r>
-                    <w:rPr>
-                      <w:rFonts w:ascii="Arial" w:eastAsia="Calibri" w:hAnsi="Arial" w:cs="Arial"/>
-                    </w:rPr>
-                    <w:t>”</w:t>
+                    <w:t>Se algum dado inserido em qualquer campo for inválido, ao validar, o sistema deve informar qual campo está errado e retornar à tela, permitindo ao usuário consertar o dado sem precisar preencher todas as informações novamente.</w:t>
                   </w:r>
                 </w:p>
               </w:tc>
@@ -889,12 +1086,1827 @@
                     <w:rPr>
                       <w:rFonts w:ascii="Arial" w:eastAsia="Calibri" w:hAnsi="Arial" w:cs="Arial"/>
                     </w:rPr>
-                    <w:t>Diminui a ansiedade do usuário.</w:t>
+                    <w:t>Deve-se tentar evitar que ocorram erros ou corrigi-los caso ocorram, sem que o usuário perca tempo e/ou atividades executadas.</w:t>
                   </w:r>
                 </w:p>
               </w:tc>
             </w:tr>
           </w:tbl>
+          <w:p>
+            <w:pPr>
+              <w:pStyle w:val="Cabealho"/>
+              <w:jc w:val="both"/>
+              <w:rPr>
+                <w:rFonts w:ascii="Arial" w:hAnsi="Arial" w:cs="Arial"/>
+                <w:bCs/>
+                <w:color w:val="808080" w:themeColor="background1" w:themeShade="80"/>
+              </w:rPr>
+            </w:pPr>
+          </w:p>
+          <w:p>
+            <w:pPr>
+              <w:pStyle w:val="Cabealho"/>
+              <w:jc w:val="both"/>
+              <w:rPr>
+                <w:rFonts w:ascii="Arial" w:hAnsi="Arial" w:cs="Arial"/>
+                <w:bCs/>
+                <w:color w:val="808080" w:themeColor="background1" w:themeShade="80"/>
+              </w:rPr>
+            </w:pPr>
+          </w:p>
+          <w:tbl>
+            <w:tblPr>
+              <w:tblW w:w="0" w:type="auto"/>
+              <w:tblBorders>
+                <w:insideH w:val="single" w:sz="18" w:space="0" w:color="FFFFFF"/>
+                <w:insideV w:val="single" w:sz="18" w:space="0" w:color="FFFFFF"/>
+              </w:tblBorders>
+              <w:tblLook w:val="0080" w:firstRow="0" w:lastRow="0" w:firstColumn="1" w:lastColumn="0" w:noHBand="0" w:noVBand="0"/>
+            </w:tblPr>
+            <w:tblGrid>
+              <w:gridCol w:w="1925"/>
+              <w:gridCol w:w="7218"/>
+            </w:tblGrid>
+            <w:tr>
+              <w:trPr>
+                <w:trHeight w:val="278"/>
+              </w:trPr>
+              <w:tc>
+                <w:tcPr>
+                  <w:tcW w:w="1939" w:type="dxa"/>
+                  <w:shd w:val="pct5" w:color="000000" w:fill="FFFFFF"/>
+                </w:tcPr>
+                <w:p>
+                  <w:pPr>
+                    <w:rPr>
+                      <w:rFonts w:ascii="Arial" w:eastAsia="Calibri" w:hAnsi="Arial" w:cs="Arial"/>
+                      <w:b/>
+                    </w:rPr>
+                  </w:pPr>
+                  <w:proofErr w:type="spellStart"/>
+                  <w:r>
+                    <w:rPr>
+                      <w:rFonts w:ascii="Arial" w:eastAsia="Calibri" w:hAnsi="Arial" w:cs="Arial"/>
+                      <w:b/>
+                    </w:rPr>
+                    <w:t>Guideline</w:t>
+                  </w:r>
+                  <w:proofErr w:type="spellEnd"/>
+                  <w:proofErr w:type="gramStart"/>
+                  <w:r>
+                    <w:rPr>
+                      <w:rFonts w:ascii="Arial" w:eastAsia="Calibri" w:hAnsi="Arial" w:cs="Arial"/>
+                      <w:b/>
+                    </w:rPr>
+                    <w:t xml:space="preserve"> </w:t>
+                  </w:r>
+                  <w:r>
+                    <w:rPr>
+                      <w:rFonts w:ascii="Arial" w:eastAsia="Calibri" w:hAnsi="Arial" w:cs="Arial"/>
+                      <w:b/>
+                    </w:rPr>
+                    <w:t xml:space="preserve"> </w:t>
+                  </w:r>
+                  <w:proofErr w:type="gramEnd"/>
+                  <w:r>
+                    <w:rPr>
+                      <w:rFonts w:ascii="Arial" w:eastAsia="Calibri" w:hAnsi="Arial" w:cs="Arial"/>
+                      <w:b/>
+                    </w:rPr>
+                    <w:t>05</w:t>
+                  </w:r>
+                </w:p>
+              </w:tc>
+              <w:tc>
+                <w:tcPr>
+                  <w:tcW w:w="7348" w:type="dxa"/>
+                  <w:shd w:val="pct5" w:color="000000" w:fill="FFFFFF"/>
+                </w:tcPr>
+                <w:p>
+                  <w:pPr>
+                    <w:rPr>
+                      <w:rFonts w:ascii="Arial" w:eastAsia="Calibri" w:hAnsi="Arial" w:cs="Arial"/>
+                      <w:b/>
+                    </w:rPr>
+                  </w:pPr>
+                  <w:r>
+                    <w:rPr>
+                      <w:rFonts w:ascii="Arial" w:eastAsia="Calibri" w:hAnsi="Arial" w:cs="Arial"/>
+                      <w:b/>
+                    </w:rPr>
+                    <w:t xml:space="preserve">MENSAGENS DE ERROS PRECISAS E CONSTRUTIVAS </w:t>
+                  </w:r>
+                </w:p>
+              </w:tc>
+            </w:tr>
+            <w:tr>
+              <w:trPr>
+                <w:trHeight w:val="261"/>
+              </w:trPr>
+              <w:tc>
+                <w:tcPr>
+                  <w:tcW w:w="1939" w:type="dxa"/>
+                  <w:shd w:val="pct20" w:color="000000" w:fill="FFFFFF"/>
+                </w:tcPr>
+                <w:p>
+                  <w:pPr>
+                    <w:rPr>
+                      <w:rFonts w:ascii="Arial" w:eastAsia="Calibri" w:hAnsi="Arial" w:cs="Arial"/>
+                    </w:rPr>
+                  </w:pPr>
+                  <w:r>
+                    <w:rPr>
+                      <w:rFonts w:ascii="Arial" w:eastAsia="Calibri" w:hAnsi="Arial" w:cs="Arial"/>
+                    </w:rPr>
+                    <w:lastRenderedPageBreak/>
+                    <w:t>Exemplo</w:t>
+                  </w:r>
+                </w:p>
+              </w:tc>
+              <w:tc>
+                <w:tcPr>
+                  <w:tcW w:w="7348" w:type="dxa"/>
+                  <w:shd w:val="pct20" w:color="000000" w:fill="FFFFFF"/>
+                </w:tcPr>
+                <w:p>
+                  <w:pPr>
+                    <w:rPr>
+                      <w:rFonts w:ascii="Arial" w:eastAsia="Calibri" w:hAnsi="Arial" w:cs="Arial"/>
+                    </w:rPr>
+                  </w:pPr>
+                  <w:r>
+                    <w:rPr>
+                      <w:rFonts w:ascii="Arial" w:eastAsia="Calibri" w:hAnsi="Arial" w:cs="Arial"/>
+                    </w:rPr>
+                    <w:t>As m</w:t>
+                  </w:r>
+                  <w:r>
+                    <w:rPr>
+                      <w:rFonts w:ascii="Arial" w:eastAsia="Calibri" w:hAnsi="Arial" w:cs="Arial"/>
+                    </w:rPr>
+                    <w:t xml:space="preserve">ensagens de erro devem ser expressas </w:t>
+                  </w:r>
+                  <w:r>
+                    <w:rPr>
+                      <w:rFonts w:ascii="Arial" w:eastAsia="Calibri" w:hAnsi="Arial" w:cs="Arial"/>
+                    </w:rPr>
+                    <w:t>sem códigos</w:t>
+                  </w:r>
+                  <w:r>
+                    <w:rPr>
+                      <w:rFonts w:ascii="Arial" w:eastAsia="Calibri" w:hAnsi="Arial" w:cs="Arial"/>
+                    </w:rPr>
+                    <w:t>, indicando precisamente o problema e, construt</w:t>
+                  </w:r>
+                  <w:r>
+                    <w:rPr>
+                      <w:rFonts w:ascii="Arial" w:eastAsia="Calibri" w:hAnsi="Arial" w:cs="Arial"/>
+                    </w:rPr>
+                    <w:t>ivamente, sugerindo uma solução.</w:t>
+                  </w:r>
+                </w:p>
+              </w:tc>
+            </w:tr>
+            <w:tr>
+              <w:trPr>
+                <w:trHeight w:val="261"/>
+              </w:trPr>
+              <w:tc>
+                <w:tcPr>
+                  <w:tcW w:w="1939" w:type="dxa"/>
+                  <w:shd w:val="pct5" w:color="000000" w:fill="FFFFFF"/>
+                </w:tcPr>
+                <w:p>
+                  <w:pPr>
+                    <w:rPr>
+                      <w:rFonts w:ascii="Arial" w:eastAsia="Calibri" w:hAnsi="Arial" w:cs="Arial"/>
+                    </w:rPr>
+                  </w:pPr>
+                  <w:r>
+                    <w:rPr>
+                      <w:rFonts w:ascii="Arial" w:eastAsia="Calibri" w:hAnsi="Arial" w:cs="Arial"/>
+                    </w:rPr>
+                    <w:t>Exceção</w:t>
+                  </w:r>
+                </w:p>
+              </w:tc>
+              <w:tc>
+                <w:tcPr>
+                  <w:tcW w:w="7348" w:type="dxa"/>
+                  <w:shd w:val="pct5" w:color="000000" w:fill="FFFFFF"/>
+                </w:tcPr>
+                <w:p>
+                  <w:pPr>
+                    <w:rPr>
+                      <w:rFonts w:ascii="Arial" w:eastAsia="Calibri" w:hAnsi="Arial" w:cs="Arial"/>
+                    </w:rPr>
+                  </w:pPr>
+                </w:p>
+              </w:tc>
+            </w:tr>
+            <w:tr>
+              <w:trPr>
+                <w:trHeight w:val="261"/>
+              </w:trPr>
+              <w:tc>
+                <w:tcPr>
+                  <w:tcW w:w="1939" w:type="dxa"/>
+                  <w:shd w:val="pct20" w:color="000000" w:fill="FFFFFF"/>
+                </w:tcPr>
+                <w:p>
+                  <w:pPr>
+                    <w:rPr>
+                      <w:rFonts w:ascii="Arial" w:eastAsia="Calibri" w:hAnsi="Arial" w:cs="Arial"/>
+                    </w:rPr>
+                  </w:pPr>
+                  <w:r>
+                    <w:rPr>
+                      <w:rFonts w:ascii="Arial" w:eastAsia="Calibri" w:hAnsi="Arial" w:cs="Arial"/>
+                    </w:rPr>
+                    <w:t>Justificativa</w:t>
+                  </w:r>
+                </w:p>
+              </w:tc>
+              <w:tc>
+                <w:tcPr>
+                  <w:tcW w:w="7348" w:type="dxa"/>
+                  <w:shd w:val="pct20" w:color="000000" w:fill="FFFFFF"/>
+                </w:tcPr>
+                <w:p>
+                  <w:pPr>
+                    <w:rPr>
+                      <w:rFonts w:ascii="Arial" w:eastAsia="Calibri" w:hAnsi="Arial" w:cs="Arial"/>
+                    </w:rPr>
+                  </w:pPr>
+                  <w:r>
+                    <w:rPr>
+                      <w:rFonts w:ascii="Arial" w:eastAsia="Calibri" w:hAnsi="Arial" w:cs="Arial"/>
+                    </w:rPr>
+                    <w:t>Ajuda</w:t>
+                  </w:r>
+                  <w:r>
+                    <w:rPr>
+                      <w:rFonts w:ascii="Arial" w:eastAsia="Calibri" w:hAnsi="Arial" w:cs="Arial"/>
+                    </w:rPr>
+                    <w:t>r</w:t>
+                  </w:r>
+                  <w:r>
+                    <w:rPr>
+                      <w:rFonts w:ascii="Arial" w:eastAsia="Calibri" w:hAnsi="Arial" w:cs="Arial"/>
+                    </w:rPr>
+                    <w:t xml:space="preserve"> os</w:t>
+                  </w:r>
+                  <w:r>
+                    <w:rPr>
+                      <w:rFonts w:ascii="Arial" w:eastAsia="Calibri" w:hAnsi="Arial" w:cs="Arial"/>
+                    </w:rPr>
+                    <w:t xml:space="preserve"> </w:t>
+                  </w:r>
+                  <w:r>
+                    <w:rPr>
+                      <w:rFonts w:ascii="Arial" w:eastAsia="Calibri" w:hAnsi="Arial" w:cs="Arial"/>
+                    </w:rPr>
+                    <w:t xml:space="preserve">usuários a reconhecer, diagnosticar e corrigir </w:t>
+                  </w:r>
+                  <w:r>
+                    <w:rPr>
+                      <w:rFonts w:ascii="Arial" w:eastAsia="Calibri" w:hAnsi="Arial" w:cs="Arial"/>
+                    </w:rPr>
+                    <w:t>os erros.</w:t>
+                  </w:r>
+                </w:p>
+              </w:tc>
+            </w:tr>
+          </w:tbl>
+          <w:p>
+            <w:pPr>
+              <w:pStyle w:val="Cabealho"/>
+              <w:jc w:val="both"/>
+              <w:rPr>
+                <w:rFonts w:ascii="Arial" w:hAnsi="Arial" w:cs="Arial"/>
+                <w:bCs/>
+                <w:color w:val="808080" w:themeColor="background1" w:themeShade="80"/>
+              </w:rPr>
+            </w:pPr>
+          </w:p>
+          <w:p>
+            <w:pPr>
+              <w:pStyle w:val="Cabealho"/>
+              <w:jc w:val="both"/>
+              <w:rPr>
+                <w:rFonts w:ascii="Arial" w:hAnsi="Arial" w:cs="Arial"/>
+                <w:bCs/>
+                <w:color w:val="808080" w:themeColor="background1" w:themeShade="80"/>
+              </w:rPr>
+            </w:pPr>
+          </w:p>
+          <w:tbl>
+            <w:tblPr>
+              <w:tblW w:w="0" w:type="auto"/>
+              <w:tblBorders>
+                <w:insideH w:val="single" w:sz="18" w:space="0" w:color="FFFFFF"/>
+                <w:insideV w:val="single" w:sz="18" w:space="0" w:color="FFFFFF"/>
+              </w:tblBorders>
+              <w:tblLook w:val="0080" w:firstRow="0" w:lastRow="0" w:firstColumn="1" w:lastColumn="0" w:noHBand="0" w:noVBand="0"/>
+            </w:tblPr>
+            <w:tblGrid>
+              <w:gridCol w:w="1921"/>
+              <w:gridCol w:w="7222"/>
+            </w:tblGrid>
+            <w:tr>
+              <w:trPr>
+                <w:trHeight w:val="277"/>
+              </w:trPr>
+              <w:tc>
+                <w:tcPr>
+                  <w:tcW w:w="2007" w:type="dxa"/>
+                  <w:shd w:val="pct5" w:color="000000" w:fill="FFFFFF"/>
+                </w:tcPr>
+                <w:p>
+                  <w:pPr>
+                    <w:rPr>
+                      <w:rFonts w:ascii="Arial" w:eastAsia="Calibri" w:hAnsi="Arial" w:cs="Arial"/>
+                      <w:b/>
+                    </w:rPr>
+                  </w:pPr>
+                  <w:proofErr w:type="spellStart"/>
+                  <w:r>
+                    <w:rPr>
+                      <w:rFonts w:ascii="Arial" w:eastAsia="Calibri" w:hAnsi="Arial" w:cs="Arial"/>
+                      <w:b/>
+                    </w:rPr>
+                    <w:t>Guideline</w:t>
+                  </w:r>
+                  <w:proofErr w:type="spellEnd"/>
+                  <w:proofErr w:type="gramStart"/>
+                  <w:r>
+                    <w:rPr>
+                      <w:rFonts w:ascii="Arial" w:eastAsia="Calibri" w:hAnsi="Arial" w:cs="Arial"/>
+                      <w:b/>
+                    </w:rPr>
+                    <w:t xml:space="preserve">  </w:t>
+                  </w:r>
+                  <w:proofErr w:type="gramEnd"/>
+                  <w:r>
+                    <w:rPr>
+                      <w:rFonts w:ascii="Arial" w:eastAsia="Calibri" w:hAnsi="Arial" w:cs="Arial"/>
+                      <w:b/>
+                    </w:rPr>
+                    <w:t>06</w:t>
+                  </w:r>
+                </w:p>
+              </w:tc>
+              <w:tc>
+                <w:tcPr>
+                  <w:tcW w:w="8032" w:type="dxa"/>
+                  <w:shd w:val="pct5" w:color="000000" w:fill="FFFFFF"/>
+                </w:tcPr>
+                <w:p>
+                  <w:pPr>
+                    <w:rPr>
+                      <w:rFonts w:ascii="Arial" w:eastAsia="Calibri" w:hAnsi="Arial" w:cs="Arial"/>
+                      <w:b/>
+                    </w:rPr>
+                  </w:pPr>
+                  <w:r>
+                    <w:rPr>
+                      <w:rFonts w:ascii="Arial" w:eastAsia="Calibri" w:hAnsi="Arial" w:cs="Arial"/>
+                      <w:b/>
+                    </w:rPr>
+                    <w:t>FLEXIBILIDADE E EFICIÊNCIA DE USO</w:t>
+                  </w:r>
+                </w:p>
+              </w:tc>
+            </w:tr>
+            <w:tr>
+              <w:trPr>
+                <w:trHeight w:val="295"/>
+              </w:trPr>
+              <w:tc>
+                <w:tcPr>
+                  <w:tcW w:w="2007" w:type="dxa"/>
+                  <w:shd w:val="pct20" w:color="000000" w:fill="FFFFFF"/>
+                </w:tcPr>
+                <w:p>
+                  <w:pPr>
+                    <w:rPr>
+                      <w:rFonts w:ascii="Arial" w:eastAsia="Calibri" w:hAnsi="Arial" w:cs="Arial"/>
+                    </w:rPr>
+                  </w:pPr>
+                  <w:r>
+                    <w:rPr>
+                      <w:rFonts w:ascii="Arial" w:eastAsia="Calibri" w:hAnsi="Arial" w:cs="Arial"/>
+                    </w:rPr>
+                    <w:t>Exemplo</w:t>
+                  </w:r>
+                </w:p>
+              </w:tc>
+              <w:tc>
+                <w:tcPr>
+                  <w:tcW w:w="8032" w:type="dxa"/>
+                  <w:shd w:val="pct20" w:color="000000" w:fill="FFFFFF"/>
+                </w:tcPr>
+                <w:p>
+                  <w:pPr>
+                    <w:jc w:val="both"/>
+                    <w:rPr>
+                      <w:rFonts w:ascii="Arial" w:eastAsia="Calibri" w:hAnsi="Arial" w:cs="Arial"/>
+                    </w:rPr>
+                  </w:pPr>
+                  <w:r>
+                    <w:rPr>
+                      <w:rFonts w:ascii="Arial" w:eastAsia="Calibri" w:hAnsi="Arial" w:cs="Arial"/>
+                    </w:rPr>
+                    <w:t xml:space="preserve">Teclas de atalho, como por exemplo, </w:t>
+                  </w:r>
+                  <w:r>
+                    <w:rPr>
+                      <w:rFonts w:ascii="Arial" w:eastAsia="Calibri" w:hAnsi="Arial" w:cs="Arial"/>
+                    </w:rPr>
+                    <w:t>o TAB</w:t>
+                  </w:r>
+                  <w:r>
+                    <w:rPr>
+                      <w:rFonts w:ascii="Arial" w:eastAsia="Calibri" w:hAnsi="Arial" w:cs="Arial"/>
+                    </w:rPr>
+                    <w:t xml:space="preserve"> para </w:t>
+                  </w:r>
+                  <w:r>
+                    <w:rPr>
+                      <w:rFonts w:ascii="Arial" w:eastAsia="Calibri" w:hAnsi="Arial" w:cs="Arial"/>
+                    </w:rPr>
+                    <w:t>navegar entre os campos e botões da tela.</w:t>
+                  </w:r>
+                </w:p>
+              </w:tc>
+            </w:tr>
+            <w:tr>
+              <w:trPr>
+                <w:trHeight w:val="277"/>
+              </w:trPr>
+              <w:tc>
+                <w:tcPr>
+                  <w:tcW w:w="2007" w:type="dxa"/>
+                  <w:shd w:val="pct5" w:color="000000" w:fill="FFFFFF"/>
+                </w:tcPr>
+                <w:p>
+                  <w:pPr>
+                    <w:rPr>
+                      <w:rFonts w:ascii="Arial" w:eastAsia="Calibri" w:hAnsi="Arial" w:cs="Arial"/>
+                    </w:rPr>
+                  </w:pPr>
+                  <w:r>
+                    <w:rPr>
+                      <w:rFonts w:ascii="Arial" w:eastAsia="Calibri" w:hAnsi="Arial" w:cs="Arial"/>
+                    </w:rPr>
+                    <w:t>Exceção</w:t>
+                  </w:r>
+                </w:p>
+              </w:tc>
+              <w:tc>
+                <w:tcPr>
+                  <w:tcW w:w="8032" w:type="dxa"/>
+                  <w:shd w:val="pct5" w:color="000000" w:fill="FFFFFF"/>
+                </w:tcPr>
+                <w:p>
+                  <w:pPr>
+                    <w:jc w:val="both"/>
+                    <w:rPr>
+                      <w:rFonts w:ascii="Arial" w:eastAsia="Calibri" w:hAnsi="Arial" w:cs="Arial"/>
+                    </w:rPr>
+                  </w:pPr>
+                </w:p>
+              </w:tc>
+            </w:tr>
+            <w:tr>
+              <w:trPr>
+                <w:trHeight w:val="277"/>
+              </w:trPr>
+              <w:tc>
+                <w:tcPr>
+                  <w:tcW w:w="2007" w:type="dxa"/>
+                  <w:shd w:val="pct20" w:color="000000" w:fill="FFFFFF"/>
+                </w:tcPr>
+                <w:p>
+                  <w:pPr>
+                    <w:rPr>
+                      <w:rFonts w:ascii="Arial" w:eastAsia="Calibri" w:hAnsi="Arial" w:cs="Arial"/>
+                    </w:rPr>
+                  </w:pPr>
+                  <w:r>
+                    <w:rPr>
+                      <w:rFonts w:ascii="Arial" w:eastAsia="Calibri" w:hAnsi="Arial" w:cs="Arial"/>
+                    </w:rPr>
+                    <w:t>Justificativa</w:t>
+                  </w:r>
+                </w:p>
+              </w:tc>
+              <w:tc>
+                <w:tcPr>
+                  <w:tcW w:w="8032" w:type="dxa"/>
+                  <w:shd w:val="pct20" w:color="000000" w:fill="FFFFFF"/>
+                </w:tcPr>
+                <w:p>
+                  <w:pPr>
+                    <w:jc w:val="both"/>
+                    <w:rPr>
+                      <w:rFonts w:ascii="Arial" w:eastAsia="Calibri" w:hAnsi="Arial" w:cs="Arial"/>
+                    </w:rPr>
+                  </w:pPr>
+                  <w:r>
+                    <w:rPr>
+                      <w:rFonts w:ascii="Arial" w:eastAsia="Calibri" w:hAnsi="Arial" w:cs="Arial"/>
+                    </w:rPr>
+                    <w:t xml:space="preserve">Prover </w:t>
+                  </w:r>
+                  <w:r>
+                    <w:rPr>
+                      <w:rFonts w:ascii="Arial" w:eastAsia="Calibri" w:hAnsi="Arial" w:cs="Arial"/>
+                    </w:rPr>
+                    <w:t xml:space="preserve">meio de </w:t>
+                  </w:r>
+                  <w:r>
+                    <w:rPr>
+                      <w:rFonts w:ascii="Arial" w:eastAsia="Calibri" w:hAnsi="Arial" w:cs="Arial"/>
+                    </w:rPr>
+                    <w:t>aume</w:t>
+                  </w:r>
+                  <w:r>
+                    <w:rPr>
+                      <w:rFonts w:ascii="Arial" w:eastAsia="Calibri" w:hAnsi="Arial" w:cs="Arial"/>
+                    </w:rPr>
+                    <w:t>ntar a velocidade de interação com as telas.</w:t>
+                  </w:r>
+                </w:p>
+              </w:tc>
+            </w:tr>
+          </w:tbl>
+          <w:p>
+            <w:pPr>
+              <w:pStyle w:val="Cabealho"/>
+              <w:jc w:val="both"/>
+              <w:rPr>
+                <w:rFonts w:ascii="Arial" w:hAnsi="Arial" w:cs="Arial"/>
+                <w:bCs/>
+                <w:color w:val="808080" w:themeColor="background1" w:themeShade="80"/>
+              </w:rPr>
+            </w:pPr>
+          </w:p>
+          <w:p>
+            <w:pPr>
+              <w:pStyle w:val="Cabealho"/>
+              <w:jc w:val="both"/>
+              <w:rPr>
+                <w:rFonts w:ascii="Arial" w:hAnsi="Arial" w:cs="Arial"/>
+                <w:bCs/>
+                <w:color w:val="808080" w:themeColor="background1" w:themeShade="80"/>
+              </w:rPr>
+            </w:pPr>
+          </w:p>
+          <w:tbl>
+            <w:tblPr>
+              <w:tblW w:w="0" w:type="auto"/>
+              <w:tblBorders>
+                <w:insideH w:val="single" w:sz="18" w:space="0" w:color="FFFFFF"/>
+                <w:insideV w:val="single" w:sz="18" w:space="0" w:color="FFFFFF"/>
+              </w:tblBorders>
+              <w:tblLook w:val="0080" w:firstRow="0" w:lastRow="0" w:firstColumn="1" w:lastColumn="0" w:noHBand="0" w:noVBand="0"/>
+            </w:tblPr>
+            <w:tblGrid>
+              <w:gridCol w:w="1925"/>
+              <w:gridCol w:w="7218"/>
+            </w:tblGrid>
+            <w:tr>
+              <w:trPr>
+                <w:trHeight w:val="277"/>
+              </w:trPr>
+              <w:tc>
+                <w:tcPr>
+                  <w:tcW w:w="2007" w:type="dxa"/>
+                  <w:shd w:val="pct5" w:color="000000" w:fill="FFFFFF"/>
+                </w:tcPr>
+                <w:p>
+                  <w:pPr>
+                    <w:rPr>
+                      <w:rFonts w:ascii="Arial" w:eastAsia="Calibri" w:hAnsi="Arial" w:cs="Arial"/>
+                      <w:b/>
+                    </w:rPr>
+                  </w:pPr>
+                  <w:proofErr w:type="spellStart"/>
+                  <w:r>
+                    <w:rPr>
+                      <w:rFonts w:ascii="Arial" w:eastAsia="Calibri" w:hAnsi="Arial" w:cs="Arial"/>
+                      <w:b/>
+                    </w:rPr>
+                    <w:t>Guideline</w:t>
+                  </w:r>
+                  <w:proofErr w:type="spellEnd"/>
+                  <w:proofErr w:type="gramStart"/>
+                  <w:r>
+                    <w:rPr>
+                      <w:rFonts w:ascii="Arial" w:eastAsia="Calibri" w:hAnsi="Arial" w:cs="Arial"/>
+                      <w:b/>
+                    </w:rPr>
+                    <w:t xml:space="preserve">  </w:t>
+                  </w:r>
+                  <w:proofErr w:type="gramEnd"/>
+                  <w:r>
+                    <w:rPr>
+                      <w:rFonts w:ascii="Arial" w:eastAsia="Calibri" w:hAnsi="Arial" w:cs="Arial"/>
+                      <w:b/>
+                    </w:rPr>
+                    <w:t>07</w:t>
+                  </w:r>
+                </w:p>
+              </w:tc>
+              <w:tc>
+                <w:tcPr>
+                  <w:tcW w:w="8032" w:type="dxa"/>
+                  <w:shd w:val="pct5" w:color="000000" w:fill="FFFFFF"/>
+                </w:tcPr>
+                <w:p>
+                  <w:pPr>
+                    <w:rPr>
+                      <w:rFonts w:ascii="Arial" w:eastAsia="Calibri" w:hAnsi="Arial" w:cs="Arial"/>
+                      <w:b/>
+                    </w:rPr>
+                  </w:pPr>
+                  <w:r>
+                    <w:rPr>
+                      <w:rFonts w:ascii="Arial" w:eastAsia="Calibri" w:hAnsi="Arial" w:cs="Arial"/>
+                      <w:b/>
+                    </w:rPr>
+                    <w:t xml:space="preserve">LAYOUT SIMPLES </w:t>
+                  </w:r>
+                </w:p>
+              </w:tc>
+            </w:tr>
+            <w:tr>
+              <w:trPr>
+                <w:trHeight w:val="295"/>
+              </w:trPr>
+              <w:tc>
+                <w:tcPr>
+                  <w:tcW w:w="2007" w:type="dxa"/>
+                  <w:shd w:val="pct20" w:color="000000" w:fill="FFFFFF"/>
+                </w:tcPr>
+                <w:p>
+                  <w:pPr>
+                    <w:rPr>
+                      <w:rFonts w:ascii="Arial" w:eastAsia="Calibri" w:hAnsi="Arial" w:cs="Arial"/>
+                    </w:rPr>
+                  </w:pPr>
+                  <w:r>
+                    <w:rPr>
+                      <w:rFonts w:ascii="Arial" w:eastAsia="Calibri" w:hAnsi="Arial" w:cs="Arial"/>
+                    </w:rPr>
+                    <w:t>Exemplo</w:t>
+                  </w:r>
+                </w:p>
+              </w:tc>
+              <w:tc>
+                <w:tcPr>
+                  <w:tcW w:w="8032" w:type="dxa"/>
+                  <w:shd w:val="pct20" w:color="000000" w:fill="FFFFFF"/>
+                </w:tcPr>
+                <w:p>
+                  <w:pPr>
+                    <w:jc w:val="both"/>
+                    <w:rPr>
+                      <w:rFonts w:ascii="Arial" w:eastAsia="Calibri" w:hAnsi="Arial" w:cs="Arial"/>
+                    </w:rPr>
+                  </w:pPr>
+                  <w:r>
+                    <w:rPr>
+                      <w:rFonts w:ascii="Arial" w:eastAsia="Calibri" w:hAnsi="Arial" w:cs="Arial"/>
+                    </w:rPr>
+                    <w:t>O layout do sistema deve ser simples.</w:t>
+                  </w:r>
+                </w:p>
+              </w:tc>
+            </w:tr>
+            <w:tr>
+              <w:trPr>
+                <w:trHeight w:val="277"/>
+              </w:trPr>
+              <w:tc>
+                <w:tcPr>
+                  <w:tcW w:w="2007" w:type="dxa"/>
+                  <w:shd w:val="pct5" w:color="000000" w:fill="FFFFFF"/>
+                </w:tcPr>
+                <w:p>
+                  <w:pPr>
+                    <w:rPr>
+                      <w:rFonts w:ascii="Arial" w:eastAsia="Calibri" w:hAnsi="Arial" w:cs="Arial"/>
+                    </w:rPr>
+                  </w:pPr>
+                  <w:r>
+                    <w:rPr>
+                      <w:rFonts w:ascii="Arial" w:eastAsia="Calibri" w:hAnsi="Arial" w:cs="Arial"/>
+                    </w:rPr>
+                    <w:t>Exceção</w:t>
+                  </w:r>
+                </w:p>
+              </w:tc>
+              <w:tc>
+                <w:tcPr>
+                  <w:tcW w:w="8032" w:type="dxa"/>
+                  <w:shd w:val="pct5" w:color="000000" w:fill="FFFFFF"/>
+                </w:tcPr>
+                <w:p>
+                  <w:pPr>
+                    <w:jc w:val="both"/>
+                    <w:rPr>
+                      <w:rFonts w:ascii="Arial" w:eastAsia="Calibri" w:hAnsi="Arial" w:cs="Arial"/>
+                    </w:rPr>
+                  </w:pPr>
+                </w:p>
+              </w:tc>
+            </w:tr>
+            <w:tr>
+              <w:trPr>
+                <w:trHeight w:val="277"/>
+              </w:trPr>
+              <w:tc>
+                <w:tcPr>
+                  <w:tcW w:w="2007" w:type="dxa"/>
+                  <w:shd w:val="pct20" w:color="000000" w:fill="FFFFFF"/>
+                </w:tcPr>
+                <w:p>
+                  <w:pPr>
+                    <w:rPr>
+                      <w:rFonts w:ascii="Arial" w:eastAsia="Calibri" w:hAnsi="Arial" w:cs="Arial"/>
+                    </w:rPr>
+                  </w:pPr>
+                  <w:r>
+                    <w:rPr>
+                      <w:rFonts w:ascii="Arial" w:eastAsia="Calibri" w:hAnsi="Arial" w:cs="Arial"/>
+                    </w:rPr>
+                    <w:t>Justificativa</w:t>
+                  </w:r>
+                </w:p>
+              </w:tc>
+              <w:tc>
+                <w:tcPr>
+                  <w:tcW w:w="8032" w:type="dxa"/>
+                  <w:shd w:val="pct20" w:color="000000" w:fill="FFFFFF"/>
+                </w:tcPr>
+                <w:p>
+                  <w:pPr>
+                    <w:jc w:val="both"/>
+                    <w:rPr>
+                      <w:rFonts w:ascii="Arial" w:eastAsia="Calibri" w:hAnsi="Arial" w:cs="Arial"/>
+                    </w:rPr>
+                  </w:pPr>
+                  <w:r>
+                    <w:rPr>
+                      <w:rFonts w:ascii="Arial" w:eastAsia="Calibri" w:hAnsi="Arial" w:cs="Arial"/>
+                    </w:rPr>
+                    <w:t>Facilitar a visualização e entendimento do sistema ao usuário, ajudando o usuário a realizar suas tarefas com mais rapidez.</w:t>
+                  </w:r>
+                </w:p>
+              </w:tc>
+            </w:tr>
+          </w:tbl>
+          <w:p>
+            <w:pPr>
+              <w:pStyle w:val="Cabealho"/>
+              <w:jc w:val="both"/>
+              <w:rPr>
+                <w:rFonts w:ascii="Arial" w:hAnsi="Arial" w:cs="Arial"/>
+                <w:bCs/>
+                <w:color w:val="808080" w:themeColor="background1" w:themeShade="80"/>
+              </w:rPr>
+            </w:pPr>
+          </w:p>
+          <w:tbl>
+            <w:tblPr>
+              <w:tblW w:w="0" w:type="auto"/>
+              <w:tblBorders>
+                <w:insideH w:val="single" w:sz="18" w:space="0" w:color="FFFFFF"/>
+                <w:insideV w:val="single" w:sz="18" w:space="0" w:color="FFFFFF"/>
+              </w:tblBorders>
+              <w:tblLook w:val="0080" w:firstRow="0" w:lastRow="0" w:firstColumn="1" w:lastColumn="0" w:noHBand="0" w:noVBand="0"/>
+            </w:tblPr>
+            <w:tblGrid>
+              <w:gridCol w:w="1926"/>
+              <w:gridCol w:w="7217"/>
+            </w:tblGrid>
+            <w:tr>
+              <w:trPr>
+                <w:trHeight w:val="277"/>
+              </w:trPr>
+              <w:tc>
+                <w:tcPr>
+                  <w:tcW w:w="2007" w:type="dxa"/>
+                  <w:shd w:val="pct5" w:color="000000" w:fill="FFFFFF"/>
+                </w:tcPr>
+                <w:p>
+                  <w:pPr>
+                    <w:rPr>
+                      <w:rFonts w:ascii="Arial" w:eastAsia="Calibri" w:hAnsi="Arial" w:cs="Arial"/>
+                      <w:b/>
+                    </w:rPr>
+                  </w:pPr>
+                  <w:proofErr w:type="spellStart"/>
+                  <w:r>
+                    <w:rPr>
+                      <w:rFonts w:ascii="Arial" w:eastAsia="Calibri" w:hAnsi="Arial" w:cs="Arial"/>
+                      <w:b/>
+                    </w:rPr>
+                    <w:t>Guideline</w:t>
+                  </w:r>
+                  <w:proofErr w:type="spellEnd"/>
+                  <w:proofErr w:type="gramStart"/>
+                  <w:r>
+                    <w:rPr>
+                      <w:rFonts w:ascii="Arial" w:eastAsia="Calibri" w:hAnsi="Arial" w:cs="Arial"/>
+                      <w:b/>
+                    </w:rPr>
+                    <w:t xml:space="preserve">  </w:t>
+                  </w:r>
+                  <w:proofErr w:type="gramEnd"/>
+                  <w:r>
+                    <w:rPr>
+                      <w:rFonts w:ascii="Arial" w:eastAsia="Calibri" w:hAnsi="Arial" w:cs="Arial"/>
+                      <w:b/>
+                    </w:rPr>
+                    <w:t>08</w:t>
+                  </w:r>
+                </w:p>
+              </w:tc>
+              <w:tc>
+                <w:tcPr>
+                  <w:tcW w:w="8032" w:type="dxa"/>
+                  <w:shd w:val="pct5" w:color="000000" w:fill="FFFFFF"/>
+                </w:tcPr>
+                <w:p>
+                  <w:pPr>
+                    <w:rPr>
+                      <w:rFonts w:ascii="Arial" w:eastAsia="Calibri" w:hAnsi="Arial" w:cs="Arial"/>
+                      <w:b/>
+                    </w:rPr>
+                  </w:pPr>
+                  <w:r>
+                    <w:rPr>
+                      <w:rFonts w:ascii="Arial" w:eastAsia="Calibri" w:hAnsi="Arial" w:cs="Arial"/>
+                      <w:b/>
+                    </w:rPr>
+                    <w:t>ESTILO DO LAYOUT</w:t>
+                  </w:r>
+                  <w:r>
+                    <w:rPr>
+                      <w:rFonts w:ascii="Arial" w:eastAsia="Calibri" w:hAnsi="Arial" w:cs="Arial"/>
+                      <w:b/>
+                    </w:rPr>
+                    <w:t xml:space="preserve"> </w:t>
+                  </w:r>
+                </w:p>
+              </w:tc>
+            </w:tr>
+            <w:tr>
+              <w:trPr>
+                <w:trHeight w:val="295"/>
+              </w:trPr>
+              <w:tc>
+                <w:tcPr>
+                  <w:tcW w:w="2007" w:type="dxa"/>
+                  <w:shd w:val="pct20" w:color="000000" w:fill="FFFFFF"/>
+                </w:tcPr>
+                <w:p>
+                  <w:pPr>
+                    <w:rPr>
+                      <w:rFonts w:ascii="Arial" w:eastAsia="Calibri" w:hAnsi="Arial" w:cs="Arial"/>
+                    </w:rPr>
+                  </w:pPr>
+                  <w:r>
+                    <w:rPr>
+                      <w:rFonts w:ascii="Arial" w:eastAsia="Calibri" w:hAnsi="Arial" w:cs="Arial"/>
+                    </w:rPr>
+                    <w:t>Exemplo</w:t>
+                  </w:r>
+                </w:p>
+              </w:tc>
+              <w:tc>
+                <w:tcPr>
+                  <w:tcW w:w="8032" w:type="dxa"/>
+                  <w:shd w:val="pct20" w:color="000000" w:fill="FFFFFF"/>
+                </w:tcPr>
+                <w:p>
+                  <w:pPr>
+                    <w:jc w:val="both"/>
+                    <w:rPr>
+                      <w:rFonts w:ascii="Arial" w:eastAsia="Calibri" w:hAnsi="Arial" w:cs="Arial"/>
+                    </w:rPr>
+                  </w:pPr>
+                  <w:r>
+                    <w:rPr>
+                      <w:rFonts w:ascii="Arial" w:eastAsia="Calibri" w:hAnsi="Arial" w:cs="Arial"/>
+                    </w:rPr>
+                    <w:t xml:space="preserve">O layout do sistema </w:t>
+                  </w:r>
+                  <w:r>
+                    <w:rPr>
+                      <w:rFonts w:ascii="Arial" w:eastAsia="Calibri" w:hAnsi="Arial" w:cs="Arial"/>
+                    </w:rPr>
+                    <w:t xml:space="preserve">deve ter fundo branco, e botões nas cores azul e vermelha. O </w:t>
+                  </w:r>
+                  <w:proofErr w:type="gramStart"/>
+                  <w:r>
+                    <w:rPr>
+                      <w:rFonts w:ascii="Arial" w:eastAsia="Calibri" w:hAnsi="Arial" w:cs="Arial"/>
+                    </w:rPr>
+                    <w:t>menu</w:t>
+                  </w:r>
+                  <w:proofErr w:type="gramEnd"/>
+                  <w:r>
+                    <w:rPr>
+                      <w:rFonts w:ascii="Arial" w:eastAsia="Calibri" w:hAnsi="Arial" w:cs="Arial"/>
+                    </w:rPr>
+                    <w:t xml:space="preserve"> superior deverá ter cor cinza, bem como os títulos das telas. </w:t>
+                  </w:r>
+                </w:p>
+              </w:tc>
+            </w:tr>
+            <w:tr>
+              <w:trPr>
+                <w:trHeight w:val="277"/>
+              </w:trPr>
+              <w:tc>
+                <w:tcPr>
+                  <w:tcW w:w="2007" w:type="dxa"/>
+                  <w:shd w:val="pct5" w:color="000000" w:fill="FFFFFF"/>
+                </w:tcPr>
+                <w:p>
+                  <w:pPr>
+                    <w:rPr>
+                      <w:rFonts w:ascii="Arial" w:eastAsia="Calibri" w:hAnsi="Arial" w:cs="Arial"/>
+                    </w:rPr>
+                  </w:pPr>
+                  <w:r>
+                    <w:rPr>
+                      <w:rFonts w:ascii="Arial" w:eastAsia="Calibri" w:hAnsi="Arial" w:cs="Arial"/>
+                    </w:rPr>
+                    <w:t>Exceção</w:t>
+                  </w:r>
+                </w:p>
+              </w:tc>
+              <w:tc>
+                <w:tcPr>
+                  <w:tcW w:w="8032" w:type="dxa"/>
+                  <w:shd w:val="pct5" w:color="000000" w:fill="FFFFFF"/>
+                </w:tcPr>
+                <w:p>
+                  <w:pPr>
+                    <w:jc w:val="both"/>
+                    <w:rPr>
+                      <w:rFonts w:ascii="Arial" w:eastAsia="Calibri" w:hAnsi="Arial" w:cs="Arial"/>
+                    </w:rPr>
+                  </w:pPr>
+                </w:p>
+              </w:tc>
+            </w:tr>
+            <w:tr>
+              <w:trPr>
+                <w:trHeight w:val="277"/>
+              </w:trPr>
+              <w:tc>
+                <w:tcPr>
+                  <w:tcW w:w="2007" w:type="dxa"/>
+                  <w:shd w:val="pct20" w:color="000000" w:fill="FFFFFF"/>
+                </w:tcPr>
+                <w:p>
+                  <w:pPr>
+                    <w:rPr>
+                      <w:rFonts w:ascii="Arial" w:eastAsia="Calibri" w:hAnsi="Arial" w:cs="Arial"/>
+                    </w:rPr>
+                  </w:pPr>
+                  <w:r>
+                    <w:rPr>
+                      <w:rFonts w:ascii="Arial" w:eastAsia="Calibri" w:hAnsi="Arial" w:cs="Arial"/>
+                    </w:rPr>
+                    <w:t>Justificativa</w:t>
+                  </w:r>
+                </w:p>
+              </w:tc>
+              <w:tc>
+                <w:tcPr>
+                  <w:tcW w:w="8032" w:type="dxa"/>
+                  <w:shd w:val="pct20" w:color="000000" w:fill="FFFFFF"/>
+                </w:tcPr>
+                <w:p>
+                  <w:pPr>
+                    <w:jc w:val="both"/>
+                    <w:rPr>
+                      <w:rFonts w:ascii="Arial" w:eastAsia="Calibri" w:hAnsi="Arial" w:cs="Arial"/>
+                    </w:rPr>
+                  </w:pPr>
+                  <w:r>
+                    <w:rPr>
+                      <w:rFonts w:ascii="Arial" w:eastAsia="Calibri" w:hAnsi="Arial" w:cs="Arial"/>
+                    </w:rPr>
+                    <w:t>Não prejudicar a visualização por pessoas com problemas de visão e seguir um determinado estilo para todas as telas.</w:t>
+                  </w:r>
+                </w:p>
+              </w:tc>
+            </w:tr>
+          </w:tbl>
+          <w:p>
+            <w:pPr>
+              <w:pStyle w:val="Cabealho"/>
+              <w:jc w:val="both"/>
+              <w:rPr>
+                <w:rFonts w:ascii="Arial" w:hAnsi="Arial" w:cs="Arial"/>
+                <w:bCs/>
+                <w:color w:val="808080" w:themeColor="background1" w:themeShade="80"/>
+              </w:rPr>
+            </w:pPr>
+          </w:p>
+          <w:tbl>
+            <w:tblPr>
+              <w:tblW w:w="0" w:type="auto"/>
+              <w:tblBorders>
+                <w:insideH w:val="single" w:sz="18" w:space="0" w:color="FFFFFF"/>
+                <w:insideV w:val="single" w:sz="18" w:space="0" w:color="FFFFFF"/>
+              </w:tblBorders>
+              <w:tblLook w:val="0080" w:firstRow="0" w:lastRow="0" w:firstColumn="1" w:lastColumn="0" w:noHBand="0" w:noVBand="0"/>
+            </w:tblPr>
+            <w:tblGrid>
+              <w:gridCol w:w="1923"/>
+              <w:gridCol w:w="7220"/>
+            </w:tblGrid>
+            <w:tr>
+              <w:trPr>
+                <w:trHeight w:val="277"/>
+              </w:trPr>
+              <w:tc>
+                <w:tcPr>
+                  <w:tcW w:w="1923" w:type="dxa"/>
+                  <w:shd w:val="pct5" w:color="000000" w:fill="FFFFFF"/>
+                </w:tcPr>
+                <w:p>
+                  <w:pPr>
+                    <w:rPr>
+                      <w:rFonts w:ascii="Arial" w:eastAsia="Calibri" w:hAnsi="Arial" w:cs="Arial"/>
+                      <w:b/>
+                    </w:rPr>
+                  </w:pPr>
+                  <w:proofErr w:type="spellStart"/>
+                  <w:r>
+                    <w:rPr>
+                      <w:rFonts w:ascii="Arial" w:eastAsia="Calibri" w:hAnsi="Arial" w:cs="Arial"/>
+                      <w:b/>
+                    </w:rPr>
+                    <w:t>Guideline</w:t>
+                  </w:r>
+                  <w:proofErr w:type="spellEnd"/>
+                  <w:proofErr w:type="gramStart"/>
+                  <w:r>
+                    <w:rPr>
+                      <w:rFonts w:ascii="Arial" w:eastAsia="Calibri" w:hAnsi="Arial" w:cs="Arial"/>
+                      <w:b/>
+                    </w:rPr>
+                    <w:t xml:space="preserve">  </w:t>
+                  </w:r>
+                  <w:proofErr w:type="gramEnd"/>
+                  <w:r>
+                    <w:rPr>
+                      <w:rFonts w:ascii="Arial" w:eastAsia="Calibri" w:hAnsi="Arial" w:cs="Arial"/>
+                      <w:b/>
+                    </w:rPr>
+                    <w:t>09</w:t>
+                  </w:r>
+                </w:p>
+              </w:tc>
+              <w:tc>
+                <w:tcPr>
+                  <w:tcW w:w="7220" w:type="dxa"/>
+                  <w:shd w:val="pct5" w:color="000000" w:fill="FFFFFF"/>
+                </w:tcPr>
+                <w:p>
+                  <w:pPr>
+                    <w:rPr>
+                      <w:rFonts w:ascii="Arial" w:eastAsia="Calibri" w:hAnsi="Arial" w:cs="Arial"/>
+                      <w:b/>
+                    </w:rPr>
+                  </w:pPr>
+                  <w:r>
+                    <w:rPr>
+                      <w:rFonts w:ascii="Arial" w:eastAsia="Calibri" w:hAnsi="Arial" w:cs="Arial"/>
+                      <w:b/>
+                    </w:rPr>
+                    <w:t>LINGUAGEM E TERMOS ADEQUADOS AO USUÁRIO</w:t>
+                  </w:r>
+                  <w:r>
+                    <w:rPr>
+                      <w:rFonts w:ascii="Arial" w:eastAsia="Calibri" w:hAnsi="Arial" w:cs="Arial"/>
+                      <w:b/>
+                    </w:rPr>
+                    <w:t xml:space="preserve"> </w:t>
+                  </w:r>
+                </w:p>
+              </w:tc>
+            </w:tr>
+            <w:tr>
+              <w:trPr>
+                <w:trHeight w:val="295"/>
+              </w:trPr>
+              <w:tc>
+                <w:tcPr>
+                  <w:tcW w:w="1923" w:type="dxa"/>
+                  <w:shd w:val="pct20" w:color="000000" w:fill="FFFFFF"/>
+                </w:tcPr>
+                <w:p>
+                  <w:pPr>
+                    <w:rPr>
+                      <w:rFonts w:ascii="Arial" w:eastAsia="Calibri" w:hAnsi="Arial" w:cs="Arial"/>
+                    </w:rPr>
+                  </w:pPr>
+                  <w:r>
+                    <w:rPr>
+                      <w:rFonts w:ascii="Arial" w:eastAsia="Calibri" w:hAnsi="Arial" w:cs="Arial"/>
+                    </w:rPr>
+                    <w:t>Exemplo</w:t>
+                  </w:r>
+                </w:p>
+              </w:tc>
+              <w:tc>
+                <w:tcPr>
+                  <w:tcW w:w="7220" w:type="dxa"/>
+                  <w:shd w:val="pct20" w:color="000000" w:fill="FFFFFF"/>
+                </w:tcPr>
+                <w:p>
+                  <w:pPr>
+                    <w:jc w:val="both"/>
+                    <w:rPr>
+                      <w:rFonts w:ascii="Arial" w:eastAsia="Calibri" w:hAnsi="Arial" w:cs="Arial"/>
+                    </w:rPr>
+                  </w:pPr>
+                  <w:r>
+                    <w:rPr>
+                      <w:rFonts w:ascii="Arial" w:eastAsia="Calibri" w:hAnsi="Arial" w:cs="Arial"/>
+                    </w:rPr>
+                    <w:t>O sistema precisa falar a linguagem do usuário, com palavras, frase</w:t>
+                  </w:r>
+                  <w:r>
+                    <w:rPr>
+                      <w:rFonts w:ascii="Arial" w:eastAsia="Calibri" w:hAnsi="Arial" w:cs="Arial"/>
+                    </w:rPr>
+                    <w:t>s</w:t>
+                  </w:r>
+                  <w:r>
+                    <w:rPr>
+                      <w:rFonts w:ascii="Arial" w:eastAsia="Calibri" w:hAnsi="Arial" w:cs="Arial"/>
+                    </w:rPr>
+                    <w:t xml:space="preserve"> e conceitos</w:t>
+                  </w:r>
+                  <w:r>
+                    <w:rPr>
+                      <w:rFonts w:ascii="Arial" w:eastAsia="Calibri" w:hAnsi="Arial" w:cs="Arial"/>
+                    </w:rPr>
+                    <w:t xml:space="preserve"> </w:t>
+                  </w:r>
+                  <w:r>
+                    <w:rPr>
+                      <w:rFonts w:ascii="Arial" w:eastAsia="Calibri" w:hAnsi="Arial" w:cs="Arial"/>
+                    </w:rPr>
+                    <w:t>familiares ao usuário</w:t>
+                  </w:r>
+                  <w:r>
+                    <w:rPr>
+                      <w:rFonts w:ascii="Arial" w:eastAsia="Calibri" w:hAnsi="Arial" w:cs="Arial"/>
+                    </w:rPr>
+                    <w:t>.</w:t>
+                  </w:r>
+                </w:p>
+              </w:tc>
+            </w:tr>
+            <w:tr>
+              <w:trPr>
+                <w:trHeight w:val="277"/>
+              </w:trPr>
+              <w:tc>
+                <w:tcPr>
+                  <w:tcW w:w="1923" w:type="dxa"/>
+                  <w:shd w:val="pct5" w:color="000000" w:fill="FFFFFF"/>
+                </w:tcPr>
+                <w:p>
+                  <w:pPr>
+                    <w:rPr>
+                      <w:rFonts w:ascii="Arial" w:eastAsia="Calibri" w:hAnsi="Arial" w:cs="Arial"/>
+                    </w:rPr>
+                  </w:pPr>
+                  <w:r>
+                    <w:rPr>
+                      <w:rFonts w:ascii="Arial" w:eastAsia="Calibri" w:hAnsi="Arial" w:cs="Arial"/>
+                    </w:rPr>
+                    <w:t>Exceção</w:t>
+                  </w:r>
+                </w:p>
+              </w:tc>
+              <w:tc>
+                <w:tcPr>
+                  <w:tcW w:w="7220" w:type="dxa"/>
+                  <w:shd w:val="pct5" w:color="000000" w:fill="FFFFFF"/>
+                </w:tcPr>
+                <w:p>
+                  <w:pPr>
+                    <w:jc w:val="both"/>
+                    <w:rPr>
+                      <w:rFonts w:ascii="Arial" w:eastAsia="Calibri" w:hAnsi="Arial" w:cs="Arial"/>
+                    </w:rPr>
+                  </w:pPr>
+                </w:p>
+              </w:tc>
+            </w:tr>
+            <w:tr>
+              <w:trPr>
+                <w:trHeight w:val="277"/>
+              </w:trPr>
+              <w:tc>
+                <w:tcPr>
+                  <w:tcW w:w="1923" w:type="dxa"/>
+                  <w:shd w:val="pct20" w:color="000000" w:fill="FFFFFF"/>
+                </w:tcPr>
+                <w:p>
+                  <w:pPr>
+                    <w:rPr>
+                      <w:rFonts w:ascii="Arial" w:eastAsia="Calibri" w:hAnsi="Arial" w:cs="Arial"/>
+                    </w:rPr>
+                  </w:pPr>
+                  <w:r>
+                    <w:rPr>
+                      <w:rFonts w:ascii="Arial" w:eastAsia="Calibri" w:hAnsi="Arial" w:cs="Arial"/>
+                    </w:rPr>
+                    <w:t>Justificativa</w:t>
+                  </w:r>
+                </w:p>
+              </w:tc>
+              <w:tc>
+                <w:tcPr>
+                  <w:tcW w:w="7220" w:type="dxa"/>
+                  <w:shd w:val="pct20" w:color="000000" w:fill="FFFFFF"/>
+                </w:tcPr>
+                <w:p>
+                  <w:pPr>
+                    <w:jc w:val="both"/>
+                    <w:rPr>
+                      <w:rFonts w:ascii="Arial" w:eastAsia="Calibri" w:hAnsi="Arial" w:cs="Arial"/>
+                    </w:rPr>
+                  </w:pPr>
+                  <w:r>
+                    <w:rPr>
+                      <w:rFonts w:ascii="Arial" w:eastAsia="Calibri" w:hAnsi="Arial" w:cs="Arial"/>
+                    </w:rPr>
+                    <w:t>Termos desconhecidos ao usuário dificultam a utilização do sistema pelo mesmo.</w:t>
+                  </w:r>
+                </w:p>
+              </w:tc>
+            </w:tr>
+            <w:tr>
+              <w:trPr>
+                <w:trHeight w:val="277"/>
+              </w:trPr>
+              <w:tc>
+                <w:tcPr>
+                  <w:tcW w:w="1923" w:type="dxa"/>
+                  <w:shd w:val="pct5" w:color="000000" w:fill="FFFFFF"/>
+                </w:tcPr>
+                <w:p>
+                  <w:pPr>
+                    <w:rPr>
+                      <w:rFonts w:ascii="Arial" w:eastAsia="Calibri" w:hAnsi="Arial" w:cs="Arial"/>
+                      <w:b/>
+                    </w:rPr>
+                  </w:pPr>
+                  <w:proofErr w:type="spellStart"/>
+                  <w:r>
+                    <w:rPr>
+                      <w:rFonts w:ascii="Arial" w:eastAsia="Calibri" w:hAnsi="Arial" w:cs="Arial"/>
+                      <w:b/>
+                    </w:rPr>
+                    <w:lastRenderedPageBreak/>
+                    <w:t>Gu</w:t>
+                  </w:r>
+                  <w:r>
+                    <w:rPr>
+                      <w:rFonts w:ascii="Arial" w:eastAsia="Calibri" w:hAnsi="Arial" w:cs="Arial"/>
+                      <w:b/>
+                    </w:rPr>
+                    <w:t>ideline</w:t>
+                  </w:r>
+                  <w:proofErr w:type="spellEnd"/>
+                  <w:proofErr w:type="gramStart"/>
+                  <w:r>
+                    <w:rPr>
+                      <w:rFonts w:ascii="Arial" w:eastAsia="Calibri" w:hAnsi="Arial" w:cs="Arial"/>
+                      <w:b/>
+                    </w:rPr>
+                    <w:t xml:space="preserve">  </w:t>
+                  </w:r>
+                  <w:proofErr w:type="gramEnd"/>
+                  <w:r>
+                    <w:rPr>
+                      <w:rFonts w:ascii="Arial" w:eastAsia="Calibri" w:hAnsi="Arial" w:cs="Arial"/>
+                      <w:b/>
+                    </w:rPr>
+                    <w:t>10</w:t>
+                  </w:r>
+                </w:p>
+              </w:tc>
+              <w:tc>
+                <w:tcPr>
+                  <w:tcW w:w="7220" w:type="dxa"/>
+                  <w:shd w:val="pct5" w:color="000000" w:fill="FFFFFF"/>
+                </w:tcPr>
+                <w:p>
+                  <w:pPr>
+                    <w:rPr>
+                      <w:rFonts w:ascii="Arial" w:eastAsia="Calibri" w:hAnsi="Arial" w:cs="Arial"/>
+                      <w:b/>
+                    </w:rPr>
+                  </w:pPr>
+                  <w:proofErr w:type="gramStart"/>
+                  <w:r>
+                    <w:rPr>
+                      <w:rFonts w:ascii="Arial" w:eastAsia="Calibri" w:hAnsi="Arial" w:cs="Arial"/>
+                      <w:b/>
+                    </w:rPr>
+                    <w:t>FEEDBACK</w:t>
+                  </w:r>
+                  <w:proofErr w:type="gramEnd"/>
+                </w:p>
+              </w:tc>
+            </w:tr>
+            <w:tr>
+              <w:trPr>
+                <w:trHeight w:val="295"/>
+              </w:trPr>
+              <w:tc>
+                <w:tcPr>
+                  <w:tcW w:w="1923" w:type="dxa"/>
+                  <w:shd w:val="pct20" w:color="000000" w:fill="FFFFFF"/>
+                </w:tcPr>
+                <w:p>
+                  <w:pPr>
+                    <w:rPr>
+                      <w:rFonts w:ascii="Arial" w:eastAsia="Calibri" w:hAnsi="Arial" w:cs="Arial"/>
+                    </w:rPr>
+                  </w:pPr>
+                  <w:r>
+                    <w:rPr>
+                      <w:rFonts w:ascii="Arial" w:eastAsia="Calibri" w:hAnsi="Arial" w:cs="Arial"/>
+                    </w:rPr>
+                    <w:t>Exemplo</w:t>
+                  </w:r>
+                </w:p>
+              </w:tc>
+              <w:tc>
+                <w:tcPr>
+                  <w:tcW w:w="7220" w:type="dxa"/>
+                  <w:shd w:val="pct20" w:color="000000" w:fill="FFFFFF"/>
+                </w:tcPr>
+                <w:p>
+                  <w:pPr>
+                    <w:jc w:val="both"/>
+                    <w:rPr>
+                      <w:rFonts w:ascii="Arial" w:eastAsia="Calibri" w:hAnsi="Arial" w:cs="Arial"/>
+                    </w:rPr>
+                  </w:pPr>
+                  <w:r>
+                    <w:rPr>
+                      <w:rFonts w:ascii="Arial" w:eastAsia="Calibri" w:hAnsi="Arial" w:cs="Arial"/>
+                    </w:rPr>
+                    <w:t>Ao realizar um</w:t>
+                  </w:r>
+                  <w:r>
+                    <w:rPr>
+                      <w:rFonts w:ascii="Arial" w:eastAsia="Calibri" w:hAnsi="Arial" w:cs="Arial"/>
+                    </w:rPr>
+                    <w:t xml:space="preserve">a operação (cadastro, exclusão, bloqueio, </w:t>
+                  </w:r>
+                  <w:proofErr w:type="spellStart"/>
+                  <w:r>
+                    <w:rPr>
+                      <w:rFonts w:ascii="Arial" w:eastAsia="Calibri" w:hAnsi="Arial" w:cs="Arial"/>
+                    </w:rPr>
+                    <w:t>etc</w:t>
+                  </w:r>
+                  <w:proofErr w:type="spellEnd"/>
+                  <w:r>
+                    <w:rPr>
+                      <w:rFonts w:ascii="Arial" w:eastAsia="Calibri" w:hAnsi="Arial" w:cs="Arial"/>
+                    </w:rPr>
+                    <w:t>)</w:t>
+                  </w:r>
+                  <w:r>
+                    <w:rPr>
+                      <w:rFonts w:ascii="Arial" w:eastAsia="Calibri" w:hAnsi="Arial" w:cs="Arial"/>
+                    </w:rPr>
+                    <w:t xml:space="preserve"> o s</w:t>
+                  </w:r>
+                  <w:r>
+                    <w:rPr>
+                      <w:rFonts w:ascii="Arial" w:eastAsia="Calibri" w:hAnsi="Arial" w:cs="Arial"/>
+                    </w:rPr>
+                    <w:t xml:space="preserve">istema deve emitir um </w:t>
+                  </w:r>
+                  <w:proofErr w:type="gramStart"/>
+                  <w:r>
+                    <w:rPr>
+                      <w:rFonts w:ascii="Arial" w:eastAsia="Calibri" w:hAnsi="Arial" w:cs="Arial"/>
+                    </w:rPr>
+                    <w:t>feedback</w:t>
+                  </w:r>
+                  <w:proofErr w:type="gramEnd"/>
+                  <w:r>
+                    <w:rPr>
+                      <w:rFonts w:ascii="Arial" w:eastAsia="Calibri" w:hAnsi="Arial" w:cs="Arial"/>
+                    </w:rPr>
+                    <w:t xml:space="preserve"> sobre a operação, por exemplo: “</w:t>
+                  </w:r>
+                  <w:r>
+                    <w:rPr>
+                      <w:rFonts w:ascii="Arial" w:eastAsia="Calibri" w:hAnsi="Arial" w:cs="Arial"/>
+                    </w:rPr>
+                    <w:t>Cadastro realizado com sucesso</w:t>
+                  </w:r>
+                  <w:r>
+                    <w:rPr>
+                      <w:rFonts w:ascii="Arial" w:eastAsia="Calibri" w:hAnsi="Arial" w:cs="Arial"/>
+                    </w:rPr>
+                    <w:t xml:space="preserve">” </w:t>
+                  </w:r>
+                </w:p>
+              </w:tc>
+            </w:tr>
+            <w:tr>
+              <w:trPr>
+                <w:trHeight w:val="277"/>
+              </w:trPr>
+              <w:tc>
+                <w:tcPr>
+                  <w:tcW w:w="1923" w:type="dxa"/>
+                  <w:shd w:val="pct5" w:color="000000" w:fill="FFFFFF"/>
+                </w:tcPr>
+                <w:p>
+                  <w:pPr>
+                    <w:rPr>
+                      <w:rFonts w:ascii="Arial" w:eastAsia="Calibri" w:hAnsi="Arial" w:cs="Arial"/>
+                    </w:rPr>
+                  </w:pPr>
+                  <w:r>
+                    <w:rPr>
+                      <w:rFonts w:ascii="Arial" w:eastAsia="Calibri" w:hAnsi="Arial" w:cs="Arial"/>
+                    </w:rPr>
+                    <w:t>Exceção</w:t>
+                  </w:r>
+                </w:p>
+              </w:tc>
+              <w:tc>
+                <w:tcPr>
+                  <w:tcW w:w="7220" w:type="dxa"/>
+                  <w:shd w:val="pct5" w:color="000000" w:fill="FFFFFF"/>
+                </w:tcPr>
+                <w:p>
+                  <w:pPr>
+                    <w:jc w:val="both"/>
+                    <w:rPr>
+                      <w:rFonts w:ascii="Arial" w:eastAsia="Calibri" w:hAnsi="Arial" w:cs="Arial"/>
+                    </w:rPr>
+                  </w:pPr>
+                </w:p>
+              </w:tc>
+            </w:tr>
+            <w:tr>
+              <w:trPr>
+                <w:trHeight w:val="277"/>
+              </w:trPr>
+              <w:tc>
+                <w:tcPr>
+                  <w:tcW w:w="1923" w:type="dxa"/>
+                  <w:shd w:val="pct20" w:color="000000" w:fill="FFFFFF"/>
+                </w:tcPr>
+                <w:p>
+                  <w:pPr>
+                    <w:rPr>
+                      <w:rFonts w:ascii="Arial" w:eastAsia="Calibri" w:hAnsi="Arial" w:cs="Arial"/>
+                    </w:rPr>
+                  </w:pPr>
+                  <w:r>
+                    <w:rPr>
+                      <w:rFonts w:ascii="Arial" w:eastAsia="Calibri" w:hAnsi="Arial" w:cs="Arial"/>
+                    </w:rPr>
+                    <w:t>Justificativa</w:t>
+                  </w:r>
+                </w:p>
+              </w:tc>
+              <w:tc>
+                <w:tcPr>
+                  <w:tcW w:w="7220" w:type="dxa"/>
+                  <w:shd w:val="pct20" w:color="000000" w:fill="FFFFFF"/>
+                </w:tcPr>
+                <w:p>
+                  <w:pPr>
+                    <w:jc w:val="both"/>
+                    <w:rPr>
+                      <w:rFonts w:ascii="Arial" w:eastAsia="Calibri" w:hAnsi="Arial" w:cs="Arial"/>
+                    </w:rPr>
+                  </w:pPr>
+                  <w:r>
+                    <w:rPr>
+                      <w:rFonts w:ascii="Arial" w:eastAsia="Calibri" w:hAnsi="Arial" w:cs="Arial"/>
+                    </w:rPr>
+                    <w:t xml:space="preserve">O sistema precisa manter os usuários informados sobre o que </w:t>
+                  </w:r>
+                  <w:r>
+                    <w:rPr>
+                      <w:rFonts w:ascii="Arial" w:eastAsia="Calibri" w:hAnsi="Arial" w:cs="Arial"/>
+                    </w:rPr>
+                    <w:t>ocorreu em cada operaç</w:t>
+                  </w:r>
+                  <w:r>
+                    <w:rPr>
+                      <w:rFonts w:ascii="Arial" w:eastAsia="Calibri" w:hAnsi="Arial" w:cs="Arial"/>
+                    </w:rPr>
+                    <w:t>ão realizada</w:t>
+                  </w:r>
+                  <w:r>
+                    <w:rPr>
+                      <w:rFonts w:ascii="Arial" w:eastAsia="Calibri" w:hAnsi="Arial" w:cs="Arial"/>
+                    </w:rPr>
+                    <w:t xml:space="preserve">, </w:t>
+                  </w:r>
+                  <w:r>
+                    <w:rPr>
+                      <w:rFonts w:ascii="Arial" w:eastAsia="Calibri" w:hAnsi="Arial" w:cs="Arial"/>
+                    </w:rPr>
+                    <w:t xml:space="preserve">fornecendo um </w:t>
+                  </w:r>
+                  <w:proofErr w:type="gramStart"/>
+                  <w:r>
+                    <w:rPr>
+                      <w:rFonts w:ascii="Arial" w:eastAsia="Calibri" w:hAnsi="Arial" w:cs="Arial"/>
+                    </w:rPr>
+                    <w:t>feedback</w:t>
+                  </w:r>
+                  <w:proofErr w:type="gramEnd"/>
+                  <w:r>
+                    <w:rPr>
+                      <w:rFonts w:ascii="Arial" w:eastAsia="Calibri" w:hAnsi="Arial" w:cs="Arial"/>
+                    </w:rPr>
+                    <w:t xml:space="preserve"> adequado </w:t>
+                  </w:r>
+                  <w:r>
+                    <w:rPr>
+                      <w:rFonts w:ascii="Arial" w:eastAsia="Calibri" w:hAnsi="Arial" w:cs="Arial"/>
+                    </w:rPr>
+                    <w:t>à cada operação.</w:t>
+                  </w:r>
+                </w:p>
+              </w:tc>
+            </w:tr>
+          </w:tbl>
+          <w:p>
+            <w:pPr>
+              <w:pStyle w:val="Cabealho"/>
+              <w:jc w:val="both"/>
+              <w:rPr>
+                <w:rFonts w:ascii="Arial" w:hAnsi="Arial" w:cs="Arial"/>
+                <w:bCs/>
+                <w:color w:val="808080" w:themeColor="background1" w:themeShade="80"/>
+              </w:rPr>
+            </w:pPr>
+          </w:p>
+          <w:tbl>
+            <w:tblPr>
+              <w:tblW w:w="0" w:type="auto"/>
+              <w:tblBorders>
+                <w:insideH w:val="single" w:sz="18" w:space="0" w:color="FFFFFF"/>
+                <w:insideV w:val="single" w:sz="18" w:space="0" w:color="FFFFFF"/>
+              </w:tblBorders>
+              <w:tblLook w:val="0080" w:firstRow="0" w:lastRow="0" w:firstColumn="1" w:lastColumn="0" w:noHBand="0" w:noVBand="0"/>
+            </w:tblPr>
+            <w:tblGrid>
+              <w:gridCol w:w="1924"/>
+              <w:gridCol w:w="7219"/>
+            </w:tblGrid>
+            <w:tr>
+              <w:trPr>
+                <w:trHeight w:val="278"/>
+              </w:trPr>
+              <w:tc>
+                <w:tcPr>
+                  <w:tcW w:w="1939" w:type="dxa"/>
+                  <w:shd w:val="pct5" w:color="000000" w:fill="FFFFFF"/>
+                </w:tcPr>
+                <w:p>
+                  <w:pPr>
+                    <w:rPr>
+                      <w:rFonts w:ascii="Arial" w:eastAsia="Calibri" w:hAnsi="Arial" w:cs="Arial"/>
+                      <w:b/>
+                    </w:rPr>
+                  </w:pPr>
+                  <w:proofErr w:type="spellStart"/>
+                  <w:r>
+                    <w:rPr>
+                      <w:rFonts w:ascii="Arial" w:eastAsia="Calibri" w:hAnsi="Arial" w:cs="Arial"/>
+                      <w:b/>
+                    </w:rPr>
+                    <w:t>Guideline</w:t>
+                  </w:r>
+                  <w:proofErr w:type="spellEnd"/>
+                  <w:proofErr w:type="gramStart"/>
+                  <w:r>
+                    <w:rPr>
+                      <w:rFonts w:ascii="Arial" w:eastAsia="Calibri" w:hAnsi="Arial" w:cs="Arial"/>
+                      <w:b/>
+                    </w:rPr>
+                    <w:t xml:space="preserve"> </w:t>
+                  </w:r>
+                  <w:r>
+                    <w:rPr>
+                      <w:rFonts w:ascii="Arial" w:eastAsia="Calibri" w:hAnsi="Arial" w:cs="Arial"/>
+                      <w:b/>
+                    </w:rPr>
+                    <w:t xml:space="preserve"> </w:t>
+                  </w:r>
+                  <w:proofErr w:type="gramEnd"/>
+                  <w:r>
+                    <w:rPr>
+                      <w:rFonts w:ascii="Arial" w:eastAsia="Calibri" w:hAnsi="Arial" w:cs="Arial"/>
+                      <w:b/>
+                    </w:rPr>
+                    <w:t>11</w:t>
+                  </w:r>
+                </w:p>
+              </w:tc>
+              <w:tc>
+                <w:tcPr>
+                  <w:tcW w:w="7348" w:type="dxa"/>
+                  <w:shd w:val="pct5" w:color="000000" w:fill="FFFFFF"/>
+                </w:tcPr>
+                <w:p>
+                  <w:pPr>
+                    <w:rPr>
+                      <w:rFonts w:ascii="Arial" w:eastAsia="Calibri" w:hAnsi="Arial" w:cs="Arial"/>
+                      <w:b/>
+                    </w:rPr>
+                  </w:pPr>
+                  <w:r>
+                    <w:rPr>
+                      <w:rFonts w:ascii="Arial" w:eastAsia="Calibri" w:hAnsi="Arial" w:cs="Arial"/>
+                      <w:b/>
+                    </w:rPr>
+                    <w:t>AJUDA E DOCUMENTAÇÃO</w:t>
+                  </w:r>
+                  <w:r>
+                    <w:rPr>
+                      <w:rFonts w:ascii="Arial" w:eastAsia="Calibri" w:hAnsi="Arial" w:cs="Arial"/>
+                      <w:b/>
+                    </w:rPr>
+                    <w:t xml:space="preserve"> </w:t>
+                  </w:r>
+                </w:p>
+              </w:tc>
+            </w:tr>
+            <w:tr>
+              <w:trPr>
+                <w:trHeight w:val="261"/>
+              </w:trPr>
+              <w:tc>
+                <w:tcPr>
+                  <w:tcW w:w="1939" w:type="dxa"/>
+                  <w:shd w:val="pct20" w:color="000000" w:fill="FFFFFF"/>
+                </w:tcPr>
+                <w:p>
+                  <w:pPr>
+                    <w:rPr>
+                      <w:rFonts w:ascii="Arial" w:eastAsia="Calibri" w:hAnsi="Arial" w:cs="Arial"/>
+                    </w:rPr>
+                  </w:pPr>
+                  <w:r>
+                    <w:rPr>
+                      <w:rFonts w:ascii="Arial" w:eastAsia="Calibri" w:hAnsi="Arial" w:cs="Arial"/>
+                    </w:rPr>
+                    <w:t>Exemplo</w:t>
+                  </w:r>
+                </w:p>
+              </w:tc>
+              <w:tc>
+                <w:tcPr>
+                  <w:tcW w:w="7348" w:type="dxa"/>
+                  <w:shd w:val="pct20" w:color="000000" w:fill="FFFFFF"/>
+                </w:tcPr>
+                <w:p>
+                  <w:pPr>
+                    <w:rPr>
+                      <w:rFonts w:ascii="Arial" w:eastAsia="Calibri" w:hAnsi="Arial" w:cs="Arial"/>
+                    </w:rPr>
+                  </w:pPr>
+                  <w:r>
+                    <w:rPr>
+                      <w:rFonts w:ascii="Arial" w:eastAsia="Calibri" w:hAnsi="Arial" w:cs="Arial"/>
+                    </w:rPr>
+                    <w:t>O sistema deve possuir um Manual do usuário.</w:t>
+                  </w:r>
+                </w:p>
+              </w:tc>
+            </w:tr>
+            <w:tr>
+              <w:trPr>
+                <w:trHeight w:val="261"/>
+              </w:trPr>
+              <w:tc>
+                <w:tcPr>
+                  <w:tcW w:w="1939" w:type="dxa"/>
+                  <w:shd w:val="pct5" w:color="000000" w:fill="FFFFFF"/>
+                </w:tcPr>
+                <w:p>
+                  <w:pPr>
+                    <w:rPr>
+                      <w:rFonts w:ascii="Arial" w:eastAsia="Calibri" w:hAnsi="Arial" w:cs="Arial"/>
+                    </w:rPr>
+                  </w:pPr>
+                  <w:r>
+                    <w:rPr>
+                      <w:rFonts w:ascii="Arial" w:eastAsia="Calibri" w:hAnsi="Arial" w:cs="Arial"/>
+                    </w:rPr>
+                    <w:t>Exceção</w:t>
+                  </w:r>
+                </w:p>
+              </w:tc>
+              <w:tc>
+                <w:tcPr>
+                  <w:tcW w:w="7348" w:type="dxa"/>
+                  <w:shd w:val="pct5" w:color="000000" w:fill="FFFFFF"/>
+                </w:tcPr>
+                <w:p>
+                  <w:pPr>
+                    <w:rPr>
+                      <w:rFonts w:ascii="Arial" w:eastAsia="Calibri" w:hAnsi="Arial" w:cs="Arial"/>
+                    </w:rPr>
+                  </w:pPr>
+                </w:p>
+              </w:tc>
+            </w:tr>
+            <w:tr>
+              <w:trPr>
+                <w:trHeight w:val="261"/>
+              </w:trPr>
+              <w:tc>
+                <w:tcPr>
+                  <w:tcW w:w="1939" w:type="dxa"/>
+                  <w:shd w:val="pct20" w:color="000000" w:fill="FFFFFF"/>
+                </w:tcPr>
+                <w:p>
+                  <w:pPr>
+                    <w:rPr>
+                      <w:rFonts w:ascii="Arial" w:eastAsia="Calibri" w:hAnsi="Arial" w:cs="Arial"/>
+                    </w:rPr>
+                  </w:pPr>
+                  <w:r>
+                    <w:rPr>
+                      <w:rFonts w:ascii="Arial" w:eastAsia="Calibri" w:hAnsi="Arial" w:cs="Arial"/>
+                    </w:rPr>
+                    <w:t>Justificativa</w:t>
+                  </w:r>
+                </w:p>
+              </w:tc>
+              <w:tc>
+                <w:tcPr>
+                  <w:tcW w:w="7348" w:type="dxa"/>
+                  <w:shd w:val="pct20" w:color="000000" w:fill="FFFFFF"/>
+                </w:tcPr>
+                <w:p>
+                  <w:pPr>
+                    <w:rPr>
+                      <w:rFonts w:ascii="Arial" w:eastAsia="Calibri" w:hAnsi="Arial" w:cs="Arial"/>
+                    </w:rPr>
+                  </w:pPr>
+                  <w:r>
+                    <w:rPr>
+                      <w:rFonts w:ascii="Arial" w:eastAsia="Calibri" w:hAnsi="Arial" w:cs="Arial"/>
+                    </w:rPr>
+                    <w:t>O Manual do usuário é muito útil aos usuários em casos de dúvidas em relação ao sistema, evitando muitas vezes à necessidade de entrar em contato com os responsáveis pelo sistema.</w:t>
+                  </w:r>
+                  <w:bookmarkStart w:id="0" w:name="_GoBack"/>
+                  <w:bookmarkEnd w:id="0"/>
+                </w:p>
+              </w:tc>
+            </w:tr>
+          </w:tbl>
+          <w:p>
+            <w:pPr>
+              <w:pStyle w:val="Cabealho"/>
+              <w:jc w:val="both"/>
+              <w:rPr>
+                <w:rFonts w:ascii="Arial" w:hAnsi="Arial" w:cs="Arial"/>
+                <w:bCs/>
+                <w:color w:val="808080" w:themeColor="background1" w:themeShade="80"/>
+              </w:rPr>
+            </w:pPr>
+          </w:p>
           <w:p>
             <w:pPr>
               <w:pStyle w:val="Cabealho"/>
@@ -1133,10 +3145,7 @@
     <w:p/>
     <w:p/>
     <w:p/>
-    <w:p>
-      <w:bookmarkStart w:id="0" w:name="_GoBack"/>
-      <w:bookmarkEnd w:id="0"/>
-    </w:p>
+    <w:p/>
     <w:p/>
     <w:p/>
     <w:tbl>
@@ -3808,7 +5817,7 @@
 </file>
 
 <file path=customXml/itemProps1.xml><?xml version="1.0" encoding="utf-8"?>
-<ds:datastoreItem xmlns:ds="http://schemas.openxmlformats.org/officeDocument/2006/customXml" ds:itemID="{84BC1AAC-958F-4D82-81F7-6C19B34B3454}">
+<ds:datastoreItem xmlns:ds="http://schemas.openxmlformats.org/officeDocument/2006/customXml" ds:itemID="{82326E3B-E103-4BF9-B6ED-FCC30CCC676B}">
   <ds:schemaRefs>
     <ds:schemaRef ds:uri="http://schemas.openxmlformats.org/officeDocument/2006/bibliography"/>
   </ds:schemaRefs>

</xml_diff>

<commit_message>
Ajuste no template 4.5
</commit_message>
<xml_diff>
--- a/4.5 Projeto de Interfaces.docx
+++ b/4.5 Projeto de Interfaces.docx
@@ -158,14 +158,7 @@
                       <w:rFonts w:ascii="Arial" w:eastAsia="Calibri" w:hAnsi="Arial" w:cs="Arial"/>
                       <w:b/>
                     </w:rPr>
-                    <w:t>0</w:t>
-                  </w:r>
-                  <w:r>
-                    <w:rPr>
-                      <w:rFonts w:ascii="Arial" w:eastAsia="Calibri" w:hAnsi="Arial" w:cs="Arial"/>
-                      <w:b/>
-                    </w:rPr>
-                    <w:t>1</w:t>
+                    <w:t>01</w:t>
                   </w:r>
                 </w:p>
               </w:tc>
@@ -751,9 +744,20 @@
                   <w:r>
                     <w:rPr>
                       <w:rFonts w:ascii="Arial" w:eastAsia="Calibri" w:hAnsi="Arial" w:cs="Arial"/>
-                      <w:color w:val="FF0000"/>
-                    </w:rPr>
-                    <w:t>x</w:t>
+                    </w:rPr>
+                    <w:t>“</w:t>
+                  </w:r>
+                  <w:r>
+                    <w:rPr>
+                      <w:rFonts w:ascii="Arial" w:eastAsia="Calibri" w:hAnsi="Arial" w:cs="Arial"/>
+                    </w:rPr>
+                    <w:t>Arial</w:t>
+                  </w:r>
+                  <w:r>
+                    <w:rPr>
+                      <w:rFonts w:ascii="Arial" w:eastAsia="Calibri" w:hAnsi="Arial" w:cs="Arial"/>
+                    </w:rPr>
+                    <w:t>”</w:t>
                   </w:r>
                   <w:r>
                     <w:rPr>
@@ -770,9 +774,8 @@
                   <w:r>
                     <w:rPr>
                       <w:rFonts w:ascii="Arial" w:eastAsia="Calibri" w:hAnsi="Arial" w:cs="Arial"/>
-                      <w:color w:val="FF0000"/>
-                    </w:rPr>
-                    <w:t>x</w:t>
+                    </w:rPr>
+                    <w:t>14</w:t>
                   </w:r>
                   <w:r>
                     <w:rPr>
@@ -1879,6 +1882,17 @@
               </w:rPr>
             </w:pPr>
           </w:p>
+          <w:p>
+            <w:pPr>
+              <w:pStyle w:val="Cabealho"/>
+              <w:jc w:val="both"/>
+              <w:rPr>
+                <w:rFonts w:ascii="Arial" w:hAnsi="Arial" w:cs="Arial"/>
+                <w:bCs/>
+                <w:color w:val="808080" w:themeColor="background1" w:themeShade="80"/>
+              </w:rPr>
+            </w:pPr>
+          </w:p>
           <w:tbl>
             <w:tblPr>
               <w:tblW w:w="0" w:type="auto"/>
@@ -1952,14 +1966,7 @@
                       <w:rFonts w:ascii="Arial" w:eastAsia="Calibri" w:hAnsi="Arial" w:cs="Arial"/>
                       <w:b/>
                     </w:rPr>
-                    <w:t>ESTILO DO LAYOUT</w:t>
-                  </w:r>
-                  <w:r>
-                    <w:rPr>
-                      <w:rFonts w:ascii="Arial" w:eastAsia="Calibri" w:hAnsi="Arial" w:cs="Arial"/>
-                      <w:b/>
-                    </w:rPr>
-                    <w:t xml:space="preserve"> </w:t>
+                    <w:t xml:space="preserve">ESTILO DO LAYOUT </w:t>
                   </w:r>
                 </w:p>
               </w:tc>
@@ -2003,13 +2010,7 @@
                     <w:rPr>
                       <w:rFonts w:ascii="Arial" w:eastAsia="Calibri" w:hAnsi="Arial" w:cs="Arial"/>
                     </w:rPr>
-                    <w:t xml:space="preserve">O layout do sistema </w:t>
-                  </w:r>
-                  <w:r>
-                    <w:rPr>
-                      <w:rFonts w:ascii="Arial" w:eastAsia="Calibri" w:hAnsi="Arial" w:cs="Arial"/>
-                    </w:rPr>
-                    <w:t xml:space="preserve">deve ter fundo branco, e botões nas cores azul e vermelha. O </w:t>
+                    <w:t xml:space="preserve">O layout do sistema deve ter fundo branco, e botões nas cores azul e vermelha. O </w:t>
                   </w:r>
                   <w:proofErr w:type="gramStart"/>
                   <w:r>
@@ -2111,6 +2112,17 @@
               </w:tc>
             </w:tr>
           </w:tbl>
+          <w:p>
+            <w:pPr>
+              <w:pStyle w:val="Cabealho"/>
+              <w:jc w:val="both"/>
+              <w:rPr>
+                <w:rFonts w:ascii="Arial" w:hAnsi="Arial" w:cs="Arial"/>
+                <w:bCs/>
+                <w:color w:val="808080" w:themeColor="background1" w:themeShade="80"/>
+              </w:rPr>
+            </w:pPr>
+          </w:p>
           <w:p>
             <w:pPr>
               <w:pStyle w:val="Cabealho"/>
@@ -2195,14 +2207,7 @@
                       <w:rFonts w:ascii="Arial" w:eastAsia="Calibri" w:hAnsi="Arial" w:cs="Arial"/>
                       <w:b/>
                     </w:rPr>
-                    <w:t>LINGUAGEM E TERMOS ADEQUADOS AO USUÁRIO</w:t>
-                  </w:r>
-                  <w:r>
-                    <w:rPr>
-                      <w:rFonts w:ascii="Arial" w:eastAsia="Calibri" w:hAnsi="Arial" w:cs="Arial"/>
-                      <w:b/>
-                    </w:rPr>
-                    <w:t xml:space="preserve"> </w:t>
+                    <w:t xml:space="preserve">LINGUAGEM E TERMOS ADEQUADOS AO USUÁRIO </w:t>
                   </w:r>
                 </w:p>
               </w:tc>
@@ -2338,6 +2343,7 @@
                     <w:rPr>
                       <w:rFonts w:ascii="Arial" w:eastAsia="Calibri" w:hAnsi="Arial" w:cs="Arial"/>
                     </w:rPr>
+                    <w:lastRenderedPageBreak/>
                     <w:t>Justificativa</w:t>
                   </w:r>
                 </w:p>
@@ -2385,15 +2391,7 @@
                       <w:rFonts w:ascii="Arial" w:eastAsia="Calibri" w:hAnsi="Arial" w:cs="Arial"/>
                       <w:b/>
                     </w:rPr>
-                    <w:lastRenderedPageBreak/>
-                    <w:t>Gu</w:t>
-                  </w:r>
-                  <w:r>
-                    <w:rPr>
-                      <w:rFonts w:ascii="Arial" w:eastAsia="Calibri" w:hAnsi="Arial" w:cs="Arial"/>
-                      <w:b/>
-                    </w:rPr>
-                    <w:t>ideline</w:t>
+                    <w:t>Guideline</w:t>
                   </w:r>
                   <w:proofErr w:type="spellEnd"/>
                   <w:proofErr w:type="gramStart"/>
@@ -2667,6 +2665,17 @@
               </w:tc>
             </w:tr>
           </w:tbl>
+          <w:p>
+            <w:pPr>
+              <w:pStyle w:val="Cabealho"/>
+              <w:jc w:val="both"/>
+              <w:rPr>
+                <w:rFonts w:ascii="Arial" w:hAnsi="Arial" w:cs="Arial"/>
+                <w:bCs/>
+                <w:color w:val="808080" w:themeColor="background1" w:themeShade="80"/>
+              </w:rPr>
+            </w:pPr>
+          </w:p>
           <w:p>
             <w:pPr>
               <w:pStyle w:val="Cabealho"/>
@@ -2758,14 +2767,7 @@
                       <w:rFonts w:ascii="Arial" w:eastAsia="Calibri" w:hAnsi="Arial" w:cs="Arial"/>
                       <w:b/>
                     </w:rPr>
-                    <w:t>AJUDA E DOCUMENTAÇÃO</w:t>
-                  </w:r>
-                  <w:r>
-                    <w:rPr>
-                      <w:rFonts w:ascii="Arial" w:eastAsia="Calibri" w:hAnsi="Arial" w:cs="Arial"/>
-                      <w:b/>
-                    </w:rPr>
-                    <w:t xml:space="preserve"> </w:t>
+                    <w:t xml:space="preserve">AJUDA E DOCUMENTAÇÃO </w:t>
                   </w:r>
                 </w:p>
               </w:tc>
@@ -2890,8 +2892,6 @@
                     </w:rPr>
                     <w:t>O Manual do usuário é muito útil aos usuários em casos de dúvidas em relação ao sistema, evitando muitas vezes à necessidade de entrar em contato com os responsáveis pelo sistema.</w:t>
                   </w:r>
-                  <w:bookmarkStart w:id="0" w:name="_GoBack"/>
-                  <w:bookmarkEnd w:id="0"/>
                 </w:p>
               </w:tc>
             </w:tr>
@@ -2899,34 +2899,14 @@
           <w:p>
             <w:pPr>
               <w:pStyle w:val="Cabealho"/>
-              <w:jc w:val="both"/>
-              <w:rPr>
-                <w:rFonts w:ascii="Arial" w:hAnsi="Arial" w:cs="Arial"/>
-                <w:bCs/>
-                <w:color w:val="808080" w:themeColor="background1" w:themeShade="80"/>
-              </w:rPr>
-            </w:pPr>
-          </w:p>
-          <w:p>
-            <w:pPr>
-              <w:pStyle w:val="Cabealho"/>
-              <w:jc w:val="both"/>
-              <w:rPr>
-                <w:rFonts w:ascii="Arial" w:hAnsi="Arial" w:cs="Arial"/>
-                <w:bCs/>
-                <w:color w:val="808080" w:themeColor="background1" w:themeShade="80"/>
-              </w:rPr>
-            </w:pPr>
-          </w:p>
-          <w:p>
-            <w:pPr>
-              <w:pStyle w:val="Cabealho"/>
-              <w:rPr>
-                <w:rFonts w:ascii="Arial" w:hAnsi="Arial" w:cs="Arial"/>
-                <w:b/>
-                <w:bCs/>
-              </w:rPr>
-            </w:pPr>
+              <w:rPr>
+                <w:rFonts w:ascii="Arial" w:hAnsi="Arial" w:cs="Arial"/>
+                <w:b/>
+                <w:bCs/>
+              </w:rPr>
+            </w:pPr>
+            <w:bookmarkStart w:id="0" w:name="_GoBack"/>
+            <w:bookmarkEnd w:id="0"/>
           </w:p>
         </w:tc>
       </w:tr>
@@ -5817,7 +5797,7 @@
 </file>
 
 <file path=customXml/itemProps1.xml><?xml version="1.0" encoding="utf-8"?>
-<ds:datastoreItem xmlns:ds="http://schemas.openxmlformats.org/officeDocument/2006/customXml" ds:itemID="{82326E3B-E103-4BF9-B6ED-FCC30CCC676B}">
+<ds:datastoreItem xmlns:ds="http://schemas.openxmlformats.org/officeDocument/2006/customXml" ds:itemID="{BD03C3D2-062F-4072-9EB0-70804B3D37AC}">
   <ds:schemaRefs>
     <ds:schemaRef ds:uri="http://schemas.openxmlformats.org/officeDocument/2006/bibliography"/>
   </ds:schemaRefs>

</xml_diff>

<commit_message>
Inclusão do mapa de navegação no template 4.5
</commit_message>
<xml_diff>
--- a/4.5 Projeto de Interfaces.docx
+++ b/4.5 Projeto de Interfaces.docx
@@ -1931,21 +1931,12 @@
                     <w:t>Guideline</w:t>
                   </w:r>
                   <w:proofErr w:type="spellEnd"/>
-                  <w:proofErr w:type="gramStart"/>
-                  <w:r>
-                    <w:rPr>
-                      <w:rFonts w:ascii="Arial" w:eastAsia="Calibri" w:hAnsi="Arial" w:cs="Arial"/>
-                      <w:b/>
-                    </w:rPr>
-                    <w:t xml:space="preserve">  </w:t>
-                  </w:r>
-                  <w:proofErr w:type="gramEnd"/>
-                  <w:r>
-                    <w:rPr>
-                      <w:rFonts w:ascii="Arial" w:eastAsia="Calibri" w:hAnsi="Arial" w:cs="Arial"/>
-                      <w:b/>
-                    </w:rPr>
-                    <w:t>08</w:t>
+                  <w:r>
+                    <w:rPr>
+                      <w:rFonts w:ascii="Arial" w:eastAsia="Calibri" w:hAnsi="Arial" w:cs="Arial"/>
+                      <w:b/>
+                    </w:rPr>
+                    <w:t xml:space="preserve">  08</w:t>
                   </w:r>
                 </w:p>
               </w:tc>
@@ -2010,21 +2001,7 @@
                     <w:rPr>
                       <w:rFonts w:ascii="Arial" w:eastAsia="Calibri" w:hAnsi="Arial" w:cs="Arial"/>
                     </w:rPr>
-                    <w:t xml:space="preserve">O layout do sistema deve ter fundo branco, e botões nas cores azul e vermelha. O </w:t>
-                  </w:r>
-                  <w:proofErr w:type="gramStart"/>
-                  <w:r>
-                    <w:rPr>
-                      <w:rFonts w:ascii="Arial" w:eastAsia="Calibri" w:hAnsi="Arial" w:cs="Arial"/>
-                    </w:rPr>
-                    <w:t>menu</w:t>
-                  </w:r>
-                  <w:proofErr w:type="gramEnd"/>
-                  <w:r>
-                    <w:rPr>
-                      <w:rFonts w:ascii="Arial" w:eastAsia="Calibri" w:hAnsi="Arial" w:cs="Arial"/>
-                    </w:rPr>
-                    <w:t xml:space="preserve"> superior deverá ter cor cinza, bem como os títulos das telas. </w:t>
+                    <w:t xml:space="preserve">O layout do sistema deve ter fundo branco, e botões nas cores azul e vermelha. O menu superior deverá ter cor cinza, bem como os títulos das telas. </w:t>
                   </w:r>
                 </w:p>
               </w:tc>
@@ -2172,21 +2149,12 @@
                     <w:t>Guideline</w:t>
                   </w:r>
                   <w:proofErr w:type="spellEnd"/>
-                  <w:proofErr w:type="gramStart"/>
-                  <w:r>
-                    <w:rPr>
-                      <w:rFonts w:ascii="Arial" w:eastAsia="Calibri" w:hAnsi="Arial" w:cs="Arial"/>
-                      <w:b/>
-                    </w:rPr>
-                    <w:t xml:space="preserve">  </w:t>
-                  </w:r>
-                  <w:proofErr w:type="gramEnd"/>
-                  <w:r>
-                    <w:rPr>
-                      <w:rFonts w:ascii="Arial" w:eastAsia="Calibri" w:hAnsi="Arial" w:cs="Arial"/>
-                      <w:b/>
-                    </w:rPr>
-                    <w:t>09</w:t>
+                  <w:r>
+                    <w:rPr>
+                      <w:rFonts w:ascii="Arial" w:eastAsia="Calibri" w:hAnsi="Arial" w:cs="Arial"/>
+                      <w:b/>
+                    </w:rPr>
+                    <w:t xml:space="preserve">  09</w:t>
                   </w:r>
                 </w:p>
               </w:tc>
@@ -2394,21 +2362,12 @@
                     <w:t>Guideline</w:t>
                   </w:r>
                   <w:proofErr w:type="spellEnd"/>
-                  <w:proofErr w:type="gramStart"/>
-                  <w:r>
-                    <w:rPr>
-                      <w:rFonts w:ascii="Arial" w:eastAsia="Calibri" w:hAnsi="Arial" w:cs="Arial"/>
-                      <w:b/>
-                    </w:rPr>
-                    <w:t xml:space="preserve">  </w:t>
-                  </w:r>
-                  <w:proofErr w:type="gramEnd"/>
-                  <w:r>
-                    <w:rPr>
-                      <w:rFonts w:ascii="Arial" w:eastAsia="Calibri" w:hAnsi="Arial" w:cs="Arial"/>
-                      <w:b/>
-                    </w:rPr>
-                    <w:t>10</w:t>
+                  <w:r>
+                    <w:rPr>
+                      <w:rFonts w:ascii="Arial" w:eastAsia="Calibri" w:hAnsi="Arial" w:cs="Arial"/>
+                      <w:b/>
+                    </w:rPr>
+                    <w:t xml:space="preserve">  10</w:t>
                   </w:r>
                 </w:p>
               </w:tc>
@@ -2424,7 +2383,6 @@
                       <w:b/>
                     </w:rPr>
                   </w:pPr>
-                  <w:proofErr w:type="gramStart"/>
                   <w:r>
                     <w:rPr>
                       <w:rFonts w:ascii="Arial" w:eastAsia="Calibri" w:hAnsi="Arial" w:cs="Arial"/>
@@ -2432,7 +2390,6 @@
                     </w:rPr>
                     <w:t>FEEDBACK</w:t>
                   </w:r>
-                  <w:proofErr w:type="gramEnd"/>
                 </w:p>
               </w:tc>
             </w:tr>
@@ -2507,21 +2464,7 @@
                     <w:rPr>
                       <w:rFonts w:ascii="Arial" w:eastAsia="Calibri" w:hAnsi="Arial" w:cs="Arial"/>
                     </w:rPr>
-                    <w:t xml:space="preserve">istema deve emitir um </w:t>
-                  </w:r>
-                  <w:proofErr w:type="gramStart"/>
-                  <w:r>
-                    <w:rPr>
-                      <w:rFonts w:ascii="Arial" w:eastAsia="Calibri" w:hAnsi="Arial" w:cs="Arial"/>
-                    </w:rPr>
-                    <w:t>feedback</w:t>
-                  </w:r>
-                  <w:proofErr w:type="gramEnd"/>
-                  <w:r>
-                    <w:rPr>
-                      <w:rFonts w:ascii="Arial" w:eastAsia="Calibri" w:hAnsi="Arial" w:cs="Arial"/>
-                    </w:rPr>
-                    <w:t xml:space="preserve"> sobre a operação, por exemplo: “</w:t>
+                    <w:t>istema deve emitir um feedback sobre a operação, por exemplo: “</w:t>
                   </w:r>
                   <w:r>
                     <w:rPr>
@@ -2639,21 +2582,7 @@
                     <w:rPr>
                       <w:rFonts w:ascii="Arial" w:eastAsia="Calibri" w:hAnsi="Arial" w:cs="Arial"/>
                     </w:rPr>
-                    <w:t xml:space="preserve">fornecendo um </w:t>
-                  </w:r>
-                  <w:proofErr w:type="gramStart"/>
-                  <w:r>
-                    <w:rPr>
-                      <w:rFonts w:ascii="Arial" w:eastAsia="Calibri" w:hAnsi="Arial" w:cs="Arial"/>
-                    </w:rPr>
-                    <w:t>feedback</w:t>
-                  </w:r>
-                  <w:proofErr w:type="gramEnd"/>
-                  <w:r>
-                    <w:rPr>
-                      <w:rFonts w:ascii="Arial" w:eastAsia="Calibri" w:hAnsi="Arial" w:cs="Arial"/>
-                    </w:rPr>
-                    <w:t xml:space="preserve"> adequado </w:t>
+                    <w:t xml:space="preserve">fornecendo um feedback adequado </w:t>
                   </w:r>
                   <w:r>
                     <w:rPr>
@@ -2725,7 +2654,6 @@
                     <w:t>Guideline</w:t>
                   </w:r>
                   <w:proofErr w:type="spellEnd"/>
-                  <w:proofErr w:type="gramStart"/>
                   <w:r>
                     <w:rPr>
                       <w:rFonts w:ascii="Arial" w:eastAsia="Calibri" w:hAnsi="Arial" w:cs="Arial"/>
@@ -2740,7 +2668,6 @@
                     </w:rPr>
                     <w:t xml:space="preserve"> </w:t>
                   </w:r>
-                  <w:proofErr w:type="gramEnd"/>
                   <w:r>
                     <w:rPr>
                       <w:rFonts w:ascii="Arial" w:eastAsia="Calibri" w:hAnsi="Arial" w:cs="Arial"/>
@@ -2905,8 +2832,6 @@
                 <w:bCs/>
               </w:rPr>
             </w:pPr>
-            <w:bookmarkStart w:id="0" w:name="_GoBack"/>
-            <w:bookmarkEnd w:id="0"/>
           </w:p>
         </w:tc>
       </w:tr>
@@ -2961,23 +2886,7 @@
                 <w:b/>
               </w:rPr>
               <w:lastRenderedPageBreak/>
-              <w:t>2 –</w:t>
-            </w:r>
-            <w:proofErr w:type="gramStart"/>
-            <w:r>
-              <w:rPr>
-                <w:rFonts w:ascii="Arial" w:hAnsi="Arial" w:cs="Arial"/>
-                <w:b/>
-              </w:rPr>
-              <w:t xml:space="preserve">  </w:t>
-            </w:r>
-            <w:proofErr w:type="gramEnd"/>
-            <w:r>
-              <w:rPr>
-                <w:rFonts w:ascii="Arial" w:hAnsi="Arial" w:cs="Arial"/>
-                <w:b/>
-              </w:rPr>
-              <w:t>LAYOUT PADRÃO</w:t>
+              <w:t>2 –  LAYOUT PADRÃO</w:t>
             </w:r>
           </w:p>
         </w:tc>
@@ -3179,17 +3088,8 @@
                 <w:rFonts w:ascii="Arial" w:hAnsi="Arial" w:cs="Arial"/>
                 <w:b/>
               </w:rPr>
-              <w:t xml:space="preserve"> –</w:t>
+              <w:t xml:space="preserve"> –  </w:t>
             </w:r>
-            <w:proofErr w:type="gramStart"/>
-            <w:r>
-              <w:rPr>
-                <w:rFonts w:ascii="Arial" w:hAnsi="Arial" w:cs="Arial"/>
-                <w:b/>
-              </w:rPr>
-              <w:t xml:space="preserve">  </w:t>
-            </w:r>
-            <w:proofErr w:type="gramEnd"/>
             <w:r>
               <w:rPr>
                 <w:rFonts w:ascii="Arial" w:hAnsi="Arial" w:cs="Arial"/>
@@ -3389,23 +3289,7 @@
                 <w:b/>
               </w:rPr>
               <w:lastRenderedPageBreak/>
-              <w:t>2 –</w:t>
-            </w:r>
-            <w:proofErr w:type="gramStart"/>
-            <w:r>
-              <w:rPr>
-                <w:rFonts w:ascii="Arial" w:hAnsi="Arial" w:cs="Arial"/>
-                <w:b/>
-              </w:rPr>
-              <w:t xml:space="preserve">  </w:t>
-            </w:r>
-            <w:proofErr w:type="gramEnd"/>
-            <w:r>
-              <w:rPr>
-                <w:rFonts w:ascii="Arial" w:hAnsi="Arial" w:cs="Arial"/>
-                <w:b/>
-              </w:rPr>
-              <w:t>LAYOUT PADRÃO</w:t>
+              <w:t>2 –  LAYOUT PADRÃO</w:t>
             </w:r>
           </w:p>
         </w:tc>
@@ -3599,23 +3483,7 @@
                 <w:b/>
               </w:rPr>
               <w:lastRenderedPageBreak/>
-              <w:t>2 –</w:t>
-            </w:r>
-            <w:proofErr w:type="gramStart"/>
-            <w:r>
-              <w:rPr>
-                <w:rFonts w:ascii="Arial" w:hAnsi="Arial" w:cs="Arial"/>
-                <w:b/>
-              </w:rPr>
-              <w:t xml:space="preserve">  </w:t>
-            </w:r>
-            <w:proofErr w:type="gramEnd"/>
-            <w:r>
-              <w:rPr>
-                <w:rFonts w:ascii="Arial" w:hAnsi="Arial" w:cs="Arial"/>
-                <w:b/>
-              </w:rPr>
-              <w:t>LAYOUT PADRÃO</w:t>
+              <w:t>2 –  LAYOUT PADRÃO</w:t>
             </w:r>
           </w:p>
         </w:tc>
@@ -3810,23 +3678,7 @@
                 <w:b/>
               </w:rPr>
               <w:lastRenderedPageBreak/>
-              <w:t>2 –</w:t>
-            </w:r>
-            <w:proofErr w:type="gramStart"/>
-            <w:r>
-              <w:rPr>
-                <w:rFonts w:ascii="Arial" w:hAnsi="Arial" w:cs="Arial"/>
-                <w:b/>
-              </w:rPr>
-              <w:t xml:space="preserve">  </w:t>
-            </w:r>
-            <w:proofErr w:type="gramEnd"/>
-            <w:r>
-              <w:rPr>
-                <w:rFonts w:ascii="Arial" w:hAnsi="Arial" w:cs="Arial"/>
-                <w:b/>
-              </w:rPr>
-              <w:t>LAYOUT PADRÃO</w:t>
+              <w:t>2 –  LAYOUT PADRÃO</w:t>
             </w:r>
           </w:p>
         </w:tc>
@@ -4037,7 +3889,6 @@
               </w:rPr>
               <w:t>MAPA DE NAVEGAÇÃO</w:t>
             </w:r>
-            <w:proofErr w:type="gramStart"/>
             <w:r>
               <w:rPr>
                 <w:rFonts w:ascii="Arial" w:hAnsi="Arial" w:cs="Arial"/>
@@ -4050,15 +3901,7 @@
                 <w:rFonts w:ascii="Arial" w:hAnsi="Arial" w:cs="Arial"/>
                 <w:b/>
               </w:rPr>
-              <w:t xml:space="preserve"> </w:t>
-            </w:r>
-            <w:proofErr w:type="gramEnd"/>
-            <w:r>
-              <w:rPr>
-                <w:rFonts w:ascii="Arial" w:hAnsi="Arial" w:cs="Arial"/>
-                <w:b/>
-              </w:rPr>
-              <w:t>(opcional - somente se adequado)</w:t>
+              <w:t xml:space="preserve"> (opcional - somente se adequado)</w:t>
             </w:r>
             <w:r>
               <w:rPr>
@@ -4120,44 +3963,40 @@
                 <w:lang w:eastAsia="pt-BR"/>
               </w:rPr>
               <w:drawing>
-                <wp:inline distT="0" distB="0" distL="0" distR="0" wp14:anchorId="7E5AC823" wp14:editId="7BBCD156">
-                  <wp:extent cx="5612130" cy="1714500"/>
-                  <wp:effectExtent l="19050" t="0" r="7620" b="0"/>
-                  <wp:docPr id="5" name="Imagem 2" descr="A two-part figure. The top diagram shows a simple linear sequence of pages, organized like a book or magazine. The bottom diagram shows a sequence of pages that also incorporate page sequences that digress from the main sequence of the document, as parallel sequences that divert from and then re-join the main pages."/>
-                  <wp:cNvGraphicFramePr/>
+                <wp:inline distT="0" distB="0" distL="0" distR="0">
+                  <wp:extent cx="5760085" cy="4319905"/>
+                  <wp:effectExtent l="0" t="0" r="0" b="0"/>
+                  <wp:docPr id="1" name="Imagem 1"/>
+                  <wp:cNvGraphicFramePr>
+                    <a:graphicFrameLocks xmlns:a="http://schemas.openxmlformats.org/drawingml/2006/main" noChangeAspect="1"/>
+                  </wp:cNvGraphicFramePr>
                   <a:graphic xmlns:a="http://schemas.openxmlformats.org/drawingml/2006/main">
                     <a:graphicData uri="http://schemas.openxmlformats.org/drawingml/2006/picture">
                       <pic:pic xmlns:pic="http://schemas.openxmlformats.org/drawingml/2006/picture">
                         <pic:nvPicPr>
-                          <pic:cNvPr id="19461" name="Picture 20" descr="A two-part figure. The top diagram shows a simple linear sequence of pages, organized like a book or magazine. The bottom diagram shows a sequence of pages that also incorporate page sequences that digress from the main sequence of the document, as parallel sequences that divert from and then re-join the main pages."/>
-                          <pic:cNvPicPr>
-                            <a:picLocks noChangeAspect="1" noChangeArrowheads="1"/>
-                          </pic:cNvPicPr>
+                          <pic:cNvPr id="0" name="4.5.png"/>
+                          <pic:cNvPicPr/>
                         </pic:nvPicPr>
                         <pic:blipFill>
-                          <a:blip r:embed="rId14" cstate="print">
-                            <a:lum bright="-23000" contrast="40000"/>
+                          <a:blip r:embed="rId14">
+                            <a:extLst>
+                              <a:ext uri="{28A0092B-C50C-407E-A947-70E740481C1C}">
+                                <a14:useLocalDpi xmlns:a14="http://schemas.microsoft.com/office/drawing/2010/main" val="0"/>
+                              </a:ext>
+                            </a:extLst>
                           </a:blip>
-                          <a:srcRect t="71471" r="23309"/>
                           <a:stretch>
                             <a:fillRect/>
                           </a:stretch>
                         </pic:blipFill>
-                        <pic:spPr bwMode="auto">
+                        <pic:spPr>
                           <a:xfrm>
                             <a:off x="0" y="0"/>
-                            <a:ext cx="5612130" cy="1714500"/>
+                            <a:ext cx="5760085" cy="4319905"/>
                           </a:xfrm>
                           <a:prstGeom prst="rect">
                             <a:avLst/>
                           </a:prstGeom>
-                          <a:noFill/>
-                          <a:ln w="9525">
-                            <a:noFill/>
-                            <a:miter lim="800000"/>
-                            <a:headEnd/>
-                            <a:tailEnd/>
-                          </a:ln>
                         </pic:spPr>
                       </pic:pic>
                     </a:graphicData>
@@ -4329,184 +4168,76 @@
                 <w:bCs/>
               </w:rPr>
             </w:pPr>
-          </w:p>
-          <w:p>
-            <w:pPr>
-              <w:pStyle w:val="Cabealho"/>
-              <w:rPr>
-                <w:rFonts w:ascii="Arial" w:hAnsi="Arial" w:cs="Arial"/>
-                <w:b/>
-                <w:bCs/>
-              </w:rPr>
-            </w:pPr>
-          </w:p>
-          <w:p>
-            <w:pPr>
-              <w:pStyle w:val="Cabealho"/>
-              <w:rPr>
-                <w:rFonts w:ascii="Arial" w:hAnsi="Arial" w:cs="Arial"/>
-                <w:b/>
-                <w:bCs/>
-              </w:rPr>
-            </w:pPr>
-          </w:p>
-          <w:p>
-            <w:pPr>
-              <w:pStyle w:val="Cabealho"/>
-              <w:rPr>
-                <w:rFonts w:ascii="Arial" w:hAnsi="Arial" w:cs="Arial"/>
-                <w:b/>
-                <w:bCs/>
-              </w:rPr>
-            </w:pPr>
-          </w:p>
-          <w:p>
-            <w:pPr>
-              <w:pStyle w:val="Cabealho"/>
-              <w:rPr>
-                <w:rFonts w:ascii="Arial" w:hAnsi="Arial" w:cs="Arial"/>
-                <w:b/>
-                <w:bCs/>
-              </w:rPr>
-            </w:pPr>
-          </w:p>
-          <w:p>
-            <w:pPr>
-              <w:pStyle w:val="Cabealho"/>
-              <w:rPr>
-                <w:rFonts w:ascii="Arial" w:hAnsi="Arial" w:cs="Arial"/>
-                <w:b/>
-                <w:bCs/>
-              </w:rPr>
-            </w:pPr>
-          </w:p>
-          <w:p>
-            <w:pPr>
-              <w:pStyle w:val="Cabealho"/>
-              <w:rPr>
-                <w:rFonts w:ascii="Arial" w:hAnsi="Arial" w:cs="Arial"/>
-                <w:b/>
-                <w:bCs/>
-              </w:rPr>
-            </w:pPr>
-          </w:p>
-          <w:p>
-            <w:pPr>
-              <w:pStyle w:val="Cabealho"/>
-              <w:rPr>
-                <w:rFonts w:ascii="Arial" w:hAnsi="Arial" w:cs="Arial"/>
-                <w:b/>
-                <w:bCs/>
-              </w:rPr>
-            </w:pPr>
-          </w:p>
-          <w:p>
-            <w:pPr>
-              <w:pStyle w:val="Cabealho"/>
-              <w:rPr>
-                <w:rFonts w:ascii="Arial" w:hAnsi="Arial" w:cs="Arial"/>
-                <w:b/>
-                <w:bCs/>
-              </w:rPr>
-            </w:pPr>
-          </w:p>
-          <w:p>
-            <w:pPr>
-              <w:pStyle w:val="Cabealho"/>
-              <w:rPr>
-                <w:rFonts w:ascii="Arial" w:hAnsi="Arial" w:cs="Arial"/>
-                <w:b/>
-                <w:bCs/>
-              </w:rPr>
-            </w:pPr>
-          </w:p>
-          <w:p>
-            <w:pPr>
-              <w:pStyle w:val="Cabealho"/>
-              <w:rPr>
-                <w:rFonts w:ascii="Arial" w:hAnsi="Arial" w:cs="Arial"/>
-                <w:b/>
-                <w:bCs/>
-              </w:rPr>
-            </w:pPr>
-            <w:r>
-              <w:rPr>
-                <w:rFonts w:ascii="Arial" w:hAnsi="Arial" w:cs="Arial"/>
-                <w:b/>
-                <w:bCs/>
-                <w:noProof/>
-                <w:lang w:eastAsia="pt-BR"/>
-              </w:rPr>
-              <w:drawing>
-                <wp:anchor distT="0" distB="0" distL="114300" distR="114300" simplePos="0" relativeHeight="251659264" behindDoc="1" locked="0" layoutInCell="1" allowOverlap="1" wp14:anchorId="15B7BC5E" wp14:editId="44C219D2">
-                  <wp:simplePos x="0" y="0"/>
-                  <wp:positionH relativeFrom="column">
-                    <wp:posOffset>1375410</wp:posOffset>
-                  </wp:positionH>
-                  <wp:positionV relativeFrom="paragraph">
-                    <wp:posOffset>-3449320</wp:posOffset>
-                  </wp:positionV>
-                  <wp:extent cx="2314575" cy="2962275"/>
-                  <wp:effectExtent l="19050" t="0" r="9525" b="0"/>
-                  <wp:wrapTight wrapText="bothSides">
-                    <wp:wrapPolygon edited="0">
-                      <wp:start x="-178" y="0"/>
-                      <wp:lineTo x="-178" y="21531"/>
-                      <wp:lineTo x="21689" y="21531"/>
-                      <wp:lineTo x="21689" y="0"/>
-                      <wp:lineTo x="-178" y="0"/>
-                    </wp:wrapPolygon>
-                  </wp:wrapTight>
-                  <wp:docPr id="10" name="Imagem 5" descr="A two-part diagram: The left shows a siple site diagram with page titles. The right shows the files that make up the same site. Ideally the arrangement of files and folders should closely mimic the way the information is organized in the page design that the user sees."/>
-                  <wp:cNvGraphicFramePr/>
-                  <a:graphic xmlns:a="http://schemas.openxmlformats.org/drawingml/2006/main">
-                    <a:graphicData uri="http://schemas.openxmlformats.org/drawingml/2006/picture">
-                      <pic:pic xmlns:pic="http://schemas.openxmlformats.org/drawingml/2006/picture">
-                        <pic:nvPicPr>
-                          <pic:cNvPr id="21509" name="Picture 22" descr="A two-part diagram: The left shows a siple site diagram with page titles. The right shows the files that make up the same site. Ideally the arrangement of files and folders should closely mimic the way the information is organized in the page design that the user sees."/>
-                          <pic:cNvPicPr>
-                            <a:picLocks noChangeAspect="1" noChangeArrowheads="1"/>
-                          </pic:cNvPicPr>
-                        </pic:nvPicPr>
-                        <pic:blipFill>
-                          <a:blip r:embed="rId15" cstate="print">
-                            <a:lum bright="-18000" contrast="40000"/>
-                          </a:blip>
-                          <a:srcRect t="11029" r="63261"/>
-                          <a:stretch>
-                            <a:fillRect/>
-                          </a:stretch>
-                        </pic:blipFill>
-                        <pic:spPr bwMode="auto">
-                          <a:xfrm>
-                            <a:off x="0" y="0"/>
-                            <a:ext cx="2314575" cy="2962275"/>
-                          </a:xfrm>
-                          <a:prstGeom prst="rect">
-                            <a:avLst/>
-                          </a:prstGeom>
-                          <a:noFill/>
-                          <a:ln w="9525">
-                            <a:noFill/>
-                            <a:miter lim="800000"/>
-                            <a:headEnd/>
-                            <a:tailEnd/>
-                          </a:ln>
-                        </pic:spPr>
-                      </pic:pic>
-                    </a:graphicData>
-                  </a:graphic>
-                </wp:anchor>
-              </w:drawing>
-            </w:r>
+            <w:bookmarkStart w:id="0" w:name="_GoBack"/>
+            <w:bookmarkEnd w:id="0"/>
+          </w:p>
+          <w:p>
+            <w:pPr>
+              <w:pStyle w:val="Cabealho"/>
+              <w:rPr>
+                <w:rFonts w:ascii="Arial" w:hAnsi="Arial" w:cs="Arial"/>
+                <w:b/>
+                <w:bCs/>
+              </w:rPr>
+            </w:pPr>
+          </w:p>
+          <w:p>
+            <w:pPr>
+              <w:pStyle w:val="Cabealho"/>
+              <w:rPr>
+                <w:rFonts w:ascii="Arial" w:hAnsi="Arial" w:cs="Arial"/>
+                <w:b/>
+                <w:bCs/>
+              </w:rPr>
+            </w:pPr>
+          </w:p>
+          <w:p>
+            <w:pPr>
+              <w:pStyle w:val="Cabealho"/>
+              <w:rPr>
+                <w:rFonts w:ascii="Arial" w:hAnsi="Arial" w:cs="Arial"/>
+                <w:b/>
+                <w:bCs/>
+              </w:rPr>
+            </w:pPr>
+          </w:p>
+          <w:p>
+            <w:pPr>
+              <w:pStyle w:val="Cabealho"/>
+              <w:rPr>
+                <w:rFonts w:ascii="Arial" w:hAnsi="Arial" w:cs="Arial"/>
+                <w:b/>
+                <w:bCs/>
+              </w:rPr>
+            </w:pPr>
+          </w:p>
+          <w:p>
+            <w:pPr>
+              <w:pStyle w:val="Cabealho"/>
+              <w:rPr>
+                <w:rFonts w:ascii="Arial" w:hAnsi="Arial" w:cs="Arial"/>
+                <w:b/>
+                <w:bCs/>
+              </w:rPr>
+            </w:pPr>
+          </w:p>
+          <w:p>
+            <w:pPr>
+              <w:pStyle w:val="Cabealho"/>
+              <w:rPr>
+                <w:rFonts w:ascii="Arial" w:hAnsi="Arial" w:cs="Arial"/>
+                <w:b/>
+                <w:bCs/>
+              </w:rPr>
+            </w:pPr>
           </w:p>
         </w:tc>
       </w:tr>
     </w:tbl>
     <w:p/>
     <w:sectPr>
-      <w:headerReference w:type="default" r:id="rId16"/>
-      <w:footerReference w:type="default" r:id="rId17"/>
+      <w:headerReference w:type="default" r:id="rId15"/>
+      <w:footerReference w:type="default" r:id="rId16"/>
       <w:pgSz w:w="11906" w:h="16838"/>
       <w:pgMar w:top="1134" w:right="1134" w:bottom="1134" w:left="1701" w:header="709" w:footer="709" w:gutter="0"/>
       <w:cols w:space="708"/>
@@ -5797,7 +5528,7 @@
 </file>
 
 <file path=customXml/itemProps1.xml><?xml version="1.0" encoding="utf-8"?>
-<ds:datastoreItem xmlns:ds="http://schemas.openxmlformats.org/officeDocument/2006/customXml" ds:itemID="{BD03C3D2-062F-4072-9EB0-70804B3D37AC}">
+<ds:datastoreItem xmlns:ds="http://schemas.openxmlformats.org/officeDocument/2006/customXml" ds:itemID="{A694CDE8-8FAD-4792-8B18-59C913EE8277}">
   <ds:schemaRefs>
     <ds:schemaRef ds:uri="http://schemas.openxmlformats.org/officeDocument/2006/bibliography"/>
   </ds:schemaRefs>

</xml_diff>

<commit_message>
Inclusão numeração 4.4 ao 6.3
</commit_message>
<xml_diff>
--- a/4.5 Projeto de Interfaces.docx
+++ b/4.5 Projeto de Interfaces.docx
@@ -1157,8 +1157,6 @@
                       <w:b/>
                     </w:rPr>
                   </w:pPr>
-                  <w:bookmarkStart w:id="0" w:name="_GoBack"/>
-                  <w:bookmarkEnd w:id="0"/>
                   <w:proofErr w:type="spellStart"/>
                   <w:r>
                     <w:rPr>
@@ -4027,6 +4025,7 @@
       <w:footerReference w:type="first" r:id="rId20"/>
       <w:pgSz w:w="11906" w:h="16838"/>
       <w:pgMar w:top="1134" w:right="1134" w:bottom="1134" w:left="1701" w:header="709" w:footer="709" w:gutter="0"/>
+      <w:pgNumType w:start="382"/>
       <w:cols w:space="708"/>
       <w:docGrid w:linePitch="360"/>
     </w:sectPr>
@@ -4084,7 +4083,7 @@
       <mc:AlternateContent>
         <mc:Choice Requires="wps">
           <w:drawing>
-            <wp:anchor distT="0" distB="0" distL="114300" distR="114300" simplePos="0" relativeHeight="251658240" behindDoc="0" locked="0" layoutInCell="1" allowOverlap="1">
+            <wp:anchor distT="0" distB="0" distL="114300" distR="114300" simplePos="0" relativeHeight="251658240" behindDoc="0" locked="0" layoutInCell="1" allowOverlap="1" wp14:anchorId="776A11B7" wp14:editId="3B368D3F">
               <wp:simplePos x="0" y="0"/>
               <wp:positionH relativeFrom="column">
                 <wp:posOffset>-32385</wp:posOffset>
@@ -4240,6 +4239,8 @@
               <w:b/>
             </w:rPr>
           </w:pPr>
+          <w:bookmarkStart w:id="0" w:name="_GoBack"/>
+          <w:bookmarkEnd w:id="0"/>
           <w:proofErr w:type="gramStart"/>
           <w:r>
             <w:rPr>
@@ -4301,11 +4302,42 @@
         </w:tcPr>
         <w:p>
           <w:pPr>
-            <w:jc w:val="both"/>
+            <w:jc w:val="center"/>
             <w:rPr>
               <w:b/>
             </w:rPr>
           </w:pPr>
+          <w:r>
+            <w:rPr>
+              <w:b/>
+            </w:rPr>
+            <w:fldChar w:fldCharType="begin"/>
+          </w:r>
+          <w:r>
+            <w:rPr>
+              <w:b/>
+            </w:rPr>
+            <w:instrText>PAGE   \* MERGEFORMAT</w:instrText>
+          </w:r>
+          <w:r>
+            <w:rPr>
+              <w:b/>
+            </w:rPr>
+            <w:fldChar w:fldCharType="separate"/>
+          </w:r>
+          <w:r>
+            <w:rPr>
+              <w:b/>
+              <w:noProof/>
+            </w:rPr>
+            <w:t>382</w:t>
+          </w:r>
+          <w:r>
+            <w:rPr>
+              <w:b/>
+            </w:rPr>
+            <w:fldChar w:fldCharType="end"/>
+          </w:r>
         </w:p>
       </w:tc>
     </w:tr>
@@ -5545,7 +5577,7 @@
 </file>
 
 <file path=customXml/itemProps1.xml><?xml version="1.0" encoding="utf-8"?>
-<ds:datastoreItem xmlns:ds="http://schemas.openxmlformats.org/officeDocument/2006/customXml" ds:itemID="{C95B6CC4-818E-4DDB-BB3B-544E801BD6D5}">
+<ds:datastoreItem xmlns:ds="http://schemas.openxmlformats.org/officeDocument/2006/customXml" ds:itemID="{84906BFD-DC90-4111-9E62-74ECEE139955}">
   <ds:schemaRefs>
     <ds:schemaRef ds:uri="http://schemas.openxmlformats.org/officeDocument/2006/bibliography"/>
   </ds:schemaRefs>

</xml_diff>